<commit_message>
nouveaux articles, continue R et rapport
</commit_message>
<xml_diff>
--- a/rapport.docx
+++ b/rapport.docx
@@ -1313,20 +1313,21 @@
           <w:szCs w:val="24"/>
           <w:highlight w:val="yellow"/>
         </w:rPr>
-        <w:t>Intro sur (co)asssemblage</w:t>
-      </w:r>
-    </w:p>
-    <w:p>
-      <w:pPr>
-        <w:spacing w:line="360" w:lineRule="auto"/>
+        <w:t>Intro sur (</w:t>
+      </w:r>
+      <w:proofErr w:type="spellStart"/>
+      <w:r>
         <w:rPr>
           <w:rFonts w:ascii="Times New Roman" w:hAnsi="Times New Roman" w:cs="Times New Roman"/>
           <w:i/>
           <w:iCs/>
           <w:sz w:val="24"/>
           <w:szCs w:val="24"/>
-        </w:rPr>
-      </w:pPr>
+          <w:highlight w:val="yellow"/>
+        </w:rPr>
+        <w:t>co</w:t>
+      </w:r>
+      <w:proofErr w:type="spellEnd"/>
       <w:r>
         <w:rPr>
           <w:rFonts w:ascii="Times New Roman" w:hAnsi="Times New Roman" w:cs="Times New Roman"/>
@@ -1334,6 +1335,42 @@
           <w:iCs/>
           <w:sz w:val="24"/>
           <w:szCs w:val="24"/>
+          <w:highlight w:val="yellow"/>
+        </w:rPr>
+        <w:t>)</w:t>
+      </w:r>
+      <w:proofErr w:type="spellStart"/>
+      <w:r>
+        <w:rPr>
+          <w:rFonts w:ascii="Times New Roman" w:hAnsi="Times New Roman" w:cs="Times New Roman"/>
+          <w:i/>
+          <w:iCs/>
+          <w:sz w:val="24"/>
+          <w:szCs w:val="24"/>
+          <w:highlight w:val="yellow"/>
+        </w:rPr>
+        <w:t>asssemblage</w:t>
+      </w:r>
+      <w:proofErr w:type="spellEnd"/>
+    </w:p>
+    <w:p>
+      <w:pPr>
+        <w:spacing w:line="360" w:lineRule="auto"/>
+        <w:rPr>
+          <w:rFonts w:ascii="Times New Roman" w:hAnsi="Times New Roman" w:cs="Times New Roman"/>
+          <w:i/>
+          <w:iCs/>
+          <w:sz w:val="24"/>
+          <w:szCs w:val="24"/>
+        </w:rPr>
+      </w:pPr>
+      <w:r>
+        <w:rPr>
+          <w:rFonts w:ascii="Times New Roman" w:hAnsi="Times New Roman" w:cs="Times New Roman"/>
+          <w:i/>
+          <w:iCs/>
+          <w:sz w:val="24"/>
+          <w:szCs w:val="24"/>
         </w:rPr>
         <w:tab/>
         <w:t>Contigs</w:t>
@@ -1359,8 +1396,19 @@
           <w:szCs w:val="24"/>
         </w:rPr>
         <w:tab/>
+      </w:r>
+      <w:proofErr w:type="spellStart"/>
+      <w:r>
+        <w:rPr>
+          <w:rFonts w:ascii="Times New Roman" w:hAnsi="Times New Roman" w:cs="Times New Roman"/>
+          <w:i/>
+          <w:iCs/>
+          <w:sz w:val="24"/>
+          <w:szCs w:val="24"/>
+        </w:rPr>
         <w:t>reads</w:t>
       </w:r>
+      <w:proofErr w:type="spellEnd"/>
     </w:p>
     <w:p>
       <w:pPr>
@@ -1468,7 +1516,25 @@
           <w:sz w:val="24"/>
           <w:szCs w:val="24"/>
         </w:rPr>
-        <w:t>Comparer ensembles de jeux de données (contrôle et traitement, milieux, etc.)</w:t>
+        <w:t xml:space="preserve">Comparer </w:t>
+      </w:r>
+      <w:proofErr w:type="gramStart"/>
+      <w:r>
+        <w:rPr>
+          <w:rFonts w:ascii="Times New Roman" w:hAnsi="Times New Roman" w:cs="Times New Roman"/>
+          <w:sz w:val="24"/>
+          <w:szCs w:val="24"/>
+        </w:rPr>
+        <w:t>ensembles</w:t>
+      </w:r>
+      <w:proofErr w:type="gramEnd"/>
+      <w:r>
+        <w:rPr>
+          <w:rFonts w:ascii="Times New Roman" w:hAnsi="Times New Roman" w:cs="Times New Roman"/>
+          <w:sz w:val="24"/>
+          <w:szCs w:val="24"/>
+        </w:rPr>
+        <w:t xml:space="preserve"> de jeux de données (contrôle et traitement, milieux, etc.)</w:t>
       </w:r>
     </w:p>
     <w:p>
@@ -1611,8 +1677,18 @@
           <w:sz w:val="24"/>
           <w:szCs w:val="24"/>
         </w:rPr>
-        <w:t>environnement bioconda</w:t>
-      </w:r>
+        <w:t xml:space="preserve">environnement </w:t>
+      </w:r>
+      <w:proofErr w:type="spellStart"/>
+      <w:r>
+        <w:rPr>
+          <w:rFonts w:ascii="Times New Roman" w:hAnsi="Times New Roman" w:cs="Times New Roman"/>
+          <w:sz w:val="24"/>
+          <w:szCs w:val="24"/>
+        </w:rPr>
+        <w:t>bioconda</w:t>
+      </w:r>
+      <w:proofErr w:type="spellEnd"/>
     </w:p>
     <w:p>
       <w:pPr>
@@ -1641,6 +1717,7 @@
           <w:szCs w:val="24"/>
         </w:rPr>
       </w:pPr>
+      <w:proofErr w:type="spellStart"/>
       <w:r>
         <w:rPr>
           <w:rFonts w:ascii="Times New Roman" w:hAnsi="Times New Roman" w:cs="Times New Roman"/>
@@ -1649,6 +1726,7 @@
         </w:rPr>
         <w:t>CheckV</w:t>
       </w:r>
+      <w:proofErr w:type="spellEnd"/>
     </w:p>
     <w:p>
       <w:pPr>
@@ -1946,6 +2024,7 @@
         </w:rPr>
       </w:pPr>
       <w:bookmarkStart w:id="6" w:name="_Toc103337210"/>
+      <w:proofErr w:type="spellStart"/>
       <w:r>
         <w:rPr>
           <w:rFonts w:cs="Times New Roman"/>
@@ -1955,10 +2034,11 @@
         <w:t>Bibliographie</w:t>
       </w:r>
       <w:bookmarkEnd w:id="6"/>
-    </w:p>
-    <w:p>
-      <w:pPr>
-        <w:spacing w:after="0" w:line="240" w:lineRule="auto"/>
+      <w:proofErr w:type="spellEnd"/>
+    </w:p>
+    <w:p>
+      <w:pPr>
+        <w:spacing w:after="0" w:line="360" w:lineRule="auto"/>
         <w:jc w:val="right"/>
         <w:rPr>
           <w:rFonts w:ascii="Times New Roman" w:eastAsia="Times New Roman" w:hAnsi="Times New Roman" w:cs="Times New Roman"/>
@@ -1979,7 +2059,7 @@
     </w:p>
     <w:p>
       <w:pPr>
-        <w:spacing w:after="0" w:line="240" w:lineRule="auto"/>
+        <w:spacing w:after="0" w:line="360" w:lineRule="auto"/>
         <w:rPr>
           <w:rFonts w:ascii="Times New Roman" w:eastAsia="Times New Roman" w:hAnsi="Times New Roman" w:cs="Times New Roman"/>
           <w:sz w:val="24"/>
@@ -1996,6 +2076,7 @@
         </w:rPr>
         <w:t xml:space="preserve">Hockenberry, A. J. &amp; Wilke, C. O. BACPHLIP: predicting bacteriophage lifestyle from conserved protein domains. </w:t>
       </w:r>
+      <w:proofErr w:type="spellStart"/>
       <w:r>
         <w:rPr>
           <w:rFonts w:ascii="Times New Roman" w:eastAsia="Times New Roman" w:hAnsi="Times New Roman" w:cs="Times New Roman"/>
@@ -2007,6 +2088,7 @@
         </w:rPr>
         <w:t>PeerJ</w:t>
       </w:r>
+      <w:proofErr w:type="spellEnd"/>
       <w:r>
         <w:rPr>
           <w:rFonts w:ascii="Times New Roman" w:eastAsia="Times New Roman" w:hAnsi="Times New Roman" w:cs="Times New Roman"/>
@@ -2039,7 +2121,7 @@
     </w:p>
     <w:p>
       <w:pPr>
-        <w:spacing w:after="0" w:line="240" w:lineRule="auto"/>
+        <w:spacing w:after="0" w:line="360" w:lineRule="auto"/>
         <w:jc w:val="right"/>
         <w:rPr>
           <w:rFonts w:ascii="Times New Roman" w:eastAsia="Times New Roman" w:hAnsi="Times New Roman" w:cs="Times New Roman"/>
@@ -2060,22 +2142,22 @@
     </w:p>
     <w:p>
       <w:pPr>
-        <w:spacing w:after="0" w:line="240" w:lineRule="auto"/>
-        <w:rPr>
-          <w:rFonts w:ascii="Times New Roman" w:eastAsia="Times New Roman" w:hAnsi="Times New Roman" w:cs="Times New Roman"/>
-          <w:sz w:val="24"/>
-          <w:szCs w:val="24"/>
-          <w:lang w:val="en-US" w:eastAsia="fr-CA"/>
-        </w:rPr>
-      </w:pPr>
-      <w:r>
-        <w:rPr>
-          <w:rFonts w:ascii="Times New Roman" w:eastAsia="Times New Roman" w:hAnsi="Times New Roman" w:cs="Times New Roman"/>
-          <w:sz w:val="24"/>
-          <w:szCs w:val="24"/>
-          <w:lang w:val="en-US" w:eastAsia="fr-CA"/>
-        </w:rPr>
-        <w:t xml:space="preserve">Ruohan, W., Xianglilan, Z., Jianping, W. &amp; Shuai Cheng, L. I. DeepHost: phage host prediction with convolutional neural network. </w:t>
+        <w:spacing w:after="0" w:line="360" w:lineRule="auto"/>
+        <w:rPr>
+          <w:rFonts w:ascii="Times New Roman" w:eastAsia="Times New Roman" w:hAnsi="Times New Roman" w:cs="Times New Roman"/>
+          <w:sz w:val="24"/>
+          <w:szCs w:val="24"/>
+          <w:lang w:val="en-US" w:eastAsia="fr-CA"/>
+        </w:rPr>
+      </w:pPr>
+      <w:r>
+        <w:rPr>
+          <w:rFonts w:ascii="Times New Roman" w:eastAsia="Times New Roman" w:hAnsi="Times New Roman" w:cs="Times New Roman"/>
+          <w:sz w:val="24"/>
+          <w:szCs w:val="24"/>
+          <w:lang w:val="en-US" w:eastAsia="fr-CA"/>
+        </w:rPr>
+        <w:t xml:space="preserve">Shang, J., Jiang, J. &amp; Sun, Y. Bacteriophage classification for assembled contigs using graph convolutional network. </w:t>
       </w:r>
       <w:r>
         <w:rPr>
@@ -2086,7 +2168,7 @@
           <w:szCs w:val="24"/>
           <w:lang w:val="en-US" w:eastAsia="fr-CA"/>
         </w:rPr>
-        <w:t>Briefings in Bioinformatics</w:t>
+        <w:t>Bioinformatics</w:t>
       </w:r>
       <w:r>
         <w:rPr>
@@ -2106,21 +2188,21 @@
           <w:szCs w:val="24"/>
           <w:lang w:val="en-US" w:eastAsia="fr-CA"/>
         </w:rPr>
-        <w:t>23</w:t>
-      </w:r>
-      <w:r>
-        <w:rPr>
-          <w:rFonts w:ascii="Times New Roman" w:eastAsia="Times New Roman" w:hAnsi="Times New Roman" w:cs="Times New Roman"/>
-          <w:sz w:val="24"/>
-          <w:szCs w:val="24"/>
-          <w:lang w:val="en-US" w:eastAsia="fr-CA"/>
-        </w:rPr>
-        <w:t>, bbab385 (2022).</w:t>
-      </w:r>
-    </w:p>
-    <w:p>
-      <w:pPr>
-        <w:spacing w:after="0" w:line="240" w:lineRule="auto"/>
+        <w:t>37</w:t>
+      </w:r>
+      <w:r>
+        <w:rPr>
+          <w:rFonts w:ascii="Times New Roman" w:eastAsia="Times New Roman" w:hAnsi="Times New Roman" w:cs="Times New Roman"/>
+          <w:sz w:val="24"/>
+          <w:szCs w:val="24"/>
+          <w:lang w:val="en-US" w:eastAsia="fr-CA"/>
+        </w:rPr>
+        <w:t>, i25–i33 (2021).</w:t>
+      </w:r>
+    </w:p>
+    <w:p>
+      <w:pPr>
+        <w:spacing w:after="0" w:line="360" w:lineRule="auto"/>
         <w:jc w:val="right"/>
         <w:rPr>
           <w:rFonts w:ascii="Times New Roman" w:eastAsia="Times New Roman" w:hAnsi="Times New Roman" w:cs="Times New Roman"/>
@@ -2141,22 +2223,33 @@
     </w:p>
     <w:p>
       <w:pPr>
-        <w:spacing w:after="0" w:line="240" w:lineRule="auto"/>
-        <w:rPr>
-          <w:rFonts w:ascii="Times New Roman" w:eastAsia="Times New Roman" w:hAnsi="Times New Roman" w:cs="Times New Roman"/>
-          <w:sz w:val="24"/>
-          <w:szCs w:val="24"/>
-          <w:lang w:val="en-US" w:eastAsia="fr-CA"/>
-        </w:rPr>
-      </w:pPr>
-      <w:r>
-        <w:rPr>
-          <w:rFonts w:ascii="Times New Roman" w:eastAsia="Times New Roman" w:hAnsi="Times New Roman" w:cs="Times New Roman"/>
-          <w:sz w:val="24"/>
-          <w:szCs w:val="24"/>
-          <w:lang w:val="en-US" w:eastAsia="fr-CA"/>
-        </w:rPr>
-        <w:t xml:space="preserve">Dion, M. B., Oechslin, F. &amp; Moineau, S. Phage diversity, genomics and phylogeny. </w:t>
+        <w:spacing w:after="0" w:line="360" w:lineRule="auto"/>
+        <w:rPr>
+          <w:rFonts w:ascii="Times New Roman" w:eastAsia="Times New Roman" w:hAnsi="Times New Roman" w:cs="Times New Roman"/>
+          <w:sz w:val="24"/>
+          <w:szCs w:val="24"/>
+          <w:lang w:val="en-US" w:eastAsia="fr-CA"/>
+        </w:rPr>
+      </w:pPr>
+      <w:proofErr w:type="spellStart"/>
+      <w:r>
+        <w:rPr>
+          <w:rFonts w:ascii="Times New Roman" w:eastAsia="Times New Roman" w:hAnsi="Times New Roman" w:cs="Times New Roman"/>
+          <w:sz w:val="24"/>
+          <w:szCs w:val="24"/>
+          <w:lang w:val="en-US" w:eastAsia="fr-CA"/>
+        </w:rPr>
+        <w:t>Nayfach</w:t>
+      </w:r>
+      <w:proofErr w:type="spellEnd"/>
+      <w:r>
+        <w:rPr>
+          <w:rFonts w:ascii="Times New Roman" w:eastAsia="Times New Roman" w:hAnsi="Times New Roman" w:cs="Times New Roman"/>
+          <w:sz w:val="24"/>
+          <w:szCs w:val="24"/>
+          <w:lang w:val="en-US" w:eastAsia="fr-CA"/>
+        </w:rPr>
+        <w:t xml:space="preserve">, S. </w:t>
       </w:r>
       <w:r>
         <w:rPr>
@@ -2167,8 +2260,61 @@
           <w:szCs w:val="24"/>
           <w:lang w:val="en-US" w:eastAsia="fr-CA"/>
         </w:rPr>
-        <w:t>Nat Rev Microbiol</w:t>
-      </w:r>
+        <w:t>et al.</w:t>
+      </w:r>
+      <w:r>
+        <w:rPr>
+          <w:rFonts w:ascii="Times New Roman" w:eastAsia="Times New Roman" w:hAnsi="Times New Roman" w:cs="Times New Roman"/>
+          <w:sz w:val="24"/>
+          <w:szCs w:val="24"/>
+          <w:lang w:val="en-US" w:eastAsia="fr-CA"/>
+        </w:rPr>
+        <w:t xml:space="preserve"> </w:t>
+      </w:r>
+      <w:proofErr w:type="spellStart"/>
+      <w:r>
+        <w:rPr>
+          <w:rFonts w:ascii="Times New Roman" w:eastAsia="Times New Roman" w:hAnsi="Times New Roman" w:cs="Times New Roman"/>
+          <w:sz w:val="24"/>
+          <w:szCs w:val="24"/>
+          <w:lang w:val="en-US" w:eastAsia="fr-CA"/>
+        </w:rPr>
+        <w:t>CheckV</w:t>
+      </w:r>
+      <w:proofErr w:type="spellEnd"/>
+      <w:r>
+        <w:rPr>
+          <w:rFonts w:ascii="Times New Roman" w:eastAsia="Times New Roman" w:hAnsi="Times New Roman" w:cs="Times New Roman"/>
+          <w:sz w:val="24"/>
+          <w:szCs w:val="24"/>
+          <w:lang w:val="en-US" w:eastAsia="fr-CA"/>
+        </w:rPr>
+        <w:t xml:space="preserve"> assesses the quality and completeness of metagenome-assembled viral genomes. </w:t>
+      </w:r>
+      <w:r>
+        <w:rPr>
+          <w:rFonts w:ascii="Times New Roman" w:eastAsia="Times New Roman" w:hAnsi="Times New Roman" w:cs="Times New Roman"/>
+          <w:i/>
+          <w:iCs/>
+          <w:sz w:val="24"/>
+          <w:szCs w:val="24"/>
+          <w:lang w:val="en-US" w:eastAsia="fr-CA"/>
+        </w:rPr>
+        <w:t xml:space="preserve">Nat </w:t>
+      </w:r>
+      <w:proofErr w:type="spellStart"/>
+      <w:r>
+        <w:rPr>
+          <w:rFonts w:ascii="Times New Roman" w:eastAsia="Times New Roman" w:hAnsi="Times New Roman" w:cs="Times New Roman"/>
+          <w:i/>
+          <w:iCs/>
+          <w:sz w:val="24"/>
+          <w:szCs w:val="24"/>
+          <w:lang w:val="en-US" w:eastAsia="fr-CA"/>
+        </w:rPr>
+        <w:t>Biotechnol</w:t>
+      </w:r>
+      <w:proofErr w:type="spellEnd"/>
       <w:r>
         <w:rPr>
           <w:rFonts w:ascii="Times New Roman" w:eastAsia="Times New Roman" w:hAnsi="Times New Roman" w:cs="Times New Roman"/>
@@ -2187,21 +2333,21 @@
           <w:szCs w:val="24"/>
           <w:lang w:val="en-US" w:eastAsia="fr-CA"/>
         </w:rPr>
-        <w:t>18</w:t>
-      </w:r>
-      <w:r>
-        <w:rPr>
-          <w:rFonts w:ascii="Times New Roman" w:eastAsia="Times New Roman" w:hAnsi="Times New Roman" w:cs="Times New Roman"/>
-          <w:sz w:val="24"/>
-          <w:szCs w:val="24"/>
-          <w:lang w:val="en-US" w:eastAsia="fr-CA"/>
-        </w:rPr>
-        <w:t>, 125–138 (2020).</w:t>
-      </w:r>
-    </w:p>
-    <w:p>
-      <w:pPr>
-        <w:spacing w:after="0" w:line="240" w:lineRule="auto"/>
+        <w:t>39</w:t>
+      </w:r>
+      <w:r>
+        <w:rPr>
+          <w:rFonts w:ascii="Times New Roman" w:eastAsia="Times New Roman" w:hAnsi="Times New Roman" w:cs="Times New Roman"/>
+          <w:sz w:val="24"/>
+          <w:szCs w:val="24"/>
+          <w:lang w:val="en-US" w:eastAsia="fr-CA"/>
+        </w:rPr>
+        <w:t>, 578–585 (2021).</w:t>
+      </w:r>
+    </w:p>
+    <w:p>
+      <w:pPr>
+        <w:spacing w:after="0" w:line="360" w:lineRule="auto"/>
         <w:jc w:val="right"/>
         <w:rPr>
           <w:rFonts w:ascii="Times New Roman" w:eastAsia="Times New Roman" w:hAnsi="Times New Roman" w:cs="Times New Roman"/>
@@ -2222,22 +2368,93 @@
     </w:p>
     <w:p>
       <w:pPr>
-        <w:spacing w:after="0" w:line="240" w:lineRule="auto"/>
-        <w:rPr>
-          <w:rFonts w:ascii="Times New Roman" w:eastAsia="Times New Roman" w:hAnsi="Times New Roman" w:cs="Times New Roman"/>
-          <w:sz w:val="24"/>
-          <w:szCs w:val="24"/>
-          <w:lang w:val="en-US" w:eastAsia="fr-CA"/>
-        </w:rPr>
-      </w:pPr>
-      <w:r>
-        <w:rPr>
-          <w:rFonts w:ascii="Times New Roman" w:eastAsia="Times New Roman" w:hAnsi="Times New Roman" w:cs="Times New Roman"/>
-          <w:sz w:val="24"/>
-          <w:szCs w:val="24"/>
-          <w:lang w:val="en-US" w:eastAsia="fr-CA"/>
-        </w:rPr>
-        <w:t xml:space="preserve">Zielezinski, A., Deorowicz, S. &amp; Gudyś, A. PHIST: fast and accurate prediction of prokaryotic hosts from metagenomic viral sequences. </w:t>
+        <w:spacing w:after="0" w:line="360" w:lineRule="auto"/>
+        <w:rPr>
+          <w:rFonts w:ascii="Times New Roman" w:eastAsia="Times New Roman" w:hAnsi="Times New Roman" w:cs="Times New Roman"/>
+          <w:sz w:val="24"/>
+          <w:szCs w:val="24"/>
+          <w:lang w:val="en-US" w:eastAsia="fr-CA"/>
+        </w:rPr>
+      </w:pPr>
+      <w:proofErr w:type="spellStart"/>
+      <w:r>
+        <w:rPr>
+          <w:rFonts w:ascii="Times New Roman" w:eastAsia="Times New Roman" w:hAnsi="Times New Roman" w:cs="Times New Roman"/>
+          <w:sz w:val="24"/>
+          <w:szCs w:val="24"/>
+          <w:lang w:val="en-US" w:eastAsia="fr-CA"/>
+        </w:rPr>
+        <w:t>Ruohan</w:t>
+      </w:r>
+      <w:proofErr w:type="spellEnd"/>
+      <w:r>
+        <w:rPr>
+          <w:rFonts w:ascii="Times New Roman" w:eastAsia="Times New Roman" w:hAnsi="Times New Roman" w:cs="Times New Roman"/>
+          <w:sz w:val="24"/>
+          <w:szCs w:val="24"/>
+          <w:lang w:val="en-US" w:eastAsia="fr-CA"/>
+        </w:rPr>
+        <w:t xml:space="preserve">, W., </w:t>
+      </w:r>
+      <w:proofErr w:type="spellStart"/>
+      <w:r>
+        <w:rPr>
+          <w:rFonts w:ascii="Times New Roman" w:eastAsia="Times New Roman" w:hAnsi="Times New Roman" w:cs="Times New Roman"/>
+          <w:sz w:val="24"/>
+          <w:szCs w:val="24"/>
+          <w:lang w:val="en-US" w:eastAsia="fr-CA"/>
+        </w:rPr>
+        <w:t>Xianglilan</w:t>
+      </w:r>
+      <w:proofErr w:type="spellEnd"/>
+      <w:r>
+        <w:rPr>
+          <w:rFonts w:ascii="Times New Roman" w:eastAsia="Times New Roman" w:hAnsi="Times New Roman" w:cs="Times New Roman"/>
+          <w:sz w:val="24"/>
+          <w:szCs w:val="24"/>
+          <w:lang w:val="en-US" w:eastAsia="fr-CA"/>
+        </w:rPr>
+        <w:t xml:space="preserve">, Z., </w:t>
+      </w:r>
+      <w:proofErr w:type="spellStart"/>
+      <w:r>
+        <w:rPr>
+          <w:rFonts w:ascii="Times New Roman" w:eastAsia="Times New Roman" w:hAnsi="Times New Roman" w:cs="Times New Roman"/>
+          <w:sz w:val="24"/>
+          <w:szCs w:val="24"/>
+          <w:lang w:val="en-US" w:eastAsia="fr-CA"/>
+        </w:rPr>
+        <w:t>Jianping</w:t>
+      </w:r>
+      <w:proofErr w:type="spellEnd"/>
+      <w:r>
+        <w:rPr>
+          <w:rFonts w:ascii="Times New Roman" w:eastAsia="Times New Roman" w:hAnsi="Times New Roman" w:cs="Times New Roman"/>
+          <w:sz w:val="24"/>
+          <w:szCs w:val="24"/>
+          <w:lang w:val="en-US" w:eastAsia="fr-CA"/>
+        </w:rPr>
+        <w:t xml:space="preserve">, W. &amp; Shuai Cheng, L. I. </w:t>
+      </w:r>
+      <w:proofErr w:type="spellStart"/>
+      <w:r>
+        <w:rPr>
+          <w:rFonts w:ascii="Times New Roman" w:eastAsia="Times New Roman" w:hAnsi="Times New Roman" w:cs="Times New Roman"/>
+          <w:sz w:val="24"/>
+          <w:szCs w:val="24"/>
+          <w:lang w:val="en-US" w:eastAsia="fr-CA"/>
+        </w:rPr>
+        <w:t>DeepHost</w:t>
+      </w:r>
+      <w:proofErr w:type="spellEnd"/>
+      <w:r>
+        <w:rPr>
+          <w:rFonts w:ascii="Times New Roman" w:eastAsia="Times New Roman" w:hAnsi="Times New Roman" w:cs="Times New Roman"/>
+          <w:sz w:val="24"/>
+          <w:szCs w:val="24"/>
+          <w:lang w:val="en-US" w:eastAsia="fr-CA"/>
+        </w:rPr>
+        <w:t xml:space="preserve">: phage host prediction with convolutional neural network. </w:t>
       </w:r>
       <w:r>
         <w:rPr>
@@ -2248,7 +2465,7 @@
           <w:szCs w:val="24"/>
           <w:lang w:val="en-US" w:eastAsia="fr-CA"/>
         </w:rPr>
-        <w:t>Bioinformatics</w:t>
+        <w:t>Briefings in Bioinformatics</w:t>
       </w:r>
       <w:r>
         <w:rPr>
@@ -2268,21 +2485,21 @@
           <w:szCs w:val="24"/>
           <w:lang w:val="en-US" w:eastAsia="fr-CA"/>
         </w:rPr>
-        <w:t>38</w:t>
-      </w:r>
-      <w:r>
-        <w:rPr>
-          <w:rFonts w:ascii="Times New Roman" w:eastAsia="Times New Roman" w:hAnsi="Times New Roman" w:cs="Times New Roman"/>
-          <w:sz w:val="24"/>
-          <w:szCs w:val="24"/>
-          <w:lang w:val="en-US" w:eastAsia="fr-CA"/>
-        </w:rPr>
-        <w:t>, 1447–1449 (2022).</w:t>
-      </w:r>
-    </w:p>
-    <w:p>
-      <w:pPr>
-        <w:spacing w:after="0" w:line="240" w:lineRule="auto"/>
+        <w:t>23</w:t>
+      </w:r>
+      <w:r>
+        <w:rPr>
+          <w:rFonts w:ascii="Times New Roman" w:eastAsia="Times New Roman" w:hAnsi="Times New Roman" w:cs="Times New Roman"/>
+          <w:sz w:val="24"/>
+          <w:szCs w:val="24"/>
+          <w:lang w:val="en-US" w:eastAsia="fr-CA"/>
+        </w:rPr>
+        <w:t>, bbab385 (2022).</w:t>
+      </w:r>
+    </w:p>
+    <w:p>
+      <w:pPr>
+        <w:spacing w:after="0" w:line="360" w:lineRule="auto"/>
         <w:jc w:val="right"/>
         <w:rPr>
           <w:rFonts w:ascii="Times New Roman" w:eastAsia="Times New Roman" w:hAnsi="Times New Roman" w:cs="Times New Roman"/>
@@ -2303,22 +2520,62 @@
     </w:p>
     <w:p>
       <w:pPr>
-        <w:spacing w:after="0" w:line="240" w:lineRule="auto"/>
-        <w:rPr>
-          <w:rFonts w:ascii="Times New Roman" w:eastAsia="Times New Roman" w:hAnsi="Times New Roman" w:cs="Times New Roman"/>
-          <w:sz w:val="24"/>
-          <w:szCs w:val="24"/>
-          <w:lang w:val="en-US" w:eastAsia="fr-CA"/>
-        </w:rPr>
-      </w:pPr>
-      <w:r>
-        <w:rPr>
-          <w:rFonts w:ascii="Times New Roman" w:eastAsia="Times New Roman" w:hAnsi="Times New Roman" w:cs="Times New Roman"/>
-          <w:sz w:val="24"/>
-          <w:szCs w:val="24"/>
-          <w:lang w:val="en-US" w:eastAsia="fr-CA"/>
-        </w:rPr>
-        <w:t xml:space="preserve">Boeckaerts, D. </w:t>
+        <w:spacing w:after="0" w:line="360" w:lineRule="auto"/>
+        <w:rPr>
+          <w:rFonts w:ascii="Times New Roman" w:eastAsia="Times New Roman" w:hAnsi="Times New Roman" w:cs="Times New Roman"/>
+          <w:sz w:val="24"/>
+          <w:szCs w:val="24"/>
+          <w:lang w:val="en-US" w:eastAsia="fr-CA"/>
+        </w:rPr>
+      </w:pPr>
+      <w:r>
+        <w:rPr>
+          <w:rFonts w:ascii="Times New Roman" w:eastAsia="Times New Roman" w:hAnsi="Times New Roman" w:cs="Times New Roman"/>
+          <w:sz w:val="24"/>
+          <w:szCs w:val="24"/>
+          <w:lang w:val="en-US" w:eastAsia="fr-CA"/>
+        </w:rPr>
+        <w:t xml:space="preserve">Dion, M. B., </w:t>
+      </w:r>
+      <w:proofErr w:type="spellStart"/>
+      <w:r>
+        <w:rPr>
+          <w:rFonts w:ascii="Times New Roman" w:eastAsia="Times New Roman" w:hAnsi="Times New Roman" w:cs="Times New Roman"/>
+          <w:sz w:val="24"/>
+          <w:szCs w:val="24"/>
+          <w:lang w:val="en-US" w:eastAsia="fr-CA"/>
+        </w:rPr>
+        <w:t>Oechslin</w:t>
+      </w:r>
+      <w:proofErr w:type="spellEnd"/>
+      <w:r>
+        <w:rPr>
+          <w:rFonts w:ascii="Times New Roman" w:eastAsia="Times New Roman" w:hAnsi="Times New Roman" w:cs="Times New Roman"/>
+          <w:sz w:val="24"/>
+          <w:szCs w:val="24"/>
+          <w:lang w:val="en-US" w:eastAsia="fr-CA"/>
+        </w:rPr>
+        <w:t xml:space="preserve">, F. &amp; </w:t>
+      </w:r>
+      <w:proofErr w:type="spellStart"/>
+      <w:r>
+        <w:rPr>
+          <w:rFonts w:ascii="Times New Roman" w:eastAsia="Times New Roman" w:hAnsi="Times New Roman" w:cs="Times New Roman"/>
+          <w:sz w:val="24"/>
+          <w:szCs w:val="24"/>
+          <w:lang w:val="en-US" w:eastAsia="fr-CA"/>
+        </w:rPr>
+        <w:t>Moineau</w:t>
+      </w:r>
+      <w:proofErr w:type="spellEnd"/>
+      <w:r>
+        <w:rPr>
+          <w:rFonts w:ascii="Times New Roman" w:eastAsia="Times New Roman" w:hAnsi="Times New Roman" w:cs="Times New Roman"/>
+          <w:sz w:val="24"/>
+          <w:szCs w:val="24"/>
+          <w:lang w:val="en-US" w:eastAsia="fr-CA"/>
+        </w:rPr>
+        <w:t xml:space="preserve">, S. Phage diversity, genomics and phylogeny. </w:t>
       </w:r>
       <w:r>
         <w:rPr>
@@ -2329,17 +2586,9 @@
           <w:szCs w:val="24"/>
           <w:lang w:val="en-US" w:eastAsia="fr-CA"/>
         </w:rPr>
-        <w:t>et al.</w:t>
-      </w:r>
-      <w:r>
-        <w:rPr>
-          <w:rFonts w:ascii="Times New Roman" w:eastAsia="Times New Roman" w:hAnsi="Times New Roman" w:cs="Times New Roman"/>
-          <w:sz w:val="24"/>
-          <w:szCs w:val="24"/>
-          <w:lang w:val="en-US" w:eastAsia="fr-CA"/>
-        </w:rPr>
-        <w:t xml:space="preserve"> Predicting bacteriophage hosts based on sequences of annotated receptor-binding proteins. </w:t>
-      </w:r>
+        <w:t xml:space="preserve">Nat Rev </w:t>
+      </w:r>
+      <w:proofErr w:type="spellStart"/>
       <w:r>
         <w:rPr>
           <w:rFonts w:ascii="Times New Roman" w:eastAsia="Times New Roman" w:hAnsi="Times New Roman" w:cs="Times New Roman"/>
@@ -2349,8 +2598,9 @@
           <w:szCs w:val="24"/>
           <w:lang w:val="en-US" w:eastAsia="fr-CA"/>
         </w:rPr>
-        <w:t>Sci Rep</w:t>
-      </w:r>
+        <w:t>Microbiol</w:t>
+      </w:r>
+      <w:proofErr w:type="spellEnd"/>
       <w:r>
         <w:rPr>
           <w:rFonts w:ascii="Times New Roman" w:eastAsia="Times New Roman" w:hAnsi="Times New Roman" w:cs="Times New Roman"/>
@@ -2369,21 +2619,21 @@
           <w:szCs w:val="24"/>
           <w:lang w:val="en-US" w:eastAsia="fr-CA"/>
         </w:rPr>
-        <w:t>11</w:t>
-      </w:r>
-      <w:r>
-        <w:rPr>
-          <w:rFonts w:ascii="Times New Roman" w:eastAsia="Times New Roman" w:hAnsi="Times New Roman" w:cs="Times New Roman"/>
-          <w:sz w:val="24"/>
-          <w:szCs w:val="24"/>
-          <w:lang w:val="en-US" w:eastAsia="fr-CA"/>
-        </w:rPr>
-        <w:t>, 1467 (2021).</w:t>
-      </w:r>
-    </w:p>
-    <w:p>
-      <w:pPr>
-        <w:spacing w:after="0" w:line="240" w:lineRule="auto"/>
+        <w:t>18</w:t>
+      </w:r>
+      <w:r>
+        <w:rPr>
+          <w:rFonts w:ascii="Times New Roman" w:eastAsia="Times New Roman" w:hAnsi="Times New Roman" w:cs="Times New Roman"/>
+          <w:sz w:val="24"/>
+          <w:szCs w:val="24"/>
+          <w:lang w:val="en-US" w:eastAsia="fr-CA"/>
+        </w:rPr>
+        <w:t>, 125–138 (2020).</w:t>
+      </w:r>
+    </w:p>
+    <w:p>
+      <w:pPr>
+        <w:spacing w:after="0" w:line="360" w:lineRule="auto"/>
         <w:jc w:val="right"/>
         <w:rPr>
           <w:rFonts w:ascii="Times New Roman" w:eastAsia="Times New Roman" w:hAnsi="Times New Roman" w:cs="Times New Roman"/>
@@ -2404,22 +2654,33 @@
     </w:p>
     <w:p>
       <w:pPr>
-        <w:spacing w:after="0" w:line="240" w:lineRule="auto"/>
-        <w:rPr>
-          <w:rFonts w:ascii="Times New Roman" w:eastAsia="Times New Roman" w:hAnsi="Times New Roman" w:cs="Times New Roman"/>
-          <w:sz w:val="24"/>
-          <w:szCs w:val="24"/>
-          <w:lang w:val="en-US" w:eastAsia="fr-CA"/>
-        </w:rPr>
-      </w:pPr>
-      <w:r>
-        <w:rPr>
-          <w:rFonts w:ascii="Times New Roman" w:eastAsia="Times New Roman" w:hAnsi="Times New Roman" w:cs="Times New Roman"/>
-          <w:sz w:val="24"/>
-          <w:szCs w:val="24"/>
-          <w:lang w:val="en-US" w:eastAsia="fr-CA"/>
-        </w:rPr>
-        <w:t xml:space="preserve">Boeckaerts, D. </w:t>
+        <w:spacing w:after="0" w:line="360" w:lineRule="auto"/>
+        <w:rPr>
+          <w:rFonts w:ascii="Times New Roman" w:eastAsia="Times New Roman" w:hAnsi="Times New Roman" w:cs="Times New Roman"/>
+          <w:sz w:val="24"/>
+          <w:szCs w:val="24"/>
+          <w:lang w:val="en-US" w:eastAsia="fr-CA"/>
+        </w:rPr>
+      </w:pPr>
+      <w:proofErr w:type="spellStart"/>
+      <w:r>
+        <w:rPr>
+          <w:rFonts w:ascii="Times New Roman" w:eastAsia="Times New Roman" w:hAnsi="Times New Roman" w:cs="Times New Roman"/>
+          <w:sz w:val="24"/>
+          <w:szCs w:val="24"/>
+          <w:lang w:val="en-US" w:eastAsia="fr-CA"/>
+        </w:rPr>
+        <w:t>Yukgehnaish</w:t>
+      </w:r>
+      <w:proofErr w:type="spellEnd"/>
+      <w:r>
+        <w:rPr>
+          <w:rFonts w:ascii="Times New Roman" w:eastAsia="Times New Roman" w:hAnsi="Times New Roman" w:cs="Times New Roman"/>
+          <w:sz w:val="24"/>
+          <w:szCs w:val="24"/>
+          <w:lang w:val="en-US" w:eastAsia="fr-CA"/>
+        </w:rPr>
+        <w:t xml:space="preserve">, K. </w:t>
       </w:r>
       <w:r>
         <w:rPr>
@@ -2439,7 +2700,27 @@
           <w:szCs w:val="24"/>
           <w:lang w:val="en-US" w:eastAsia="fr-CA"/>
         </w:rPr>
-        <w:t xml:space="preserve"> Predicting bacteriophage hosts based on sequences of annotated receptor-binding proteins. </w:t>
+        <w:t xml:space="preserve"> </w:t>
+      </w:r>
+      <w:proofErr w:type="spellStart"/>
+      <w:r>
+        <w:rPr>
+          <w:rFonts w:ascii="Times New Roman" w:eastAsia="Times New Roman" w:hAnsi="Times New Roman" w:cs="Times New Roman"/>
+          <w:sz w:val="24"/>
+          <w:szCs w:val="24"/>
+          <w:lang w:val="en-US" w:eastAsia="fr-CA"/>
+        </w:rPr>
+        <w:t>PhageLeads</w:t>
+      </w:r>
+      <w:proofErr w:type="spellEnd"/>
+      <w:r>
+        <w:rPr>
+          <w:rFonts w:ascii="Times New Roman" w:eastAsia="Times New Roman" w:hAnsi="Times New Roman" w:cs="Times New Roman"/>
+          <w:sz w:val="24"/>
+          <w:szCs w:val="24"/>
+          <w:lang w:val="en-US" w:eastAsia="fr-CA"/>
+        </w:rPr>
+        <w:t xml:space="preserve">: Rapid Assessment of Phage Therapeutic Suitability Using an Ensemble Machine Learning Approach. </w:t>
       </w:r>
       <w:r>
         <w:rPr>
@@ -2450,7 +2731,7 @@
           <w:szCs w:val="24"/>
           <w:lang w:val="en-US" w:eastAsia="fr-CA"/>
         </w:rPr>
-        <w:t>Sci Rep</w:t>
+        <w:t>Viruses</w:t>
       </w:r>
       <w:r>
         <w:rPr>
@@ -2470,21 +2751,21 @@
           <w:szCs w:val="24"/>
           <w:lang w:val="en-US" w:eastAsia="fr-CA"/>
         </w:rPr>
-        <w:t>11</w:t>
-      </w:r>
-      <w:r>
-        <w:rPr>
-          <w:rFonts w:ascii="Times New Roman" w:eastAsia="Times New Roman" w:hAnsi="Times New Roman" w:cs="Times New Roman"/>
-          <w:sz w:val="24"/>
-          <w:szCs w:val="24"/>
-          <w:lang w:val="en-US" w:eastAsia="fr-CA"/>
-        </w:rPr>
-        <w:t>, 1467 (2021).</w:t>
-      </w:r>
-    </w:p>
-    <w:p>
-      <w:pPr>
-        <w:spacing w:after="0" w:line="240" w:lineRule="auto"/>
+        <w:t>14</w:t>
+      </w:r>
+      <w:r>
+        <w:rPr>
+          <w:rFonts w:ascii="Times New Roman" w:eastAsia="Times New Roman" w:hAnsi="Times New Roman" w:cs="Times New Roman"/>
+          <w:sz w:val="24"/>
+          <w:szCs w:val="24"/>
+          <w:lang w:val="en-US" w:eastAsia="fr-CA"/>
+        </w:rPr>
+        <w:t>, 342 (2022).</w:t>
+      </w:r>
+    </w:p>
+    <w:p>
+      <w:pPr>
+        <w:spacing w:after="0" w:line="360" w:lineRule="auto"/>
         <w:jc w:val="right"/>
         <w:rPr>
           <w:rFonts w:ascii="Times New Roman" w:eastAsia="Times New Roman" w:hAnsi="Times New Roman" w:cs="Times New Roman"/>
@@ -2505,22 +2786,73 @@
     </w:p>
     <w:p>
       <w:pPr>
-        <w:spacing w:after="0" w:line="240" w:lineRule="auto"/>
-        <w:rPr>
-          <w:rFonts w:ascii="Times New Roman" w:eastAsia="Times New Roman" w:hAnsi="Times New Roman" w:cs="Times New Roman"/>
-          <w:sz w:val="24"/>
-          <w:szCs w:val="24"/>
-          <w:lang w:val="en-US" w:eastAsia="fr-CA"/>
-        </w:rPr>
-      </w:pPr>
-      <w:r>
-        <w:rPr>
-          <w:rFonts w:ascii="Times New Roman" w:eastAsia="Times New Roman" w:hAnsi="Times New Roman" w:cs="Times New Roman"/>
-          <w:sz w:val="24"/>
-          <w:szCs w:val="24"/>
-          <w:lang w:val="en-US" w:eastAsia="fr-CA"/>
-        </w:rPr>
-        <w:t xml:space="preserve">Puente-Sánchez, F., García-García, N. &amp; Tamames, J. SQMtools: automated processing and visual analysis of ’omics data with R and anvi’o. </w:t>
+        <w:spacing w:after="0" w:line="360" w:lineRule="auto"/>
+        <w:rPr>
+          <w:rFonts w:ascii="Times New Roman" w:eastAsia="Times New Roman" w:hAnsi="Times New Roman" w:cs="Times New Roman"/>
+          <w:sz w:val="24"/>
+          <w:szCs w:val="24"/>
+          <w:lang w:val="en-US" w:eastAsia="fr-CA"/>
+        </w:rPr>
+      </w:pPr>
+      <w:proofErr w:type="spellStart"/>
+      <w:r>
+        <w:rPr>
+          <w:rFonts w:ascii="Times New Roman" w:eastAsia="Times New Roman" w:hAnsi="Times New Roman" w:cs="Times New Roman"/>
+          <w:sz w:val="24"/>
+          <w:szCs w:val="24"/>
+          <w:lang w:val="en-US" w:eastAsia="fr-CA"/>
+        </w:rPr>
+        <w:t>Zielezinski</w:t>
+      </w:r>
+      <w:proofErr w:type="spellEnd"/>
+      <w:r>
+        <w:rPr>
+          <w:rFonts w:ascii="Times New Roman" w:eastAsia="Times New Roman" w:hAnsi="Times New Roman" w:cs="Times New Roman"/>
+          <w:sz w:val="24"/>
+          <w:szCs w:val="24"/>
+          <w:lang w:val="en-US" w:eastAsia="fr-CA"/>
+        </w:rPr>
+        <w:t xml:space="preserve">, A., </w:t>
+      </w:r>
+      <w:proofErr w:type="spellStart"/>
+      <w:r>
+        <w:rPr>
+          <w:rFonts w:ascii="Times New Roman" w:eastAsia="Times New Roman" w:hAnsi="Times New Roman" w:cs="Times New Roman"/>
+          <w:sz w:val="24"/>
+          <w:szCs w:val="24"/>
+          <w:lang w:val="en-US" w:eastAsia="fr-CA"/>
+        </w:rPr>
+        <w:t>Deorowicz</w:t>
+      </w:r>
+      <w:proofErr w:type="spellEnd"/>
+      <w:r>
+        <w:rPr>
+          <w:rFonts w:ascii="Times New Roman" w:eastAsia="Times New Roman" w:hAnsi="Times New Roman" w:cs="Times New Roman"/>
+          <w:sz w:val="24"/>
+          <w:szCs w:val="24"/>
+          <w:lang w:val="en-US" w:eastAsia="fr-CA"/>
+        </w:rPr>
+        <w:t xml:space="preserve">, S. &amp; </w:t>
+      </w:r>
+      <w:proofErr w:type="spellStart"/>
+      <w:r>
+        <w:rPr>
+          <w:rFonts w:ascii="Times New Roman" w:eastAsia="Times New Roman" w:hAnsi="Times New Roman" w:cs="Times New Roman"/>
+          <w:sz w:val="24"/>
+          <w:szCs w:val="24"/>
+          <w:lang w:val="en-US" w:eastAsia="fr-CA"/>
+        </w:rPr>
+        <w:t>Gudyś</w:t>
+      </w:r>
+      <w:proofErr w:type="spellEnd"/>
+      <w:r>
+        <w:rPr>
+          <w:rFonts w:ascii="Times New Roman" w:eastAsia="Times New Roman" w:hAnsi="Times New Roman" w:cs="Times New Roman"/>
+          <w:sz w:val="24"/>
+          <w:szCs w:val="24"/>
+          <w:lang w:val="en-US" w:eastAsia="fr-CA"/>
+        </w:rPr>
+        <w:t xml:space="preserve">, A. PHIST: fast and accurate prediction of prokaryotic hosts from metagenomic viral sequences. </w:t>
       </w:r>
       <w:r>
         <w:rPr>
@@ -2531,7 +2863,7 @@
           <w:szCs w:val="24"/>
           <w:lang w:val="en-US" w:eastAsia="fr-CA"/>
         </w:rPr>
-        <w:t>BMC Bioinformatics</w:t>
+        <w:t>Bioinformatics</w:t>
       </w:r>
       <w:r>
         <w:rPr>
@@ -2551,21 +2883,21 @@
           <w:szCs w:val="24"/>
           <w:lang w:val="en-US" w:eastAsia="fr-CA"/>
         </w:rPr>
-        <w:t>21</w:t>
-      </w:r>
-      <w:r>
-        <w:rPr>
-          <w:rFonts w:ascii="Times New Roman" w:eastAsia="Times New Roman" w:hAnsi="Times New Roman" w:cs="Times New Roman"/>
-          <w:sz w:val="24"/>
-          <w:szCs w:val="24"/>
-          <w:lang w:val="en-US" w:eastAsia="fr-CA"/>
-        </w:rPr>
-        <w:t>, 358 (2020).</w:t>
-      </w:r>
-    </w:p>
-    <w:p>
-      <w:pPr>
-        <w:spacing w:after="0" w:line="240" w:lineRule="auto"/>
+        <w:t>38</w:t>
+      </w:r>
+      <w:r>
+        <w:rPr>
+          <w:rFonts w:ascii="Times New Roman" w:eastAsia="Times New Roman" w:hAnsi="Times New Roman" w:cs="Times New Roman"/>
+          <w:sz w:val="24"/>
+          <w:szCs w:val="24"/>
+          <w:lang w:val="en-US" w:eastAsia="fr-CA"/>
+        </w:rPr>
+        <w:t>, 1447–1449 (2022).</w:t>
+      </w:r>
+    </w:p>
+    <w:p>
+      <w:pPr>
+        <w:spacing w:after="0" w:line="360" w:lineRule="auto"/>
         <w:jc w:val="right"/>
         <w:rPr>
           <w:rFonts w:ascii="Times New Roman" w:eastAsia="Times New Roman" w:hAnsi="Times New Roman" w:cs="Times New Roman"/>
@@ -2586,22 +2918,33 @@
     </w:p>
     <w:p>
       <w:pPr>
-        <w:spacing w:after="0" w:line="240" w:lineRule="auto"/>
-        <w:rPr>
-          <w:rFonts w:ascii="Times New Roman" w:eastAsia="Times New Roman" w:hAnsi="Times New Roman" w:cs="Times New Roman"/>
-          <w:sz w:val="24"/>
-          <w:szCs w:val="24"/>
-          <w:lang w:val="en-US" w:eastAsia="fr-CA"/>
-        </w:rPr>
-      </w:pPr>
-      <w:r>
-        <w:rPr>
-          <w:rFonts w:ascii="Times New Roman" w:eastAsia="Times New Roman" w:hAnsi="Times New Roman" w:cs="Times New Roman"/>
-          <w:sz w:val="24"/>
-          <w:szCs w:val="24"/>
-          <w:lang w:val="en-US" w:eastAsia="fr-CA"/>
-        </w:rPr>
-        <w:t xml:space="preserve">Tamames, J. &amp; Puente-Sánchez, F. SqueezeMeta, A Highly Portable, Fully Automatic Metagenomic Analysis Pipeline. </w:t>
+        <w:spacing w:after="0" w:line="360" w:lineRule="auto"/>
+        <w:rPr>
+          <w:rFonts w:ascii="Times New Roman" w:eastAsia="Times New Roman" w:hAnsi="Times New Roman" w:cs="Times New Roman"/>
+          <w:sz w:val="24"/>
+          <w:szCs w:val="24"/>
+          <w:lang w:val="en-US" w:eastAsia="fr-CA"/>
+        </w:rPr>
+      </w:pPr>
+      <w:proofErr w:type="spellStart"/>
+      <w:r>
+        <w:rPr>
+          <w:rFonts w:ascii="Times New Roman" w:eastAsia="Times New Roman" w:hAnsi="Times New Roman" w:cs="Times New Roman"/>
+          <w:sz w:val="24"/>
+          <w:szCs w:val="24"/>
+          <w:lang w:val="en-US" w:eastAsia="fr-CA"/>
+        </w:rPr>
+        <w:t>Boeckaerts</w:t>
+      </w:r>
+      <w:proofErr w:type="spellEnd"/>
+      <w:r>
+        <w:rPr>
+          <w:rFonts w:ascii="Times New Roman" w:eastAsia="Times New Roman" w:hAnsi="Times New Roman" w:cs="Times New Roman"/>
+          <w:sz w:val="24"/>
+          <w:szCs w:val="24"/>
+          <w:lang w:val="en-US" w:eastAsia="fr-CA"/>
+        </w:rPr>
+        <w:t xml:space="preserve">, D. </w:t>
       </w:r>
       <w:r>
         <w:rPr>
@@ -2612,7 +2955,27 @@
           <w:szCs w:val="24"/>
           <w:lang w:val="en-US" w:eastAsia="fr-CA"/>
         </w:rPr>
-        <w:t>Front. Microbiol.</w:t>
+        <w:t>et al.</w:t>
+      </w:r>
+      <w:r>
+        <w:rPr>
+          <w:rFonts w:ascii="Times New Roman" w:eastAsia="Times New Roman" w:hAnsi="Times New Roman" w:cs="Times New Roman"/>
+          <w:sz w:val="24"/>
+          <w:szCs w:val="24"/>
+          <w:lang w:val="en-US" w:eastAsia="fr-CA"/>
+        </w:rPr>
+        <w:t xml:space="preserve"> Predicting bacteriophage hosts based on sequences of annotated receptor-binding proteins. </w:t>
+      </w:r>
+      <w:r>
+        <w:rPr>
+          <w:rFonts w:ascii="Times New Roman" w:eastAsia="Times New Roman" w:hAnsi="Times New Roman" w:cs="Times New Roman"/>
+          <w:i/>
+          <w:iCs/>
+          <w:sz w:val="24"/>
+          <w:szCs w:val="24"/>
+          <w:lang w:val="en-US" w:eastAsia="fr-CA"/>
+        </w:rPr>
+        <w:t>Sci Rep</w:t>
       </w:r>
       <w:r>
         <w:rPr>
@@ -2632,21 +2995,21 @@
           <w:szCs w:val="24"/>
           <w:lang w:val="en-US" w:eastAsia="fr-CA"/>
         </w:rPr>
-        <w:t>9</w:t>
-      </w:r>
-      <w:r>
-        <w:rPr>
-          <w:rFonts w:ascii="Times New Roman" w:eastAsia="Times New Roman" w:hAnsi="Times New Roman" w:cs="Times New Roman"/>
-          <w:sz w:val="24"/>
-          <w:szCs w:val="24"/>
-          <w:lang w:val="en-US" w:eastAsia="fr-CA"/>
-        </w:rPr>
-        <w:t>, 3349 (2019).</w:t>
-      </w:r>
-    </w:p>
-    <w:p>
-      <w:pPr>
-        <w:spacing w:after="0" w:line="240" w:lineRule="auto"/>
+        <w:t>11</w:t>
+      </w:r>
+      <w:r>
+        <w:rPr>
+          <w:rFonts w:ascii="Times New Roman" w:eastAsia="Times New Roman" w:hAnsi="Times New Roman" w:cs="Times New Roman"/>
+          <w:sz w:val="24"/>
+          <w:szCs w:val="24"/>
+          <w:lang w:val="en-US" w:eastAsia="fr-CA"/>
+        </w:rPr>
+        <w:t>, 1467 (2021).</w:t>
+      </w:r>
+    </w:p>
+    <w:p>
+      <w:pPr>
+        <w:spacing w:after="0" w:line="360" w:lineRule="auto"/>
         <w:jc w:val="right"/>
         <w:rPr>
           <w:rFonts w:ascii="Times New Roman" w:eastAsia="Times New Roman" w:hAnsi="Times New Roman" w:cs="Times New Roman"/>
@@ -2667,22 +3030,53 @@
     </w:p>
     <w:p>
       <w:pPr>
-        <w:spacing w:after="0" w:line="240" w:lineRule="auto"/>
-        <w:rPr>
-          <w:rFonts w:ascii="Times New Roman" w:eastAsia="Times New Roman" w:hAnsi="Times New Roman" w:cs="Times New Roman"/>
-          <w:sz w:val="24"/>
-          <w:szCs w:val="24"/>
-          <w:lang w:val="en-US" w:eastAsia="fr-CA"/>
-        </w:rPr>
-      </w:pPr>
-      <w:r>
-        <w:rPr>
-          <w:rFonts w:ascii="Times New Roman" w:eastAsia="Times New Roman" w:hAnsi="Times New Roman" w:cs="Times New Roman"/>
-          <w:sz w:val="24"/>
-          <w:szCs w:val="24"/>
-          <w:lang w:val="en-US" w:eastAsia="fr-CA"/>
-        </w:rPr>
-        <w:t xml:space="preserve">Kieft, K., Zhou, Z. &amp; Anantharaman, K. VIBRANT: automated recovery, annotation and curation of microbial viruses, and evaluation of viral community function from genomic sequences. </w:t>
+        <w:spacing w:after="0" w:line="360" w:lineRule="auto"/>
+        <w:rPr>
+          <w:rFonts w:ascii="Times New Roman" w:eastAsia="Times New Roman" w:hAnsi="Times New Roman" w:cs="Times New Roman"/>
+          <w:sz w:val="24"/>
+          <w:szCs w:val="24"/>
+          <w:lang w:val="en-US" w:eastAsia="fr-CA"/>
+        </w:rPr>
+      </w:pPr>
+      <w:proofErr w:type="spellStart"/>
+      <w:r>
+        <w:rPr>
+          <w:rFonts w:ascii="Times New Roman" w:eastAsia="Times New Roman" w:hAnsi="Times New Roman" w:cs="Times New Roman"/>
+          <w:sz w:val="24"/>
+          <w:szCs w:val="24"/>
+          <w:lang w:val="en-US" w:eastAsia="fr-CA"/>
+        </w:rPr>
+        <w:t>Buchfink</w:t>
+      </w:r>
+      <w:proofErr w:type="spellEnd"/>
+      <w:r>
+        <w:rPr>
+          <w:rFonts w:ascii="Times New Roman" w:eastAsia="Times New Roman" w:hAnsi="Times New Roman" w:cs="Times New Roman"/>
+          <w:sz w:val="24"/>
+          <w:szCs w:val="24"/>
+          <w:lang w:val="en-US" w:eastAsia="fr-CA"/>
+        </w:rPr>
+        <w:t xml:space="preserve">, B., Reuter, K. &amp; </w:t>
+      </w:r>
+      <w:proofErr w:type="spellStart"/>
+      <w:r>
+        <w:rPr>
+          <w:rFonts w:ascii="Times New Roman" w:eastAsia="Times New Roman" w:hAnsi="Times New Roman" w:cs="Times New Roman"/>
+          <w:sz w:val="24"/>
+          <w:szCs w:val="24"/>
+          <w:lang w:val="en-US" w:eastAsia="fr-CA"/>
+        </w:rPr>
+        <w:t>Drost</w:t>
+      </w:r>
+      <w:proofErr w:type="spellEnd"/>
+      <w:r>
+        <w:rPr>
+          <w:rFonts w:ascii="Times New Roman" w:eastAsia="Times New Roman" w:hAnsi="Times New Roman" w:cs="Times New Roman"/>
+          <w:sz w:val="24"/>
+          <w:szCs w:val="24"/>
+          <w:lang w:val="en-US" w:eastAsia="fr-CA"/>
+        </w:rPr>
+        <w:t xml:space="preserve">, H.-G. Sensitive protein alignments at tree-of-life scale using DIAMOND. </w:t>
       </w:r>
       <w:r>
         <w:rPr>
@@ -2693,7 +3087,7 @@
           <w:szCs w:val="24"/>
           <w:lang w:val="en-US" w:eastAsia="fr-CA"/>
         </w:rPr>
-        <w:t>Microbiome</w:t>
+        <w:t>Nat Methods</w:t>
       </w:r>
       <w:r>
         <w:rPr>
@@ -2713,21 +3107,21 @@
           <w:szCs w:val="24"/>
           <w:lang w:val="en-US" w:eastAsia="fr-CA"/>
         </w:rPr>
-        <w:t>8</w:t>
-      </w:r>
-      <w:r>
-        <w:rPr>
-          <w:rFonts w:ascii="Times New Roman" w:eastAsia="Times New Roman" w:hAnsi="Times New Roman" w:cs="Times New Roman"/>
-          <w:sz w:val="24"/>
-          <w:szCs w:val="24"/>
-          <w:lang w:val="en-US" w:eastAsia="fr-CA"/>
-        </w:rPr>
-        <w:t>, 90 (2020).</w:t>
-      </w:r>
-    </w:p>
-    <w:p>
-      <w:pPr>
-        <w:spacing w:after="0" w:line="240" w:lineRule="auto"/>
+        <w:t>18</w:t>
+      </w:r>
+      <w:r>
+        <w:rPr>
+          <w:rFonts w:ascii="Times New Roman" w:eastAsia="Times New Roman" w:hAnsi="Times New Roman" w:cs="Times New Roman"/>
+          <w:sz w:val="24"/>
+          <w:szCs w:val="24"/>
+          <w:lang w:val="en-US" w:eastAsia="fr-CA"/>
+        </w:rPr>
+        <w:t>, 366–368 (2021).</w:t>
+      </w:r>
+    </w:p>
+    <w:p>
+      <w:pPr>
+        <w:spacing w:after="0" w:line="360" w:lineRule="auto"/>
         <w:jc w:val="right"/>
         <w:rPr>
           <w:rFonts w:ascii="Times New Roman" w:eastAsia="Times New Roman" w:hAnsi="Times New Roman" w:cs="Times New Roman"/>
@@ -2748,22 +3142,83 @@
     </w:p>
     <w:p>
       <w:pPr>
-        <w:spacing w:after="0" w:line="240" w:lineRule="auto"/>
-        <w:rPr>
-          <w:rFonts w:ascii="Times New Roman" w:eastAsia="Times New Roman" w:hAnsi="Times New Roman" w:cs="Times New Roman"/>
-          <w:sz w:val="24"/>
-          <w:szCs w:val="24"/>
-          <w:lang w:eastAsia="fr-CA"/>
-        </w:rPr>
-      </w:pPr>
-      <w:r>
-        <w:rPr>
-          <w:rFonts w:ascii="Times New Roman" w:eastAsia="Times New Roman" w:hAnsi="Times New Roman" w:cs="Times New Roman"/>
-          <w:sz w:val="24"/>
-          <w:szCs w:val="24"/>
-          <w:lang w:val="en-US" w:eastAsia="fr-CA"/>
-        </w:rPr>
-        <w:t xml:space="preserve">Guo, J. </w:t>
+        <w:spacing w:after="0" w:line="360" w:lineRule="auto"/>
+        <w:rPr>
+          <w:rFonts w:ascii="Times New Roman" w:eastAsia="Times New Roman" w:hAnsi="Times New Roman" w:cs="Times New Roman"/>
+          <w:sz w:val="24"/>
+          <w:szCs w:val="24"/>
+          <w:lang w:val="en-US" w:eastAsia="fr-CA"/>
+        </w:rPr>
+      </w:pPr>
+      <w:r>
+        <w:rPr>
+          <w:rFonts w:ascii="Times New Roman" w:eastAsia="Times New Roman" w:hAnsi="Times New Roman" w:cs="Times New Roman"/>
+          <w:sz w:val="24"/>
+          <w:szCs w:val="24"/>
+          <w:lang w:val="en-US" w:eastAsia="fr-CA"/>
+        </w:rPr>
+        <w:lastRenderedPageBreak/>
+        <w:t xml:space="preserve">Puente-Sánchez, F., García-García, N. &amp; </w:t>
+      </w:r>
+      <w:proofErr w:type="spellStart"/>
+      <w:r>
+        <w:rPr>
+          <w:rFonts w:ascii="Times New Roman" w:eastAsia="Times New Roman" w:hAnsi="Times New Roman" w:cs="Times New Roman"/>
+          <w:sz w:val="24"/>
+          <w:szCs w:val="24"/>
+          <w:lang w:val="en-US" w:eastAsia="fr-CA"/>
+        </w:rPr>
+        <w:t>Tamames</w:t>
+      </w:r>
+      <w:proofErr w:type="spellEnd"/>
+      <w:r>
+        <w:rPr>
+          <w:rFonts w:ascii="Times New Roman" w:eastAsia="Times New Roman" w:hAnsi="Times New Roman" w:cs="Times New Roman"/>
+          <w:sz w:val="24"/>
+          <w:szCs w:val="24"/>
+          <w:lang w:val="en-US" w:eastAsia="fr-CA"/>
+        </w:rPr>
+        <w:t xml:space="preserve">, J. </w:t>
+      </w:r>
+      <w:proofErr w:type="spellStart"/>
+      <w:r>
+        <w:rPr>
+          <w:rFonts w:ascii="Times New Roman" w:eastAsia="Times New Roman" w:hAnsi="Times New Roman" w:cs="Times New Roman"/>
+          <w:sz w:val="24"/>
+          <w:szCs w:val="24"/>
+          <w:lang w:val="en-US" w:eastAsia="fr-CA"/>
+        </w:rPr>
+        <w:t>SQMtools</w:t>
+      </w:r>
+      <w:proofErr w:type="spellEnd"/>
+      <w:r>
+        <w:rPr>
+          <w:rFonts w:ascii="Times New Roman" w:eastAsia="Times New Roman" w:hAnsi="Times New Roman" w:cs="Times New Roman"/>
+          <w:sz w:val="24"/>
+          <w:szCs w:val="24"/>
+          <w:lang w:val="en-US" w:eastAsia="fr-CA"/>
+        </w:rPr>
+        <w:t xml:space="preserve">: automated processing and visual analysis of ’omics data with R and </w:t>
+      </w:r>
+      <w:proofErr w:type="spellStart"/>
+      <w:r>
+        <w:rPr>
+          <w:rFonts w:ascii="Times New Roman" w:eastAsia="Times New Roman" w:hAnsi="Times New Roman" w:cs="Times New Roman"/>
+          <w:sz w:val="24"/>
+          <w:szCs w:val="24"/>
+          <w:lang w:val="en-US" w:eastAsia="fr-CA"/>
+        </w:rPr>
+        <w:t>anvi’o</w:t>
+      </w:r>
+      <w:proofErr w:type="spellEnd"/>
+      <w:r>
+        <w:rPr>
+          <w:rFonts w:ascii="Times New Roman" w:eastAsia="Times New Roman" w:hAnsi="Times New Roman" w:cs="Times New Roman"/>
+          <w:sz w:val="24"/>
+          <w:szCs w:val="24"/>
+          <w:lang w:val="en-US" w:eastAsia="fr-CA"/>
+        </w:rPr>
+        <w:t xml:space="preserve">. </w:t>
       </w:r>
       <w:r>
         <w:rPr>
@@ -2774,16 +3229,108 @@
           <w:szCs w:val="24"/>
           <w:lang w:val="en-US" w:eastAsia="fr-CA"/>
         </w:rPr>
-        <w:t>et al.</w:t>
-      </w:r>
-      <w:r>
-        <w:rPr>
-          <w:rFonts w:ascii="Times New Roman" w:eastAsia="Times New Roman" w:hAnsi="Times New Roman" w:cs="Times New Roman"/>
-          <w:sz w:val="24"/>
-          <w:szCs w:val="24"/>
-          <w:lang w:val="en-US" w:eastAsia="fr-CA"/>
-        </w:rPr>
-        <w:t xml:space="preserve"> VirSorter2: a multi-classifier, expert-guided approach to detect diverse DNA and RNA viruses. </w:t>
+        <w:t>BMC Bioinformatics</w:t>
+      </w:r>
+      <w:r>
+        <w:rPr>
+          <w:rFonts w:ascii="Times New Roman" w:eastAsia="Times New Roman" w:hAnsi="Times New Roman" w:cs="Times New Roman"/>
+          <w:sz w:val="24"/>
+          <w:szCs w:val="24"/>
+          <w:lang w:val="en-US" w:eastAsia="fr-CA"/>
+        </w:rPr>
+        <w:t xml:space="preserve"> </w:t>
+      </w:r>
+      <w:r>
+        <w:rPr>
+          <w:rFonts w:ascii="Times New Roman" w:eastAsia="Times New Roman" w:hAnsi="Times New Roman" w:cs="Times New Roman"/>
+          <w:b/>
+          <w:bCs/>
+          <w:sz w:val="24"/>
+          <w:szCs w:val="24"/>
+          <w:lang w:val="en-US" w:eastAsia="fr-CA"/>
+        </w:rPr>
+        <w:t>21</w:t>
+      </w:r>
+      <w:r>
+        <w:rPr>
+          <w:rFonts w:ascii="Times New Roman" w:eastAsia="Times New Roman" w:hAnsi="Times New Roman" w:cs="Times New Roman"/>
+          <w:sz w:val="24"/>
+          <w:szCs w:val="24"/>
+          <w:lang w:val="en-US" w:eastAsia="fr-CA"/>
+        </w:rPr>
+        <w:t>, 358 (2020).</w:t>
+      </w:r>
+    </w:p>
+    <w:p>
+      <w:pPr>
+        <w:spacing w:after="0" w:line="360" w:lineRule="auto"/>
+        <w:jc w:val="right"/>
+        <w:rPr>
+          <w:rFonts w:ascii="Times New Roman" w:eastAsia="Times New Roman" w:hAnsi="Times New Roman" w:cs="Times New Roman"/>
+          <w:sz w:val="24"/>
+          <w:szCs w:val="24"/>
+          <w:lang w:val="en-US" w:eastAsia="fr-CA"/>
+        </w:rPr>
+      </w:pPr>
+      <w:r>
+        <w:rPr>
+          <w:rFonts w:ascii="Times New Roman" w:eastAsia="Times New Roman" w:hAnsi="Times New Roman" w:cs="Times New Roman"/>
+          <w:sz w:val="24"/>
+          <w:szCs w:val="24"/>
+          <w:lang w:val="en-US" w:eastAsia="fr-CA"/>
+        </w:rPr>
+        <w:t>11.</w:t>
+      </w:r>
+    </w:p>
+    <w:p>
+      <w:pPr>
+        <w:spacing w:after="0" w:line="360" w:lineRule="auto"/>
+        <w:rPr>
+          <w:rFonts w:ascii="Times New Roman" w:eastAsia="Times New Roman" w:hAnsi="Times New Roman" w:cs="Times New Roman"/>
+          <w:sz w:val="24"/>
+          <w:szCs w:val="24"/>
+          <w:lang w:eastAsia="fr-CA"/>
+        </w:rPr>
+      </w:pPr>
+      <w:proofErr w:type="spellStart"/>
+      <w:r>
+        <w:rPr>
+          <w:rFonts w:ascii="Times New Roman" w:eastAsia="Times New Roman" w:hAnsi="Times New Roman" w:cs="Times New Roman"/>
+          <w:sz w:val="24"/>
+          <w:szCs w:val="24"/>
+          <w:lang w:val="en-US" w:eastAsia="fr-CA"/>
+        </w:rPr>
+        <w:t>Tamames</w:t>
+      </w:r>
+      <w:proofErr w:type="spellEnd"/>
+      <w:r>
+        <w:rPr>
+          <w:rFonts w:ascii="Times New Roman" w:eastAsia="Times New Roman" w:hAnsi="Times New Roman" w:cs="Times New Roman"/>
+          <w:sz w:val="24"/>
+          <w:szCs w:val="24"/>
+          <w:lang w:val="en-US" w:eastAsia="fr-CA"/>
+        </w:rPr>
+        <w:t xml:space="preserve">, J. &amp; Puente-Sánchez, F. </w:t>
+      </w:r>
+      <w:proofErr w:type="spellStart"/>
+      <w:r>
+        <w:rPr>
+          <w:rFonts w:ascii="Times New Roman" w:eastAsia="Times New Roman" w:hAnsi="Times New Roman" w:cs="Times New Roman"/>
+          <w:sz w:val="24"/>
+          <w:szCs w:val="24"/>
+          <w:lang w:val="en-US" w:eastAsia="fr-CA"/>
+        </w:rPr>
+        <w:t>SqueezeMeta</w:t>
+      </w:r>
+      <w:proofErr w:type="spellEnd"/>
+      <w:r>
+        <w:rPr>
+          <w:rFonts w:ascii="Times New Roman" w:eastAsia="Times New Roman" w:hAnsi="Times New Roman" w:cs="Times New Roman"/>
+          <w:sz w:val="24"/>
+          <w:szCs w:val="24"/>
+          <w:lang w:val="en-US" w:eastAsia="fr-CA"/>
+        </w:rPr>
+        <w:t xml:space="preserve">, A Highly Portable, Fully Automatic Metagenomic Analysis Pipeline. </w:t>
       </w:r>
       <w:r>
         <w:rPr>
@@ -2794,7 +3341,31 @@
           <w:szCs w:val="24"/>
           <w:lang w:eastAsia="fr-CA"/>
         </w:rPr>
-        <w:t>Microbiome</w:t>
+        <w:t xml:space="preserve">Front. </w:t>
+      </w:r>
+      <w:proofErr w:type="spellStart"/>
+      <w:r>
+        <w:rPr>
+          <w:rFonts w:ascii="Times New Roman" w:eastAsia="Times New Roman" w:hAnsi="Times New Roman" w:cs="Times New Roman"/>
+          <w:i/>
+          <w:iCs/>
+          <w:sz w:val="24"/>
+          <w:szCs w:val="24"/>
+          <w:lang w:eastAsia="fr-CA"/>
+        </w:rPr>
+        <w:t>Microbiol</w:t>
+      </w:r>
+      <w:proofErr w:type="spellEnd"/>
+      <w:r>
+        <w:rPr>
+          <w:rFonts w:ascii="Times New Roman" w:eastAsia="Times New Roman" w:hAnsi="Times New Roman" w:cs="Times New Roman"/>
+          <w:i/>
+          <w:iCs/>
+          <w:sz w:val="24"/>
+          <w:szCs w:val="24"/>
+          <w:lang w:eastAsia="fr-CA"/>
+        </w:rPr>
+        <w:t>.</w:t>
       </w:r>
       <w:r>
         <w:rPr>
@@ -2823,18 +3394,221 @@
           <w:szCs w:val="24"/>
           <w:lang w:eastAsia="fr-CA"/>
         </w:rPr>
+        <w:t>, 3349 (2019).</w:t>
+      </w:r>
+    </w:p>
+    <w:p>
+      <w:pPr>
+        <w:spacing w:after="0" w:line="360" w:lineRule="auto"/>
+        <w:jc w:val="right"/>
+        <w:rPr>
+          <w:rFonts w:ascii="Times New Roman" w:eastAsia="Times New Roman" w:hAnsi="Times New Roman" w:cs="Times New Roman"/>
+          <w:sz w:val="24"/>
+          <w:szCs w:val="24"/>
+          <w:lang w:eastAsia="fr-CA"/>
+        </w:rPr>
+      </w:pPr>
+      <w:r>
+        <w:rPr>
+          <w:rFonts w:ascii="Times New Roman" w:eastAsia="Times New Roman" w:hAnsi="Times New Roman" w:cs="Times New Roman"/>
+          <w:sz w:val="24"/>
+          <w:szCs w:val="24"/>
+          <w:lang w:eastAsia="fr-CA"/>
+        </w:rPr>
+        <w:t>12.</w:t>
+      </w:r>
+    </w:p>
+    <w:p>
+      <w:pPr>
+        <w:spacing w:after="0" w:line="360" w:lineRule="auto"/>
+        <w:rPr>
+          <w:rFonts w:ascii="Times New Roman" w:eastAsia="Times New Roman" w:hAnsi="Times New Roman" w:cs="Times New Roman"/>
+          <w:sz w:val="24"/>
+          <w:szCs w:val="24"/>
+          <w:lang w:eastAsia="fr-CA"/>
+        </w:rPr>
+      </w:pPr>
+      <w:proofErr w:type="spellStart"/>
+      <w:r>
+        <w:rPr>
+          <w:rFonts w:ascii="Times New Roman" w:eastAsia="Times New Roman" w:hAnsi="Times New Roman" w:cs="Times New Roman"/>
+          <w:sz w:val="24"/>
+          <w:szCs w:val="24"/>
+          <w:lang w:val="en-US" w:eastAsia="fr-CA"/>
+        </w:rPr>
+        <w:t>Kieft</w:t>
+      </w:r>
+      <w:proofErr w:type="spellEnd"/>
+      <w:r>
+        <w:rPr>
+          <w:rFonts w:ascii="Times New Roman" w:eastAsia="Times New Roman" w:hAnsi="Times New Roman" w:cs="Times New Roman"/>
+          <w:sz w:val="24"/>
+          <w:szCs w:val="24"/>
+          <w:lang w:val="en-US" w:eastAsia="fr-CA"/>
+        </w:rPr>
+        <w:t xml:space="preserve">, K., Zhou, Z. &amp; </w:t>
+      </w:r>
+      <w:proofErr w:type="spellStart"/>
+      <w:r>
+        <w:rPr>
+          <w:rFonts w:ascii="Times New Roman" w:eastAsia="Times New Roman" w:hAnsi="Times New Roman" w:cs="Times New Roman"/>
+          <w:sz w:val="24"/>
+          <w:szCs w:val="24"/>
+          <w:lang w:val="en-US" w:eastAsia="fr-CA"/>
+        </w:rPr>
+        <w:t>Anantharaman</w:t>
+      </w:r>
+      <w:proofErr w:type="spellEnd"/>
+      <w:r>
+        <w:rPr>
+          <w:rFonts w:ascii="Times New Roman" w:eastAsia="Times New Roman" w:hAnsi="Times New Roman" w:cs="Times New Roman"/>
+          <w:sz w:val="24"/>
+          <w:szCs w:val="24"/>
+          <w:lang w:val="en-US" w:eastAsia="fr-CA"/>
+        </w:rPr>
+        <w:t xml:space="preserve">, K. VIBRANT: automated recovery, annotation and curation of microbial viruses, and evaluation of viral community function from genomic sequences. </w:t>
+      </w:r>
+      <w:r>
+        <w:rPr>
+          <w:rFonts w:ascii="Times New Roman" w:eastAsia="Times New Roman" w:hAnsi="Times New Roman" w:cs="Times New Roman"/>
+          <w:i/>
+          <w:iCs/>
+          <w:sz w:val="24"/>
+          <w:szCs w:val="24"/>
+          <w:lang w:eastAsia="fr-CA"/>
+        </w:rPr>
+        <w:t>Microbiome</w:t>
+      </w:r>
+      <w:r>
+        <w:rPr>
+          <w:rFonts w:ascii="Times New Roman" w:eastAsia="Times New Roman" w:hAnsi="Times New Roman" w:cs="Times New Roman"/>
+          <w:sz w:val="24"/>
+          <w:szCs w:val="24"/>
+          <w:lang w:eastAsia="fr-CA"/>
+        </w:rPr>
+        <w:t xml:space="preserve"> </w:t>
+      </w:r>
+      <w:r>
+        <w:rPr>
+          <w:rFonts w:ascii="Times New Roman" w:eastAsia="Times New Roman" w:hAnsi="Times New Roman" w:cs="Times New Roman"/>
+          <w:b/>
+          <w:bCs/>
+          <w:sz w:val="24"/>
+          <w:szCs w:val="24"/>
+          <w:lang w:eastAsia="fr-CA"/>
+        </w:rPr>
+        <w:t>8</w:t>
+      </w:r>
+      <w:r>
+        <w:rPr>
+          <w:rFonts w:ascii="Times New Roman" w:eastAsia="Times New Roman" w:hAnsi="Times New Roman" w:cs="Times New Roman"/>
+          <w:sz w:val="24"/>
+          <w:szCs w:val="24"/>
+          <w:lang w:eastAsia="fr-CA"/>
+        </w:rPr>
+        <w:t>, 90 (2020).</w:t>
+      </w:r>
+    </w:p>
+    <w:p>
+      <w:pPr>
+        <w:spacing w:after="0" w:line="360" w:lineRule="auto"/>
+        <w:jc w:val="right"/>
+        <w:rPr>
+          <w:rFonts w:ascii="Times New Roman" w:eastAsia="Times New Roman" w:hAnsi="Times New Roman" w:cs="Times New Roman"/>
+          <w:sz w:val="24"/>
+          <w:szCs w:val="24"/>
+          <w:lang w:eastAsia="fr-CA"/>
+        </w:rPr>
+      </w:pPr>
+      <w:r>
+        <w:rPr>
+          <w:rFonts w:ascii="Times New Roman" w:eastAsia="Times New Roman" w:hAnsi="Times New Roman" w:cs="Times New Roman"/>
+          <w:sz w:val="24"/>
+          <w:szCs w:val="24"/>
+          <w:lang w:eastAsia="fr-CA"/>
+        </w:rPr>
+        <w:t>13.</w:t>
+      </w:r>
+    </w:p>
+    <w:p>
+      <w:pPr>
+        <w:spacing w:after="0" w:line="360" w:lineRule="auto"/>
+        <w:rPr>
+          <w:rFonts w:ascii="Times New Roman" w:eastAsia="Times New Roman" w:hAnsi="Times New Roman" w:cs="Times New Roman"/>
+          <w:sz w:val="24"/>
+          <w:szCs w:val="24"/>
+          <w:lang w:val="en-US" w:eastAsia="fr-CA"/>
+        </w:rPr>
+      </w:pPr>
+      <w:r>
+        <w:rPr>
+          <w:rFonts w:ascii="Times New Roman" w:eastAsia="Times New Roman" w:hAnsi="Times New Roman" w:cs="Times New Roman"/>
+          <w:sz w:val="24"/>
+          <w:szCs w:val="24"/>
+          <w:lang w:val="en-US" w:eastAsia="fr-CA"/>
+        </w:rPr>
+        <w:t xml:space="preserve">Guo, J. </w:t>
+      </w:r>
+      <w:r>
+        <w:rPr>
+          <w:rFonts w:ascii="Times New Roman" w:eastAsia="Times New Roman" w:hAnsi="Times New Roman" w:cs="Times New Roman"/>
+          <w:i/>
+          <w:iCs/>
+          <w:sz w:val="24"/>
+          <w:szCs w:val="24"/>
+          <w:lang w:val="en-US" w:eastAsia="fr-CA"/>
+        </w:rPr>
+        <w:t>et al.</w:t>
+      </w:r>
+      <w:r>
+        <w:rPr>
+          <w:rFonts w:ascii="Times New Roman" w:eastAsia="Times New Roman" w:hAnsi="Times New Roman" w:cs="Times New Roman"/>
+          <w:sz w:val="24"/>
+          <w:szCs w:val="24"/>
+          <w:lang w:val="en-US" w:eastAsia="fr-CA"/>
+        </w:rPr>
+        <w:t xml:space="preserve"> VirSorter2: a multi-classifier, expert-guided approach to detect diverse DNA and RNA viruses. </w:t>
+      </w:r>
+      <w:r>
+        <w:rPr>
+          <w:rFonts w:ascii="Times New Roman" w:eastAsia="Times New Roman" w:hAnsi="Times New Roman" w:cs="Times New Roman"/>
+          <w:i/>
+          <w:iCs/>
+          <w:sz w:val="24"/>
+          <w:szCs w:val="24"/>
+          <w:lang w:eastAsia="fr-CA"/>
+        </w:rPr>
+        <w:t>Microbiome</w:t>
+      </w:r>
+      <w:r>
+        <w:rPr>
+          <w:rFonts w:ascii="Times New Roman" w:eastAsia="Times New Roman" w:hAnsi="Times New Roman" w:cs="Times New Roman"/>
+          <w:sz w:val="24"/>
+          <w:szCs w:val="24"/>
+          <w:lang w:eastAsia="fr-CA"/>
+        </w:rPr>
+        <w:t xml:space="preserve"> </w:t>
+      </w:r>
+      <w:r>
+        <w:rPr>
+          <w:rFonts w:ascii="Times New Roman" w:eastAsia="Times New Roman" w:hAnsi="Times New Roman" w:cs="Times New Roman"/>
+          <w:b/>
+          <w:bCs/>
+          <w:sz w:val="24"/>
+          <w:szCs w:val="24"/>
+          <w:lang w:eastAsia="fr-CA"/>
+        </w:rPr>
+        <w:t>9</w:t>
+      </w:r>
+      <w:r>
+        <w:rPr>
+          <w:rFonts w:ascii="Times New Roman" w:eastAsia="Times New Roman" w:hAnsi="Times New Roman" w:cs="Times New Roman"/>
+          <w:sz w:val="24"/>
+          <w:szCs w:val="24"/>
+          <w:lang w:eastAsia="fr-CA"/>
+        </w:rPr>
         <w:t>, 37 (2021).</w:t>
       </w:r>
-    </w:p>
-    <w:p>
-      <w:pPr>
-        <w:spacing w:line="360" w:lineRule="auto"/>
-        <w:rPr>
-          <w:rFonts w:ascii="Times New Roman" w:hAnsi="Times New Roman" w:cs="Times New Roman"/>
-          <w:sz w:val="24"/>
-          <w:szCs w:val="24"/>
-        </w:rPr>
-      </w:pPr>
     </w:p>
     <w:sectPr>
       <w:pgSz w:w="12240" w:h="15840"/>
@@ -3531,6 +4305,7 @@
   <w:style w:type="character" w:default="1" w:styleId="Policepardfaut">
     <w:name w:val="Default Paragraph Font"/>
     <w:uiPriority w:val="1"/>
+    <w:semiHidden/>
     <w:unhideWhenUsed/>
   </w:style>
   <w:style w:type="table" w:default="1" w:styleId="TableauNormal">

</xml_diff>

<commit_message>
Avancé rapport, commencé fichier snakmake enviro
</commit_message>
<xml_diff>
--- a/rapport.docx
+++ b/rapport.docx
@@ -1313,21 +1313,20 @@
           <w:szCs w:val="24"/>
           <w:highlight w:val="yellow"/>
         </w:rPr>
-        <w:t>Intro sur (</w:t>
-      </w:r>
-      <w:proofErr w:type="spellStart"/>
-      <w:r>
+        <w:t>Intro sur (co)asssemblage</w:t>
+      </w:r>
+    </w:p>
+    <w:p>
+      <w:pPr>
+        <w:spacing w:line="360" w:lineRule="auto"/>
         <w:rPr>
           <w:rFonts w:ascii="Times New Roman" w:hAnsi="Times New Roman" w:cs="Times New Roman"/>
           <w:i/>
           <w:iCs/>
           <w:sz w:val="24"/>
           <w:szCs w:val="24"/>
-          <w:highlight w:val="yellow"/>
-        </w:rPr>
-        <w:t>co</w:t>
-      </w:r>
-      <w:proofErr w:type="spellEnd"/>
+        </w:rPr>
+      </w:pPr>
       <w:r>
         <w:rPr>
           <w:rFonts w:ascii="Times New Roman" w:hAnsi="Times New Roman" w:cs="Times New Roman"/>
@@ -1335,27 +1334,23 @@
           <w:iCs/>
           <w:sz w:val="24"/>
           <w:szCs w:val="24"/>
-          <w:highlight w:val="yellow"/>
-        </w:rPr>
-        <w:t>)</w:t>
-      </w:r>
-      <w:proofErr w:type="spellStart"/>
-      <w:r>
+        </w:rPr>
+        <w:tab/>
+        <w:t>Contigs</w:t>
+      </w:r>
+    </w:p>
+    <w:p>
+      <w:pPr>
+        <w:spacing w:line="360" w:lineRule="auto"/>
         <w:rPr>
           <w:rFonts w:ascii="Times New Roman" w:hAnsi="Times New Roman" w:cs="Times New Roman"/>
           <w:i/>
           <w:iCs/>
           <w:sz w:val="24"/>
           <w:szCs w:val="24"/>
-          <w:highlight w:val="yellow"/>
-        </w:rPr>
-        <w:t>asssemblage</w:t>
-      </w:r>
-      <w:proofErr w:type="spellEnd"/>
-    </w:p>
-    <w:p>
-      <w:pPr>
-        <w:spacing w:line="360" w:lineRule="auto"/>
+        </w:rPr>
+      </w:pPr>
+      <w:r>
         <w:rPr>
           <w:rFonts w:ascii="Times New Roman" w:hAnsi="Times New Roman" w:cs="Times New Roman"/>
           <w:i/>
@@ -1363,8 +1358,13 @@
           <w:sz w:val="24"/>
           <w:szCs w:val="24"/>
         </w:rPr>
-      </w:pPr>
-      <w:r>
+        <w:tab/>
+        <w:t>reads</w:t>
+      </w:r>
+    </w:p>
+    <w:p>
+      <w:pPr>
+        <w:spacing w:line="360" w:lineRule="auto"/>
         <w:rPr>
           <w:rFonts w:ascii="Times New Roman" w:hAnsi="Times New Roman" w:cs="Times New Roman"/>
           <w:i/>
@@ -1372,224 +1372,113 @@
           <w:sz w:val="24"/>
           <w:szCs w:val="24"/>
         </w:rPr>
-        <w:tab/>
-        <w:t>Contigs</w:t>
-      </w:r>
-    </w:p>
-    <w:p>
-      <w:pPr>
-        <w:spacing w:line="360" w:lineRule="auto"/>
-        <w:rPr>
-          <w:rFonts w:ascii="Times New Roman" w:hAnsi="Times New Roman" w:cs="Times New Roman"/>
-          <w:i/>
-          <w:iCs/>
-          <w:sz w:val="24"/>
-          <w:szCs w:val="24"/>
-        </w:rPr>
-      </w:pPr>
-      <w:r>
-        <w:rPr>
-          <w:rFonts w:ascii="Times New Roman" w:hAnsi="Times New Roman" w:cs="Times New Roman"/>
-          <w:i/>
-          <w:iCs/>
-          <w:sz w:val="24"/>
-          <w:szCs w:val="24"/>
-        </w:rPr>
-        <w:tab/>
-      </w:r>
-      <w:proofErr w:type="spellStart"/>
-      <w:r>
-        <w:rPr>
-          <w:rFonts w:ascii="Times New Roman" w:hAnsi="Times New Roman" w:cs="Times New Roman"/>
-          <w:i/>
-          <w:iCs/>
-          <w:sz w:val="24"/>
-          <w:szCs w:val="24"/>
-        </w:rPr>
-        <w:t>reads</w:t>
-      </w:r>
-      <w:proofErr w:type="spellEnd"/>
-    </w:p>
-    <w:p>
-      <w:pPr>
-        <w:spacing w:line="360" w:lineRule="auto"/>
-        <w:rPr>
-          <w:rFonts w:ascii="Times New Roman" w:hAnsi="Times New Roman" w:cs="Times New Roman"/>
-          <w:i/>
-          <w:iCs/>
-          <w:sz w:val="24"/>
-          <w:szCs w:val="24"/>
-        </w:rPr>
       </w:pPr>
     </w:p>
     <w:p>
       <w:pPr>
         <w:pStyle w:val="Titre2"/>
+        <w:spacing w:line="360" w:lineRule="auto"/>
       </w:pPr>
       <w:r>
         <w:t>Objectifs</w:t>
       </w:r>
     </w:p>
-    <w:p/>
-    <w:p>
-      <w:pPr>
-        <w:numPr>
-          <w:ilvl w:val="0"/>
-          <w:numId w:val="2"/>
-        </w:numPr>
-        <w:spacing w:line="360" w:lineRule="auto"/>
-        <w:rPr>
-          <w:rFonts w:ascii="Times New Roman" w:hAnsi="Times New Roman" w:cs="Times New Roman"/>
-          <w:sz w:val="24"/>
-          <w:szCs w:val="24"/>
-        </w:rPr>
-      </w:pPr>
-      <w:r>
-        <w:rPr>
-          <w:rFonts w:ascii="Times New Roman" w:hAnsi="Times New Roman" w:cs="Times New Roman"/>
-          <w:sz w:val="24"/>
-          <w:szCs w:val="24"/>
-        </w:rPr>
-        <w:t>Outil bio-informatique pour investiguer efficacement les phages dans les métagénomes</w:t>
-      </w:r>
-    </w:p>
-    <w:p>
-      <w:pPr>
-        <w:numPr>
-          <w:ilvl w:val="1"/>
-          <w:numId w:val="2"/>
-        </w:numPr>
-        <w:spacing w:line="360" w:lineRule="auto"/>
-        <w:rPr>
-          <w:rFonts w:ascii="Times New Roman" w:hAnsi="Times New Roman" w:cs="Times New Roman"/>
-          <w:sz w:val="24"/>
-          <w:szCs w:val="24"/>
-        </w:rPr>
-      </w:pPr>
-      <w:r>
-        <w:rPr>
-          <w:rFonts w:ascii="Times New Roman" w:hAnsi="Times New Roman" w:cs="Times New Roman"/>
-          <w:sz w:val="24"/>
-          <w:szCs w:val="24"/>
-        </w:rPr>
-        <w:t>Polyvalent</w:t>
-      </w:r>
-    </w:p>
-    <w:p>
-      <w:pPr>
-        <w:numPr>
-          <w:ilvl w:val="1"/>
-          <w:numId w:val="2"/>
-        </w:numPr>
-        <w:spacing w:line="360" w:lineRule="auto"/>
-        <w:rPr>
-          <w:rFonts w:ascii="Times New Roman" w:hAnsi="Times New Roman" w:cs="Times New Roman"/>
-          <w:sz w:val="24"/>
-          <w:szCs w:val="24"/>
-        </w:rPr>
-      </w:pPr>
-      <w:r>
-        <w:rPr>
-          <w:rFonts w:ascii="Times New Roman" w:hAnsi="Times New Roman" w:cs="Times New Roman"/>
-          <w:sz w:val="24"/>
-          <w:szCs w:val="24"/>
-        </w:rPr>
-        <w:t>Utilisable par non bio-informaticiens</w:t>
-      </w:r>
-    </w:p>
-    <w:p>
-      <w:pPr>
-        <w:numPr>
-          <w:ilvl w:val="1"/>
-          <w:numId w:val="2"/>
-        </w:numPr>
-        <w:spacing w:line="360" w:lineRule="auto"/>
-        <w:rPr>
-          <w:rFonts w:ascii="Times New Roman" w:hAnsi="Times New Roman" w:cs="Times New Roman"/>
-          <w:sz w:val="24"/>
-          <w:szCs w:val="24"/>
-        </w:rPr>
-      </w:pPr>
-      <w:r>
-        <w:rPr>
-          <w:rFonts w:ascii="Times New Roman" w:hAnsi="Times New Roman" w:cs="Times New Roman"/>
-          <w:sz w:val="24"/>
-          <w:szCs w:val="24"/>
-        </w:rPr>
-        <w:t xml:space="preserve">Comparer </w:t>
-      </w:r>
-      <w:proofErr w:type="gramStart"/>
-      <w:r>
-        <w:rPr>
-          <w:rFonts w:ascii="Times New Roman" w:hAnsi="Times New Roman" w:cs="Times New Roman"/>
-          <w:sz w:val="24"/>
-          <w:szCs w:val="24"/>
-        </w:rPr>
-        <w:t>ensembles</w:t>
-      </w:r>
-      <w:proofErr w:type="gramEnd"/>
-      <w:r>
-        <w:rPr>
-          <w:rFonts w:ascii="Times New Roman" w:hAnsi="Times New Roman" w:cs="Times New Roman"/>
-          <w:sz w:val="24"/>
-          <w:szCs w:val="24"/>
-        </w:rPr>
-        <w:t xml:space="preserve"> de jeux de données (contrôle et traitement, milieux, etc.)</w:t>
-      </w:r>
-    </w:p>
-    <w:p>
-      <w:pPr>
-        <w:numPr>
-          <w:ilvl w:val="1"/>
-          <w:numId w:val="2"/>
-        </w:numPr>
-        <w:spacing w:line="360" w:lineRule="auto"/>
-        <w:rPr>
-          <w:rFonts w:ascii="Times New Roman" w:hAnsi="Times New Roman" w:cs="Times New Roman"/>
-          <w:sz w:val="24"/>
-          <w:szCs w:val="24"/>
-        </w:rPr>
-      </w:pPr>
-      <w:r>
-        <w:rPr>
-          <w:rFonts w:ascii="Times New Roman" w:hAnsi="Times New Roman" w:cs="Times New Roman"/>
-          <w:sz w:val="24"/>
-          <w:szCs w:val="24"/>
-        </w:rPr>
-        <w:t>Résultats fiables, utiles et représentés clairement</w:t>
-      </w:r>
-    </w:p>
-    <w:p>
-      <w:pPr>
-        <w:numPr>
-          <w:ilvl w:val="1"/>
-          <w:numId w:val="2"/>
-        </w:numPr>
-        <w:spacing w:line="360" w:lineRule="auto"/>
-        <w:rPr>
-          <w:rFonts w:ascii="Times New Roman" w:hAnsi="Times New Roman" w:cs="Times New Roman"/>
-          <w:sz w:val="24"/>
-          <w:szCs w:val="24"/>
-        </w:rPr>
-      </w:pPr>
-      <w:r>
-        <w:rPr>
-          <w:rFonts w:ascii="Times New Roman" w:hAnsi="Times New Roman" w:cs="Times New Roman"/>
-          <w:sz w:val="24"/>
-          <w:szCs w:val="24"/>
-        </w:rPr>
-        <w:t>Résultat facilement analysable en R</w:t>
-      </w:r>
-    </w:p>
-    <w:p>
-      <w:pPr>
-        <w:spacing w:line="360" w:lineRule="auto"/>
-        <w:rPr>
-          <w:rFonts w:ascii="Times New Roman" w:hAnsi="Times New Roman" w:cs="Times New Roman"/>
-          <w:sz w:val="24"/>
-          <w:szCs w:val="24"/>
-        </w:rPr>
-      </w:pPr>
+    <w:p>
+      <w:pPr>
+        <w:spacing w:line="360" w:lineRule="auto"/>
+        <w:jc w:val="both"/>
+        <w:rPr>
+          <w:rFonts w:ascii="Times New Roman" w:hAnsi="Times New Roman" w:cs="Times New Roman"/>
+          <w:sz w:val="24"/>
+          <w:szCs w:val="24"/>
+        </w:rPr>
+      </w:pPr>
+      <w:r>
+        <w:rPr>
+          <w:rFonts w:ascii="Times New Roman" w:hAnsi="Times New Roman" w:cs="Times New Roman"/>
+          <w:sz w:val="24"/>
+          <w:szCs w:val="24"/>
+        </w:rPr>
+        <w:t xml:space="preserve">L’objectif principal du projet de recherche est de développer un outil bio-informatique permettant d’investiguer efficacement les bactériophages dans des échantillons métagénomiques. L’outil </w:t>
+      </w:r>
+      <w:r>
+        <w:rPr>
+          <w:rFonts w:ascii="Times New Roman" w:hAnsi="Times New Roman" w:cs="Times New Roman"/>
+          <w:sz w:val="24"/>
+          <w:szCs w:val="24"/>
+        </w:rPr>
+        <w:t>doit</w:t>
+      </w:r>
+      <w:r>
+        <w:rPr>
+          <w:rFonts w:ascii="Times New Roman" w:hAnsi="Times New Roman" w:cs="Times New Roman"/>
+          <w:sz w:val="24"/>
+          <w:szCs w:val="24"/>
+        </w:rPr>
+        <w:t xml:space="preserve"> être polyvalent et facilement utilisable par des scientifiques ayant peu d’expérience en bio-informatique.</w:t>
+      </w:r>
+      <w:r>
+        <w:rPr>
+          <w:rFonts w:ascii="Times New Roman" w:hAnsi="Times New Roman" w:cs="Times New Roman"/>
+          <w:sz w:val="24"/>
+          <w:szCs w:val="24"/>
+        </w:rPr>
+        <w:t xml:space="preserve"> Il doit comparer </w:t>
+      </w:r>
+      <w:r>
+        <w:rPr>
+          <w:rFonts w:ascii="Times New Roman" w:hAnsi="Times New Roman" w:cs="Times New Roman"/>
+          <w:sz w:val="24"/>
+          <w:szCs w:val="24"/>
+        </w:rPr>
+        <w:t>différents ensembles de jeux de données, tels que le contrôle et le traitement.</w:t>
+      </w:r>
+      <w:r>
+        <w:rPr>
+          <w:rFonts w:ascii="Times New Roman" w:hAnsi="Times New Roman" w:cs="Times New Roman"/>
+          <w:sz w:val="24"/>
+          <w:szCs w:val="24"/>
+        </w:rPr>
+        <w:t xml:space="preserve"> Les résultats doivent être fiables, utiles, représentés clairement et facilement analysables en R. </w:t>
+      </w:r>
+      <w:r>
+        <w:rPr>
+          <w:rFonts w:ascii="Times New Roman" w:hAnsi="Times New Roman" w:cs="Times New Roman"/>
+          <w:sz w:val="24"/>
+          <w:szCs w:val="24"/>
+        </w:rPr>
+        <w:t>Ils doivent être organisés dans un tableau facile à comprendre et à analyser. En plus, l’outil est développé pour la ligne de commande Linux, mais aura éventuellement une interface graphique. Cela permettrait de simplifier encore plus son utilisation.</w:t>
+      </w:r>
+    </w:p>
+    <w:p>
+      <w:pPr>
+        <w:spacing w:line="360" w:lineRule="auto"/>
+        <w:jc w:val="both"/>
+        <w:rPr>
+          <w:rFonts w:ascii="Times New Roman" w:hAnsi="Times New Roman" w:cs="Times New Roman"/>
+          <w:color w:val="FF0000"/>
+          <w:sz w:val="24"/>
+          <w:szCs w:val="24"/>
+        </w:rPr>
+      </w:pPr>
+      <w:r>
+        <w:rPr>
+          <w:rFonts w:ascii="Times New Roman" w:hAnsi="Times New Roman" w:cs="Times New Roman"/>
+          <w:color w:val="FF0000"/>
+          <w:sz w:val="24"/>
+          <w:szCs w:val="24"/>
+        </w:rPr>
+        <w:t>AU</w:t>
+      </w:r>
+      <w:r>
+        <w:rPr>
+          <w:rFonts w:ascii="Times New Roman" w:hAnsi="Times New Roman" w:cs="Times New Roman"/>
+          <w:color w:val="FF0000"/>
+          <w:sz w:val="24"/>
+          <w:szCs w:val="24"/>
+        </w:rPr>
+        <w:t>TRES OBJECTIFS : DÉVELOPPER PIPELINE BIF, AUTOMATISATION COMMANDES, ANALYSE ET MANIPULATION DE DONNÉES MÉTAGÉNOMIQUES</w:t>
+      </w:r>
     </w:p>
     <w:p>
       <w:pPr>
@@ -1677,18 +1566,8 @@
           <w:sz w:val="24"/>
           <w:szCs w:val="24"/>
         </w:rPr>
-        <w:t xml:space="preserve">environnement </w:t>
-      </w:r>
-      <w:proofErr w:type="spellStart"/>
-      <w:r>
-        <w:rPr>
-          <w:rFonts w:ascii="Times New Roman" w:hAnsi="Times New Roman" w:cs="Times New Roman"/>
-          <w:sz w:val="24"/>
-          <w:szCs w:val="24"/>
-        </w:rPr>
-        <w:t>bioconda</w:t>
-      </w:r>
-      <w:proofErr w:type="spellEnd"/>
+        <w:t>environnement bioconda</w:t>
+      </w:r>
     </w:p>
     <w:p>
       <w:pPr>
@@ -1717,7 +1596,6 @@
           <w:szCs w:val="24"/>
         </w:rPr>
       </w:pPr>
-      <w:proofErr w:type="spellStart"/>
       <w:r>
         <w:rPr>
           <w:rFonts w:ascii="Times New Roman" w:hAnsi="Times New Roman" w:cs="Times New Roman"/>
@@ -1726,7 +1604,6 @@
         </w:rPr>
         <w:t>CheckV</w:t>
       </w:r>
-      <w:proofErr w:type="spellEnd"/>
     </w:p>
     <w:p>
       <w:pPr>
@@ -2024,7 +1901,6 @@
         </w:rPr>
       </w:pPr>
       <w:bookmarkStart w:id="6" w:name="_Toc103337210"/>
-      <w:proofErr w:type="spellStart"/>
       <w:r>
         <w:rPr>
           <w:rFonts w:cs="Times New Roman"/>
@@ -2034,7 +1910,6 @@
         <w:t>Bibliographie</w:t>
       </w:r>
       <w:bookmarkEnd w:id="6"/>
-      <w:proofErr w:type="spellEnd"/>
     </w:p>
     <w:p>
       <w:pPr>
@@ -2076,7 +1951,6 @@
         </w:rPr>
         <w:t xml:space="preserve">Hockenberry, A. J. &amp; Wilke, C. O. BACPHLIP: predicting bacteriophage lifestyle from conserved protein domains. </w:t>
       </w:r>
-      <w:proofErr w:type="spellStart"/>
       <w:r>
         <w:rPr>
           <w:rFonts w:ascii="Times New Roman" w:eastAsia="Times New Roman" w:hAnsi="Times New Roman" w:cs="Times New Roman"/>
@@ -2088,7 +1962,6 @@
         </w:rPr>
         <w:t>PeerJ</w:t>
       </w:r>
-      <w:proofErr w:type="spellEnd"/>
       <w:r>
         <w:rPr>
           <w:rFonts w:ascii="Times New Roman" w:eastAsia="Times New Roman" w:hAnsi="Times New Roman" w:cs="Times New Roman"/>
@@ -2231,25 +2104,14 @@
           <w:lang w:val="en-US" w:eastAsia="fr-CA"/>
         </w:rPr>
       </w:pPr>
-      <w:proofErr w:type="spellStart"/>
-      <w:r>
-        <w:rPr>
-          <w:rFonts w:ascii="Times New Roman" w:eastAsia="Times New Roman" w:hAnsi="Times New Roman" w:cs="Times New Roman"/>
-          <w:sz w:val="24"/>
-          <w:szCs w:val="24"/>
-          <w:lang w:val="en-US" w:eastAsia="fr-CA"/>
-        </w:rPr>
-        <w:t>Nayfach</w:t>
-      </w:r>
-      <w:proofErr w:type="spellEnd"/>
-      <w:r>
-        <w:rPr>
-          <w:rFonts w:ascii="Times New Roman" w:eastAsia="Times New Roman" w:hAnsi="Times New Roman" w:cs="Times New Roman"/>
-          <w:sz w:val="24"/>
-          <w:szCs w:val="24"/>
-          <w:lang w:val="en-US" w:eastAsia="fr-CA"/>
-        </w:rPr>
-        <w:t xml:space="preserve">, S. </w:t>
+      <w:r>
+        <w:rPr>
+          <w:rFonts w:ascii="Times New Roman" w:eastAsia="Times New Roman" w:hAnsi="Times New Roman" w:cs="Times New Roman"/>
+          <w:sz w:val="24"/>
+          <w:szCs w:val="24"/>
+          <w:lang w:val="en-US" w:eastAsia="fr-CA"/>
+        </w:rPr>
+        <w:t xml:space="preserve">Nayfach, S. </w:t>
       </w:r>
       <w:r>
         <w:rPr>
@@ -2269,27 +2131,7 @@
           <w:szCs w:val="24"/>
           <w:lang w:val="en-US" w:eastAsia="fr-CA"/>
         </w:rPr>
-        <w:t xml:space="preserve"> </w:t>
-      </w:r>
-      <w:proofErr w:type="spellStart"/>
-      <w:r>
-        <w:rPr>
-          <w:rFonts w:ascii="Times New Roman" w:eastAsia="Times New Roman" w:hAnsi="Times New Roman" w:cs="Times New Roman"/>
-          <w:sz w:val="24"/>
-          <w:szCs w:val="24"/>
-          <w:lang w:val="en-US" w:eastAsia="fr-CA"/>
-        </w:rPr>
-        <w:t>CheckV</w:t>
-      </w:r>
-      <w:proofErr w:type="spellEnd"/>
-      <w:r>
-        <w:rPr>
-          <w:rFonts w:ascii="Times New Roman" w:eastAsia="Times New Roman" w:hAnsi="Times New Roman" w:cs="Times New Roman"/>
-          <w:sz w:val="24"/>
-          <w:szCs w:val="24"/>
-          <w:lang w:val="en-US" w:eastAsia="fr-CA"/>
-        </w:rPr>
-        <w:t xml:space="preserve"> assesses the quality and completeness of metagenome-assembled viral genomes. </w:t>
+        <w:t xml:space="preserve"> CheckV assesses the quality and completeness of metagenome-assembled viral genomes. </w:t>
       </w:r>
       <w:r>
         <w:rPr>
@@ -2300,9 +2142,78 @@
           <w:szCs w:val="24"/>
           <w:lang w:val="en-US" w:eastAsia="fr-CA"/>
         </w:rPr>
-        <w:t xml:space="preserve">Nat </w:t>
-      </w:r>
-      <w:proofErr w:type="spellStart"/>
+        <w:t>Nat Biotechnol</w:t>
+      </w:r>
+      <w:r>
+        <w:rPr>
+          <w:rFonts w:ascii="Times New Roman" w:eastAsia="Times New Roman" w:hAnsi="Times New Roman" w:cs="Times New Roman"/>
+          <w:sz w:val="24"/>
+          <w:szCs w:val="24"/>
+          <w:lang w:val="en-US" w:eastAsia="fr-CA"/>
+        </w:rPr>
+        <w:t xml:space="preserve"> </w:t>
+      </w:r>
+      <w:r>
+        <w:rPr>
+          <w:rFonts w:ascii="Times New Roman" w:eastAsia="Times New Roman" w:hAnsi="Times New Roman" w:cs="Times New Roman"/>
+          <w:b/>
+          <w:bCs/>
+          <w:sz w:val="24"/>
+          <w:szCs w:val="24"/>
+          <w:lang w:val="en-US" w:eastAsia="fr-CA"/>
+        </w:rPr>
+        <w:t>39</w:t>
+      </w:r>
+      <w:r>
+        <w:rPr>
+          <w:rFonts w:ascii="Times New Roman" w:eastAsia="Times New Roman" w:hAnsi="Times New Roman" w:cs="Times New Roman"/>
+          <w:sz w:val="24"/>
+          <w:szCs w:val="24"/>
+          <w:lang w:val="en-US" w:eastAsia="fr-CA"/>
+        </w:rPr>
+        <w:t>, 578–585 (2021).</w:t>
+      </w:r>
+    </w:p>
+    <w:p>
+      <w:pPr>
+        <w:spacing w:after="0" w:line="360" w:lineRule="auto"/>
+        <w:jc w:val="right"/>
+        <w:rPr>
+          <w:rFonts w:ascii="Times New Roman" w:eastAsia="Times New Roman" w:hAnsi="Times New Roman" w:cs="Times New Roman"/>
+          <w:sz w:val="24"/>
+          <w:szCs w:val="24"/>
+          <w:lang w:val="en-US" w:eastAsia="fr-CA"/>
+        </w:rPr>
+      </w:pPr>
+      <w:r>
+        <w:rPr>
+          <w:rFonts w:ascii="Times New Roman" w:eastAsia="Times New Roman" w:hAnsi="Times New Roman" w:cs="Times New Roman"/>
+          <w:sz w:val="24"/>
+          <w:szCs w:val="24"/>
+          <w:lang w:val="en-US" w:eastAsia="fr-CA"/>
+        </w:rPr>
+        <w:t>4.</w:t>
+      </w:r>
+    </w:p>
+    <w:p>
+      <w:pPr>
+        <w:spacing w:after="0" w:line="360" w:lineRule="auto"/>
+        <w:rPr>
+          <w:rFonts w:ascii="Times New Roman" w:eastAsia="Times New Roman" w:hAnsi="Times New Roman" w:cs="Times New Roman"/>
+          <w:sz w:val="24"/>
+          <w:szCs w:val="24"/>
+          <w:lang w:val="en-US" w:eastAsia="fr-CA"/>
+        </w:rPr>
+      </w:pPr>
+      <w:r>
+        <w:rPr>
+          <w:rFonts w:ascii="Times New Roman" w:eastAsia="Times New Roman" w:hAnsi="Times New Roman" w:cs="Times New Roman"/>
+          <w:sz w:val="24"/>
+          <w:szCs w:val="24"/>
+          <w:lang w:val="en-US" w:eastAsia="fr-CA"/>
+        </w:rPr>
+        <w:t xml:space="preserve">Ruohan, W., Xianglilan, Z., Jianping, W. &amp; Shuai Cheng, L. I. DeepHost: phage host prediction with convolutional neural network. </w:t>
+      </w:r>
       <w:r>
         <w:rPr>
           <w:rFonts w:ascii="Times New Roman" w:eastAsia="Times New Roman" w:hAnsi="Times New Roman" w:cs="Times New Roman"/>
@@ -2312,9 +2223,8 @@
           <w:szCs w:val="24"/>
           <w:lang w:val="en-US" w:eastAsia="fr-CA"/>
         </w:rPr>
-        <w:t>Biotechnol</w:t>
-      </w:r>
-      <w:proofErr w:type="spellEnd"/>
+        <w:t>Briefings in Bioinformatics</w:t>
+      </w:r>
       <w:r>
         <w:rPr>
           <w:rFonts w:ascii="Times New Roman" w:eastAsia="Times New Roman" w:hAnsi="Times New Roman" w:cs="Times New Roman"/>
@@ -2333,16 +2243,16 @@
           <w:szCs w:val="24"/>
           <w:lang w:val="en-US" w:eastAsia="fr-CA"/>
         </w:rPr>
-        <w:t>39</w:t>
-      </w:r>
-      <w:r>
-        <w:rPr>
-          <w:rFonts w:ascii="Times New Roman" w:eastAsia="Times New Roman" w:hAnsi="Times New Roman" w:cs="Times New Roman"/>
-          <w:sz w:val="24"/>
-          <w:szCs w:val="24"/>
-          <w:lang w:val="en-US" w:eastAsia="fr-CA"/>
-        </w:rPr>
-        <w:t>, 578–585 (2021).</w:t>
+        <w:t>23</w:t>
+      </w:r>
+      <w:r>
+        <w:rPr>
+          <w:rFonts w:ascii="Times New Roman" w:eastAsia="Times New Roman" w:hAnsi="Times New Roman" w:cs="Times New Roman"/>
+          <w:sz w:val="24"/>
+          <w:szCs w:val="24"/>
+          <w:lang w:val="en-US" w:eastAsia="fr-CA"/>
+        </w:rPr>
+        <w:t>, bbab385 (2022).</w:t>
       </w:r>
     </w:p>
     <w:p>
@@ -2363,7 +2273,7 @@
           <w:szCs w:val="24"/>
           <w:lang w:val="en-US" w:eastAsia="fr-CA"/>
         </w:rPr>
-        <w:t>4.</w:t>
+        <w:t>5.</w:t>
       </w:r>
     </w:p>
     <w:p>
@@ -2376,85 +2286,14 @@
           <w:lang w:val="en-US" w:eastAsia="fr-CA"/>
         </w:rPr>
       </w:pPr>
-      <w:proofErr w:type="spellStart"/>
-      <w:r>
-        <w:rPr>
-          <w:rFonts w:ascii="Times New Roman" w:eastAsia="Times New Roman" w:hAnsi="Times New Roman" w:cs="Times New Roman"/>
-          <w:sz w:val="24"/>
-          <w:szCs w:val="24"/>
-          <w:lang w:val="en-US" w:eastAsia="fr-CA"/>
-        </w:rPr>
-        <w:t>Ruohan</w:t>
-      </w:r>
-      <w:proofErr w:type="spellEnd"/>
-      <w:r>
-        <w:rPr>
-          <w:rFonts w:ascii="Times New Roman" w:eastAsia="Times New Roman" w:hAnsi="Times New Roman" w:cs="Times New Roman"/>
-          <w:sz w:val="24"/>
-          <w:szCs w:val="24"/>
-          <w:lang w:val="en-US" w:eastAsia="fr-CA"/>
-        </w:rPr>
-        <w:t xml:space="preserve">, W., </w:t>
-      </w:r>
-      <w:proofErr w:type="spellStart"/>
-      <w:r>
-        <w:rPr>
-          <w:rFonts w:ascii="Times New Roman" w:eastAsia="Times New Roman" w:hAnsi="Times New Roman" w:cs="Times New Roman"/>
-          <w:sz w:val="24"/>
-          <w:szCs w:val="24"/>
-          <w:lang w:val="en-US" w:eastAsia="fr-CA"/>
-        </w:rPr>
-        <w:t>Xianglilan</w:t>
-      </w:r>
-      <w:proofErr w:type="spellEnd"/>
-      <w:r>
-        <w:rPr>
-          <w:rFonts w:ascii="Times New Roman" w:eastAsia="Times New Roman" w:hAnsi="Times New Roman" w:cs="Times New Roman"/>
-          <w:sz w:val="24"/>
-          <w:szCs w:val="24"/>
-          <w:lang w:val="en-US" w:eastAsia="fr-CA"/>
-        </w:rPr>
-        <w:t xml:space="preserve">, Z., </w:t>
-      </w:r>
-      <w:proofErr w:type="spellStart"/>
-      <w:r>
-        <w:rPr>
-          <w:rFonts w:ascii="Times New Roman" w:eastAsia="Times New Roman" w:hAnsi="Times New Roman" w:cs="Times New Roman"/>
-          <w:sz w:val="24"/>
-          <w:szCs w:val="24"/>
-          <w:lang w:val="en-US" w:eastAsia="fr-CA"/>
-        </w:rPr>
-        <w:t>Jianping</w:t>
-      </w:r>
-      <w:proofErr w:type="spellEnd"/>
-      <w:r>
-        <w:rPr>
-          <w:rFonts w:ascii="Times New Roman" w:eastAsia="Times New Roman" w:hAnsi="Times New Roman" w:cs="Times New Roman"/>
-          <w:sz w:val="24"/>
-          <w:szCs w:val="24"/>
-          <w:lang w:val="en-US" w:eastAsia="fr-CA"/>
-        </w:rPr>
-        <w:t xml:space="preserve">, W. &amp; Shuai Cheng, L. I. </w:t>
-      </w:r>
-      <w:proofErr w:type="spellStart"/>
-      <w:r>
-        <w:rPr>
-          <w:rFonts w:ascii="Times New Roman" w:eastAsia="Times New Roman" w:hAnsi="Times New Roman" w:cs="Times New Roman"/>
-          <w:sz w:val="24"/>
-          <w:szCs w:val="24"/>
-          <w:lang w:val="en-US" w:eastAsia="fr-CA"/>
-        </w:rPr>
-        <w:t>DeepHost</w:t>
-      </w:r>
-      <w:proofErr w:type="spellEnd"/>
-      <w:r>
-        <w:rPr>
-          <w:rFonts w:ascii="Times New Roman" w:eastAsia="Times New Roman" w:hAnsi="Times New Roman" w:cs="Times New Roman"/>
-          <w:sz w:val="24"/>
-          <w:szCs w:val="24"/>
-          <w:lang w:val="en-US" w:eastAsia="fr-CA"/>
-        </w:rPr>
-        <w:t xml:space="preserve">: phage host prediction with convolutional neural network. </w:t>
+      <w:r>
+        <w:rPr>
+          <w:rFonts w:ascii="Times New Roman" w:eastAsia="Times New Roman" w:hAnsi="Times New Roman" w:cs="Times New Roman"/>
+          <w:sz w:val="24"/>
+          <w:szCs w:val="24"/>
+          <w:lang w:val="en-US" w:eastAsia="fr-CA"/>
+        </w:rPr>
+        <w:t xml:space="preserve">Dion, M. B., Oechslin, F. &amp; Moineau, S. Phage diversity, genomics and phylogeny. </w:t>
       </w:r>
       <w:r>
         <w:rPr>
@@ -2465,7 +2304,7 @@
           <w:szCs w:val="24"/>
           <w:lang w:val="en-US" w:eastAsia="fr-CA"/>
         </w:rPr>
-        <w:t>Briefings in Bioinformatics</w:t>
+        <w:t>Nat Rev Microbiol</w:t>
       </w:r>
       <w:r>
         <w:rPr>
@@ -2485,16 +2324,16 @@
           <w:szCs w:val="24"/>
           <w:lang w:val="en-US" w:eastAsia="fr-CA"/>
         </w:rPr>
-        <w:t>23</w:t>
-      </w:r>
-      <w:r>
-        <w:rPr>
-          <w:rFonts w:ascii="Times New Roman" w:eastAsia="Times New Roman" w:hAnsi="Times New Roman" w:cs="Times New Roman"/>
-          <w:sz w:val="24"/>
-          <w:szCs w:val="24"/>
-          <w:lang w:val="en-US" w:eastAsia="fr-CA"/>
-        </w:rPr>
-        <w:t>, bbab385 (2022).</w:t>
+        <w:t>18</w:t>
+      </w:r>
+      <w:r>
+        <w:rPr>
+          <w:rFonts w:ascii="Times New Roman" w:eastAsia="Times New Roman" w:hAnsi="Times New Roman" w:cs="Times New Roman"/>
+          <w:sz w:val="24"/>
+          <w:szCs w:val="24"/>
+          <w:lang w:val="en-US" w:eastAsia="fr-CA"/>
+        </w:rPr>
+        <w:t>, 125–138 (2020).</w:t>
       </w:r>
     </w:p>
     <w:p>
@@ -2515,7 +2354,7 @@
           <w:szCs w:val="24"/>
           <w:lang w:val="en-US" w:eastAsia="fr-CA"/>
         </w:rPr>
-        <w:t>5.</w:t>
+        <w:t>6.</w:t>
       </w:r>
     </w:p>
     <w:p>
@@ -2535,47 +2374,7 @@
           <w:szCs w:val="24"/>
           <w:lang w:val="en-US" w:eastAsia="fr-CA"/>
         </w:rPr>
-        <w:t xml:space="preserve">Dion, M. B., </w:t>
-      </w:r>
-      <w:proofErr w:type="spellStart"/>
-      <w:r>
-        <w:rPr>
-          <w:rFonts w:ascii="Times New Roman" w:eastAsia="Times New Roman" w:hAnsi="Times New Roman" w:cs="Times New Roman"/>
-          <w:sz w:val="24"/>
-          <w:szCs w:val="24"/>
-          <w:lang w:val="en-US" w:eastAsia="fr-CA"/>
-        </w:rPr>
-        <w:t>Oechslin</w:t>
-      </w:r>
-      <w:proofErr w:type="spellEnd"/>
-      <w:r>
-        <w:rPr>
-          <w:rFonts w:ascii="Times New Roman" w:eastAsia="Times New Roman" w:hAnsi="Times New Roman" w:cs="Times New Roman"/>
-          <w:sz w:val="24"/>
-          <w:szCs w:val="24"/>
-          <w:lang w:val="en-US" w:eastAsia="fr-CA"/>
-        </w:rPr>
-        <w:t xml:space="preserve">, F. &amp; </w:t>
-      </w:r>
-      <w:proofErr w:type="spellStart"/>
-      <w:r>
-        <w:rPr>
-          <w:rFonts w:ascii="Times New Roman" w:eastAsia="Times New Roman" w:hAnsi="Times New Roman" w:cs="Times New Roman"/>
-          <w:sz w:val="24"/>
-          <w:szCs w:val="24"/>
-          <w:lang w:val="en-US" w:eastAsia="fr-CA"/>
-        </w:rPr>
-        <w:t>Moineau</w:t>
-      </w:r>
-      <w:proofErr w:type="spellEnd"/>
-      <w:r>
-        <w:rPr>
-          <w:rFonts w:ascii="Times New Roman" w:eastAsia="Times New Roman" w:hAnsi="Times New Roman" w:cs="Times New Roman"/>
-          <w:sz w:val="24"/>
-          <w:szCs w:val="24"/>
-          <w:lang w:val="en-US" w:eastAsia="fr-CA"/>
-        </w:rPr>
-        <w:t xml:space="preserve">, S. Phage diversity, genomics and phylogeny. </w:t>
+        <w:t xml:space="preserve">Yukgehnaish, K. </w:t>
       </w:r>
       <w:r>
         <w:rPr>
@@ -2586,9 +2385,17 @@
           <w:szCs w:val="24"/>
           <w:lang w:val="en-US" w:eastAsia="fr-CA"/>
         </w:rPr>
-        <w:t xml:space="preserve">Nat Rev </w:t>
-      </w:r>
-      <w:proofErr w:type="spellStart"/>
+        <w:t>et al.</w:t>
+      </w:r>
+      <w:r>
+        <w:rPr>
+          <w:rFonts w:ascii="Times New Roman" w:eastAsia="Times New Roman" w:hAnsi="Times New Roman" w:cs="Times New Roman"/>
+          <w:sz w:val="24"/>
+          <w:szCs w:val="24"/>
+          <w:lang w:val="en-US" w:eastAsia="fr-CA"/>
+        </w:rPr>
+        <w:t xml:space="preserve"> PhageLeads: Rapid Assessment of Phage Therapeutic Suitability Using an Ensemble Machine Learning Approach. </w:t>
+      </w:r>
       <w:r>
         <w:rPr>
           <w:rFonts w:ascii="Times New Roman" w:eastAsia="Times New Roman" w:hAnsi="Times New Roman" w:cs="Times New Roman"/>
@@ -2598,9 +2405,8 @@
           <w:szCs w:val="24"/>
           <w:lang w:val="en-US" w:eastAsia="fr-CA"/>
         </w:rPr>
-        <w:t>Microbiol</w:t>
-      </w:r>
-      <w:proofErr w:type="spellEnd"/>
+        <w:t>Viruses</w:t>
+      </w:r>
       <w:r>
         <w:rPr>
           <w:rFonts w:ascii="Times New Roman" w:eastAsia="Times New Roman" w:hAnsi="Times New Roman" w:cs="Times New Roman"/>
@@ -2619,16 +2425,16 @@
           <w:szCs w:val="24"/>
           <w:lang w:val="en-US" w:eastAsia="fr-CA"/>
         </w:rPr>
-        <w:t>18</w:t>
-      </w:r>
-      <w:r>
-        <w:rPr>
-          <w:rFonts w:ascii="Times New Roman" w:eastAsia="Times New Roman" w:hAnsi="Times New Roman" w:cs="Times New Roman"/>
-          <w:sz w:val="24"/>
-          <w:szCs w:val="24"/>
-          <w:lang w:val="en-US" w:eastAsia="fr-CA"/>
-        </w:rPr>
-        <w:t>, 125–138 (2020).</w:t>
+        <w:t>14</w:t>
+      </w:r>
+      <w:r>
+        <w:rPr>
+          <w:rFonts w:ascii="Times New Roman" w:eastAsia="Times New Roman" w:hAnsi="Times New Roman" w:cs="Times New Roman"/>
+          <w:sz w:val="24"/>
+          <w:szCs w:val="24"/>
+          <w:lang w:val="en-US" w:eastAsia="fr-CA"/>
+        </w:rPr>
+        <w:t>, 342 (2022).</w:t>
       </w:r>
     </w:p>
     <w:p>
@@ -2649,7 +2455,7 @@
           <w:szCs w:val="24"/>
           <w:lang w:val="en-US" w:eastAsia="fr-CA"/>
         </w:rPr>
-        <w:t>6.</w:t>
+        <w:t>7.</w:t>
       </w:r>
     </w:p>
     <w:p>
@@ -2662,25 +2468,14 @@
           <w:lang w:val="en-US" w:eastAsia="fr-CA"/>
         </w:rPr>
       </w:pPr>
-      <w:proofErr w:type="spellStart"/>
-      <w:r>
-        <w:rPr>
-          <w:rFonts w:ascii="Times New Roman" w:eastAsia="Times New Roman" w:hAnsi="Times New Roman" w:cs="Times New Roman"/>
-          <w:sz w:val="24"/>
-          <w:szCs w:val="24"/>
-          <w:lang w:val="en-US" w:eastAsia="fr-CA"/>
-        </w:rPr>
-        <w:t>Yukgehnaish</w:t>
-      </w:r>
-      <w:proofErr w:type="spellEnd"/>
-      <w:r>
-        <w:rPr>
-          <w:rFonts w:ascii="Times New Roman" w:eastAsia="Times New Roman" w:hAnsi="Times New Roman" w:cs="Times New Roman"/>
-          <w:sz w:val="24"/>
-          <w:szCs w:val="24"/>
-          <w:lang w:val="en-US" w:eastAsia="fr-CA"/>
-        </w:rPr>
-        <w:t xml:space="preserve">, K. </w:t>
+      <w:r>
+        <w:rPr>
+          <w:rFonts w:ascii="Times New Roman" w:eastAsia="Times New Roman" w:hAnsi="Times New Roman" w:cs="Times New Roman"/>
+          <w:sz w:val="24"/>
+          <w:szCs w:val="24"/>
+          <w:lang w:val="en-US" w:eastAsia="fr-CA"/>
+        </w:rPr>
+        <w:t xml:space="preserve">Zielezinski, A., Deorowicz, S. &amp; Gudyś, A. PHIST: fast and accurate prediction of prokaryotic hosts from metagenomic viral sequences. </w:t>
       </w:r>
       <w:r>
         <w:rPr>
@@ -2691,7 +2486,7 @@
           <w:szCs w:val="24"/>
           <w:lang w:val="en-US" w:eastAsia="fr-CA"/>
         </w:rPr>
-        <w:t>et al.</w:t>
+        <w:t>Bioinformatics</w:t>
       </w:r>
       <w:r>
         <w:rPr>
@@ -2702,25 +2497,66 @@
         </w:rPr>
         <w:t xml:space="preserve"> </w:t>
       </w:r>
-      <w:proofErr w:type="spellStart"/>
-      <w:r>
-        <w:rPr>
-          <w:rFonts w:ascii="Times New Roman" w:eastAsia="Times New Roman" w:hAnsi="Times New Roman" w:cs="Times New Roman"/>
-          <w:sz w:val="24"/>
-          <w:szCs w:val="24"/>
-          <w:lang w:val="en-US" w:eastAsia="fr-CA"/>
-        </w:rPr>
-        <w:t>PhageLeads</w:t>
-      </w:r>
-      <w:proofErr w:type="spellEnd"/>
-      <w:r>
-        <w:rPr>
-          <w:rFonts w:ascii="Times New Roman" w:eastAsia="Times New Roman" w:hAnsi="Times New Roman" w:cs="Times New Roman"/>
-          <w:sz w:val="24"/>
-          <w:szCs w:val="24"/>
-          <w:lang w:val="en-US" w:eastAsia="fr-CA"/>
-        </w:rPr>
-        <w:t xml:space="preserve">: Rapid Assessment of Phage Therapeutic Suitability Using an Ensemble Machine Learning Approach. </w:t>
+      <w:r>
+        <w:rPr>
+          <w:rFonts w:ascii="Times New Roman" w:eastAsia="Times New Roman" w:hAnsi="Times New Roman" w:cs="Times New Roman"/>
+          <w:b/>
+          <w:bCs/>
+          <w:sz w:val="24"/>
+          <w:szCs w:val="24"/>
+          <w:lang w:val="en-US" w:eastAsia="fr-CA"/>
+        </w:rPr>
+        <w:t>38</w:t>
+      </w:r>
+      <w:r>
+        <w:rPr>
+          <w:rFonts w:ascii="Times New Roman" w:eastAsia="Times New Roman" w:hAnsi="Times New Roman" w:cs="Times New Roman"/>
+          <w:sz w:val="24"/>
+          <w:szCs w:val="24"/>
+          <w:lang w:val="en-US" w:eastAsia="fr-CA"/>
+        </w:rPr>
+        <w:t>, 1447–1449 (2022).</w:t>
+      </w:r>
+    </w:p>
+    <w:p>
+      <w:pPr>
+        <w:spacing w:after="0" w:line="360" w:lineRule="auto"/>
+        <w:jc w:val="right"/>
+        <w:rPr>
+          <w:rFonts w:ascii="Times New Roman" w:eastAsia="Times New Roman" w:hAnsi="Times New Roman" w:cs="Times New Roman"/>
+          <w:sz w:val="24"/>
+          <w:szCs w:val="24"/>
+          <w:lang w:val="en-US" w:eastAsia="fr-CA"/>
+        </w:rPr>
+      </w:pPr>
+      <w:r>
+        <w:rPr>
+          <w:rFonts w:ascii="Times New Roman" w:eastAsia="Times New Roman" w:hAnsi="Times New Roman" w:cs="Times New Roman"/>
+          <w:sz w:val="24"/>
+          <w:szCs w:val="24"/>
+          <w:lang w:val="en-US" w:eastAsia="fr-CA"/>
+        </w:rPr>
+        <w:t>8.</w:t>
+      </w:r>
+    </w:p>
+    <w:p>
+      <w:pPr>
+        <w:spacing w:after="0" w:line="360" w:lineRule="auto"/>
+        <w:rPr>
+          <w:rFonts w:ascii="Times New Roman" w:eastAsia="Times New Roman" w:hAnsi="Times New Roman" w:cs="Times New Roman"/>
+          <w:sz w:val="24"/>
+          <w:szCs w:val="24"/>
+          <w:lang w:val="en-US" w:eastAsia="fr-CA"/>
+        </w:rPr>
+      </w:pPr>
+      <w:r>
+        <w:rPr>
+          <w:rFonts w:ascii="Times New Roman" w:eastAsia="Times New Roman" w:hAnsi="Times New Roman" w:cs="Times New Roman"/>
+          <w:sz w:val="24"/>
+          <w:szCs w:val="24"/>
+          <w:lang w:val="en-US" w:eastAsia="fr-CA"/>
+        </w:rPr>
+        <w:t xml:space="preserve">Boeckaerts, D. </w:t>
       </w:r>
       <w:r>
         <w:rPr>
@@ -2731,7 +2567,27 @@
           <w:szCs w:val="24"/>
           <w:lang w:val="en-US" w:eastAsia="fr-CA"/>
         </w:rPr>
-        <w:t>Viruses</w:t>
+        <w:t>et al.</w:t>
+      </w:r>
+      <w:r>
+        <w:rPr>
+          <w:rFonts w:ascii="Times New Roman" w:eastAsia="Times New Roman" w:hAnsi="Times New Roman" w:cs="Times New Roman"/>
+          <w:sz w:val="24"/>
+          <w:szCs w:val="24"/>
+          <w:lang w:val="en-US" w:eastAsia="fr-CA"/>
+        </w:rPr>
+        <w:t xml:space="preserve"> Predicting bacteriophage hosts based on sequences of annotated receptor-binding proteins. </w:t>
+      </w:r>
+      <w:r>
+        <w:rPr>
+          <w:rFonts w:ascii="Times New Roman" w:eastAsia="Times New Roman" w:hAnsi="Times New Roman" w:cs="Times New Roman"/>
+          <w:i/>
+          <w:iCs/>
+          <w:sz w:val="24"/>
+          <w:szCs w:val="24"/>
+          <w:lang w:val="en-US" w:eastAsia="fr-CA"/>
+        </w:rPr>
+        <w:t>Sci Rep</w:t>
       </w:r>
       <w:r>
         <w:rPr>
@@ -2751,16 +2607,16 @@
           <w:szCs w:val="24"/>
           <w:lang w:val="en-US" w:eastAsia="fr-CA"/>
         </w:rPr>
-        <w:t>14</w:t>
-      </w:r>
-      <w:r>
-        <w:rPr>
-          <w:rFonts w:ascii="Times New Roman" w:eastAsia="Times New Roman" w:hAnsi="Times New Roman" w:cs="Times New Roman"/>
-          <w:sz w:val="24"/>
-          <w:szCs w:val="24"/>
-          <w:lang w:val="en-US" w:eastAsia="fr-CA"/>
-        </w:rPr>
-        <w:t>, 342 (2022).</w:t>
+        <w:t>11</w:t>
+      </w:r>
+      <w:r>
+        <w:rPr>
+          <w:rFonts w:ascii="Times New Roman" w:eastAsia="Times New Roman" w:hAnsi="Times New Roman" w:cs="Times New Roman"/>
+          <w:sz w:val="24"/>
+          <w:szCs w:val="24"/>
+          <w:lang w:val="en-US" w:eastAsia="fr-CA"/>
+        </w:rPr>
+        <w:t>, 1467 (2021).</w:t>
       </w:r>
     </w:p>
     <w:p>
@@ -2781,7 +2637,7 @@
           <w:szCs w:val="24"/>
           <w:lang w:val="en-US" w:eastAsia="fr-CA"/>
         </w:rPr>
-        <w:t>7.</w:t>
+        <w:t>9.</w:t>
       </w:r>
     </w:p>
     <w:p>
@@ -2794,65 +2650,14 @@
           <w:lang w:val="en-US" w:eastAsia="fr-CA"/>
         </w:rPr>
       </w:pPr>
-      <w:proofErr w:type="spellStart"/>
-      <w:r>
-        <w:rPr>
-          <w:rFonts w:ascii="Times New Roman" w:eastAsia="Times New Roman" w:hAnsi="Times New Roman" w:cs="Times New Roman"/>
-          <w:sz w:val="24"/>
-          <w:szCs w:val="24"/>
-          <w:lang w:val="en-US" w:eastAsia="fr-CA"/>
-        </w:rPr>
-        <w:t>Zielezinski</w:t>
-      </w:r>
-      <w:proofErr w:type="spellEnd"/>
-      <w:r>
-        <w:rPr>
-          <w:rFonts w:ascii="Times New Roman" w:eastAsia="Times New Roman" w:hAnsi="Times New Roman" w:cs="Times New Roman"/>
-          <w:sz w:val="24"/>
-          <w:szCs w:val="24"/>
-          <w:lang w:val="en-US" w:eastAsia="fr-CA"/>
-        </w:rPr>
-        <w:t xml:space="preserve">, A., </w:t>
-      </w:r>
-      <w:proofErr w:type="spellStart"/>
-      <w:r>
-        <w:rPr>
-          <w:rFonts w:ascii="Times New Roman" w:eastAsia="Times New Roman" w:hAnsi="Times New Roman" w:cs="Times New Roman"/>
-          <w:sz w:val="24"/>
-          <w:szCs w:val="24"/>
-          <w:lang w:val="en-US" w:eastAsia="fr-CA"/>
-        </w:rPr>
-        <w:t>Deorowicz</w:t>
-      </w:r>
-      <w:proofErr w:type="spellEnd"/>
-      <w:r>
-        <w:rPr>
-          <w:rFonts w:ascii="Times New Roman" w:eastAsia="Times New Roman" w:hAnsi="Times New Roman" w:cs="Times New Roman"/>
-          <w:sz w:val="24"/>
-          <w:szCs w:val="24"/>
-          <w:lang w:val="en-US" w:eastAsia="fr-CA"/>
-        </w:rPr>
-        <w:t xml:space="preserve">, S. &amp; </w:t>
-      </w:r>
-      <w:proofErr w:type="spellStart"/>
-      <w:r>
-        <w:rPr>
-          <w:rFonts w:ascii="Times New Roman" w:eastAsia="Times New Roman" w:hAnsi="Times New Roman" w:cs="Times New Roman"/>
-          <w:sz w:val="24"/>
-          <w:szCs w:val="24"/>
-          <w:lang w:val="en-US" w:eastAsia="fr-CA"/>
-        </w:rPr>
-        <w:t>Gudyś</w:t>
-      </w:r>
-      <w:proofErr w:type="spellEnd"/>
-      <w:r>
-        <w:rPr>
-          <w:rFonts w:ascii="Times New Roman" w:eastAsia="Times New Roman" w:hAnsi="Times New Roman" w:cs="Times New Roman"/>
-          <w:sz w:val="24"/>
-          <w:szCs w:val="24"/>
-          <w:lang w:val="en-US" w:eastAsia="fr-CA"/>
-        </w:rPr>
-        <w:t xml:space="preserve">, A. PHIST: fast and accurate prediction of prokaryotic hosts from metagenomic viral sequences. </w:t>
+      <w:r>
+        <w:rPr>
+          <w:rFonts w:ascii="Times New Roman" w:eastAsia="Times New Roman" w:hAnsi="Times New Roman" w:cs="Times New Roman"/>
+          <w:sz w:val="24"/>
+          <w:szCs w:val="24"/>
+          <w:lang w:val="en-US" w:eastAsia="fr-CA"/>
+        </w:rPr>
+        <w:t xml:space="preserve">Buchfink, B., Reuter, K. &amp; Drost, H.-G. Sensitive protein alignments at tree-of-life scale using DIAMOND. </w:t>
       </w:r>
       <w:r>
         <w:rPr>
@@ -2863,7 +2668,7 @@
           <w:szCs w:val="24"/>
           <w:lang w:val="en-US" w:eastAsia="fr-CA"/>
         </w:rPr>
-        <w:t>Bioinformatics</w:t>
+        <w:t>Nat Methods</w:t>
       </w:r>
       <w:r>
         <w:rPr>
@@ -2883,16 +2688,16 @@
           <w:szCs w:val="24"/>
           <w:lang w:val="en-US" w:eastAsia="fr-CA"/>
         </w:rPr>
-        <w:t>38</w:t>
-      </w:r>
-      <w:r>
-        <w:rPr>
-          <w:rFonts w:ascii="Times New Roman" w:eastAsia="Times New Roman" w:hAnsi="Times New Roman" w:cs="Times New Roman"/>
-          <w:sz w:val="24"/>
-          <w:szCs w:val="24"/>
-          <w:lang w:val="en-US" w:eastAsia="fr-CA"/>
-        </w:rPr>
-        <w:t>, 1447–1449 (2022).</w:t>
+        <w:t>18</w:t>
+      </w:r>
+      <w:r>
+        <w:rPr>
+          <w:rFonts w:ascii="Times New Roman" w:eastAsia="Times New Roman" w:hAnsi="Times New Roman" w:cs="Times New Roman"/>
+          <w:sz w:val="24"/>
+          <w:szCs w:val="24"/>
+          <w:lang w:val="en-US" w:eastAsia="fr-CA"/>
+        </w:rPr>
+        <w:t>, 366–368 (2021).</w:t>
       </w:r>
     </w:p>
     <w:p>
@@ -2913,7 +2718,7 @@
           <w:szCs w:val="24"/>
           <w:lang w:val="en-US" w:eastAsia="fr-CA"/>
         </w:rPr>
-        <w:t>8.</w:t>
+        <w:t>10.</w:t>
       </w:r>
     </w:p>
     <w:p>
@@ -2926,25 +2731,15 @@
           <w:lang w:val="en-US" w:eastAsia="fr-CA"/>
         </w:rPr>
       </w:pPr>
-      <w:proofErr w:type="spellStart"/>
-      <w:r>
-        <w:rPr>
-          <w:rFonts w:ascii="Times New Roman" w:eastAsia="Times New Roman" w:hAnsi="Times New Roman" w:cs="Times New Roman"/>
-          <w:sz w:val="24"/>
-          <w:szCs w:val="24"/>
-          <w:lang w:val="en-US" w:eastAsia="fr-CA"/>
-        </w:rPr>
-        <w:t>Boeckaerts</w:t>
-      </w:r>
-      <w:proofErr w:type="spellEnd"/>
-      <w:r>
-        <w:rPr>
-          <w:rFonts w:ascii="Times New Roman" w:eastAsia="Times New Roman" w:hAnsi="Times New Roman" w:cs="Times New Roman"/>
-          <w:sz w:val="24"/>
-          <w:szCs w:val="24"/>
-          <w:lang w:val="en-US" w:eastAsia="fr-CA"/>
-        </w:rPr>
-        <w:t xml:space="preserve">, D. </w:t>
+      <w:r>
+        <w:rPr>
+          <w:rFonts w:ascii="Times New Roman" w:eastAsia="Times New Roman" w:hAnsi="Times New Roman" w:cs="Times New Roman"/>
+          <w:sz w:val="24"/>
+          <w:szCs w:val="24"/>
+          <w:lang w:val="en-US" w:eastAsia="fr-CA"/>
+        </w:rPr>
+        <w:lastRenderedPageBreak/>
+        <w:t xml:space="preserve">Puente-Sánchez, F., García-García, N. &amp; Tamames, J. SQMtools: automated processing and visual analysis of ’omics data with R and anvi’o. </w:t>
       </w:r>
       <w:r>
         <w:rPr>
@@ -2955,16 +2750,77 @@
           <w:szCs w:val="24"/>
           <w:lang w:val="en-US" w:eastAsia="fr-CA"/>
         </w:rPr>
-        <w:t>et al.</w:t>
-      </w:r>
-      <w:r>
-        <w:rPr>
-          <w:rFonts w:ascii="Times New Roman" w:eastAsia="Times New Roman" w:hAnsi="Times New Roman" w:cs="Times New Roman"/>
-          <w:sz w:val="24"/>
-          <w:szCs w:val="24"/>
-          <w:lang w:val="en-US" w:eastAsia="fr-CA"/>
-        </w:rPr>
-        <w:t xml:space="preserve"> Predicting bacteriophage hosts based on sequences of annotated receptor-binding proteins. </w:t>
+        <w:t>BMC Bioinformatics</w:t>
+      </w:r>
+      <w:r>
+        <w:rPr>
+          <w:rFonts w:ascii="Times New Roman" w:eastAsia="Times New Roman" w:hAnsi="Times New Roman" w:cs="Times New Roman"/>
+          <w:sz w:val="24"/>
+          <w:szCs w:val="24"/>
+          <w:lang w:val="en-US" w:eastAsia="fr-CA"/>
+        </w:rPr>
+        <w:t xml:space="preserve"> </w:t>
+      </w:r>
+      <w:r>
+        <w:rPr>
+          <w:rFonts w:ascii="Times New Roman" w:eastAsia="Times New Roman" w:hAnsi="Times New Roman" w:cs="Times New Roman"/>
+          <w:b/>
+          <w:bCs/>
+          <w:sz w:val="24"/>
+          <w:szCs w:val="24"/>
+          <w:lang w:val="en-US" w:eastAsia="fr-CA"/>
+        </w:rPr>
+        <w:t>21</w:t>
+      </w:r>
+      <w:r>
+        <w:rPr>
+          <w:rFonts w:ascii="Times New Roman" w:eastAsia="Times New Roman" w:hAnsi="Times New Roman" w:cs="Times New Roman"/>
+          <w:sz w:val="24"/>
+          <w:szCs w:val="24"/>
+          <w:lang w:val="en-US" w:eastAsia="fr-CA"/>
+        </w:rPr>
+        <w:t>, 358 (2020).</w:t>
+      </w:r>
+    </w:p>
+    <w:p>
+      <w:pPr>
+        <w:spacing w:after="0" w:line="360" w:lineRule="auto"/>
+        <w:jc w:val="right"/>
+        <w:rPr>
+          <w:rFonts w:ascii="Times New Roman" w:eastAsia="Times New Roman" w:hAnsi="Times New Roman" w:cs="Times New Roman"/>
+          <w:sz w:val="24"/>
+          <w:szCs w:val="24"/>
+          <w:lang w:val="en-US" w:eastAsia="fr-CA"/>
+        </w:rPr>
+      </w:pPr>
+      <w:r>
+        <w:rPr>
+          <w:rFonts w:ascii="Times New Roman" w:eastAsia="Times New Roman" w:hAnsi="Times New Roman" w:cs="Times New Roman"/>
+          <w:sz w:val="24"/>
+          <w:szCs w:val="24"/>
+          <w:lang w:val="en-US" w:eastAsia="fr-CA"/>
+        </w:rPr>
+        <w:t>11.</w:t>
+      </w:r>
+    </w:p>
+    <w:p>
+      <w:pPr>
+        <w:spacing w:after="0" w:line="360" w:lineRule="auto"/>
+        <w:rPr>
+          <w:rFonts w:ascii="Times New Roman" w:eastAsia="Times New Roman" w:hAnsi="Times New Roman" w:cs="Times New Roman"/>
+          <w:sz w:val="24"/>
+          <w:szCs w:val="24"/>
+          <w:lang w:val="en-US" w:eastAsia="fr-CA"/>
+        </w:rPr>
+      </w:pPr>
+      <w:r>
+        <w:rPr>
+          <w:rFonts w:ascii="Times New Roman" w:eastAsia="Times New Roman" w:hAnsi="Times New Roman" w:cs="Times New Roman"/>
+          <w:sz w:val="24"/>
+          <w:szCs w:val="24"/>
+          <w:lang w:val="en-US" w:eastAsia="fr-CA"/>
+        </w:rPr>
+        <w:t xml:space="preserve">Tamames, J. &amp; Puente-Sánchez, F. SqueezeMeta, A Highly Portable, Fully Automatic Metagenomic Analysis Pipeline. </w:t>
       </w:r>
       <w:r>
         <w:rPr>
@@ -2975,7 +2831,7 @@
           <w:szCs w:val="24"/>
           <w:lang w:val="en-US" w:eastAsia="fr-CA"/>
         </w:rPr>
-        <w:t>Sci Rep</w:t>
+        <w:t>Front. Microbiol.</w:t>
       </w:r>
       <w:r>
         <w:rPr>
@@ -2995,16 +2851,16 @@
           <w:szCs w:val="24"/>
           <w:lang w:val="en-US" w:eastAsia="fr-CA"/>
         </w:rPr>
-        <w:t>11</w:t>
-      </w:r>
-      <w:r>
-        <w:rPr>
-          <w:rFonts w:ascii="Times New Roman" w:eastAsia="Times New Roman" w:hAnsi="Times New Roman" w:cs="Times New Roman"/>
-          <w:sz w:val="24"/>
-          <w:szCs w:val="24"/>
-          <w:lang w:val="en-US" w:eastAsia="fr-CA"/>
-        </w:rPr>
-        <w:t>, 1467 (2021).</w:t>
+        <w:t>9</w:t>
+      </w:r>
+      <w:r>
+        <w:rPr>
+          <w:rFonts w:ascii="Times New Roman" w:eastAsia="Times New Roman" w:hAnsi="Times New Roman" w:cs="Times New Roman"/>
+          <w:sz w:val="24"/>
+          <w:szCs w:val="24"/>
+          <w:lang w:val="en-US" w:eastAsia="fr-CA"/>
+        </w:rPr>
+        <w:t>, 3349 (2019).</w:t>
       </w:r>
     </w:p>
     <w:p>
@@ -3025,7 +2881,7 @@
           <w:szCs w:val="24"/>
           <w:lang w:val="en-US" w:eastAsia="fr-CA"/>
         </w:rPr>
-        <w:t>9.</w:t>
+        <w:t>12.</w:t>
       </w:r>
     </w:p>
     <w:p>
@@ -3038,45 +2894,14 @@
           <w:lang w:val="en-US" w:eastAsia="fr-CA"/>
         </w:rPr>
       </w:pPr>
-      <w:proofErr w:type="spellStart"/>
-      <w:r>
-        <w:rPr>
-          <w:rFonts w:ascii="Times New Roman" w:eastAsia="Times New Roman" w:hAnsi="Times New Roman" w:cs="Times New Roman"/>
-          <w:sz w:val="24"/>
-          <w:szCs w:val="24"/>
-          <w:lang w:val="en-US" w:eastAsia="fr-CA"/>
-        </w:rPr>
-        <w:t>Buchfink</w:t>
-      </w:r>
-      <w:proofErr w:type="spellEnd"/>
-      <w:r>
-        <w:rPr>
-          <w:rFonts w:ascii="Times New Roman" w:eastAsia="Times New Roman" w:hAnsi="Times New Roman" w:cs="Times New Roman"/>
-          <w:sz w:val="24"/>
-          <w:szCs w:val="24"/>
-          <w:lang w:val="en-US" w:eastAsia="fr-CA"/>
-        </w:rPr>
-        <w:t xml:space="preserve">, B., Reuter, K. &amp; </w:t>
-      </w:r>
-      <w:proofErr w:type="spellStart"/>
-      <w:r>
-        <w:rPr>
-          <w:rFonts w:ascii="Times New Roman" w:eastAsia="Times New Roman" w:hAnsi="Times New Roman" w:cs="Times New Roman"/>
-          <w:sz w:val="24"/>
-          <w:szCs w:val="24"/>
-          <w:lang w:val="en-US" w:eastAsia="fr-CA"/>
-        </w:rPr>
-        <w:t>Drost</w:t>
-      </w:r>
-      <w:proofErr w:type="spellEnd"/>
-      <w:r>
-        <w:rPr>
-          <w:rFonts w:ascii="Times New Roman" w:eastAsia="Times New Roman" w:hAnsi="Times New Roman" w:cs="Times New Roman"/>
-          <w:sz w:val="24"/>
-          <w:szCs w:val="24"/>
-          <w:lang w:val="en-US" w:eastAsia="fr-CA"/>
-        </w:rPr>
-        <w:t xml:space="preserve">, H.-G. Sensitive protein alignments at tree-of-life scale using DIAMOND. </w:t>
+      <w:r>
+        <w:rPr>
+          <w:rFonts w:ascii="Times New Roman" w:eastAsia="Times New Roman" w:hAnsi="Times New Roman" w:cs="Times New Roman"/>
+          <w:sz w:val="24"/>
+          <w:szCs w:val="24"/>
+          <w:lang w:val="en-US" w:eastAsia="fr-CA"/>
+        </w:rPr>
+        <w:t xml:space="preserve">Kieft, K., Zhou, Z. &amp; Anantharaman, K. VIBRANT: automated recovery, annotation and curation of microbial viruses, and evaluation of viral community function from genomic sequences. </w:t>
       </w:r>
       <w:r>
         <w:rPr>
@@ -3087,7 +2912,7 @@
           <w:szCs w:val="24"/>
           <w:lang w:val="en-US" w:eastAsia="fr-CA"/>
         </w:rPr>
-        <w:t>Nat Methods</w:t>
+        <w:t>Microbiome</w:t>
       </w:r>
       <w:r>
         <w:rPr>
@@ -3107,16 +2932,16 @@
           <w:szCs w:val="24"/>
           <w:lang w:val="en-US" w:eastAsia="fr-CA"/>
         </w:rPr>
-        <w:t>18</w:t>
-      </w:r>
-      <w:r>
-        <w:rPr>
-          <w:rFonts w:ascii="Times New Roman" w:eastAsia="Times New Roman" w:hAnsi="Times New Roman" w:cs="Times New Roman"/>
-          <w:sz w:val="24"/>
-          <w:szCs w:val="24"/>
-          <w:lang w:val="en-US" w:eastAsia="fr-CA"/>
-        </w:rPr>
-        <w:t>, 366–368 (2021).</w:t>
+        <w:t>8</w:t>
+      </w:r>
+      <w:r>
+        <w:rPr>
+          <w:rFonts w:ascii="Times New Roman" w:eastAsia="Times New Roman" w:hAnsi="Times New Roman" w:cs="Times New Roman"/>
+          <w:sz w:val="24"/>
+          <w:szCs w:val="24"/>
+          <w:lang w:val="en-US" w:eastAsia="fr-CA"/>
+        </w:rPr>
+        <w:t>, 90 (2020).</w:t>
       </w:r>
     </w:p>
     <w:p>
@@ -3136,396 +2961,6 @@
           <w:sz w:val="24"/>
           <w:szCs w:val="24"/>
           <w:lang w:val="en-US" w:eastAsia="fr-CA"/>
-        </w:rPr>
-        <w:t>10.</w:t>
-      </w:r>
-    </w:p>
-    <w:p>
-      <w:pPr>
-        <w:spacing w:after="0" w:line="360" w:lineRule="auto"/>
-        <w:rPr>
-          <w:rFonts w:ascii="Times New Roman" w:eastAsia="Times New Roman" w:hAnsi="Times New Roman" w:cs="Times New Roman"/>
-          <w:sz w:val="24"/>
-          <w:szCs w:val="24"/>
-          <w:lang w:val="en-US" w:eastAsia="fr-CA"/>
-        </w:rPr>
-      </w:pPr>
-      <w:r>
-        <w:rPr>
-          <w:rFonts w:ascii="Times New Roman" w:eastAsia="Times New Roman" w:hAnsi="Times New Roman" w:cs="Times New Roman"/>
-          <w:sz w:val="24"/>
-          <w:szCs w:val="24"/>
-          <w:lang w:val="en-US" w:eastAsia="fr-CA"/>
-        </w:rPr>
-        <w:lastRenderedPageBreak/>
-        <w:t xml:space="preserve">Puente-Sánchez, F., García-García, N. &amp; </w:t>
-      </w:r>
-      <w:proofErr w:type="spellStart"/>
-      <w:r>
-        <w:rPr>
-          <w:rFonts w:ascii="Times New Roman" w:eastAsia="Times New Roman" w:hAnsi="Times New Roman" w:cs="Times New Roman"/>
-          <w:sz w:val="24"/>
-          <w:szCs w:val="24"/>
-          <w:lang w:val="en-US" w:eastAsia="fr-CA"/>
-        </w:rPr>
-        <w:t>Tamames</w:t>
-      </w:r>
-      <w:proofErr w:type="spellEnd"/>
-      <w:r>
-        <w:rPr>
-          <w:rFonts w:ascii="Times New Roman" w:eastAsia="Times New Roman" w:hAnsi="Times New Roman" w:cs="Times New Roman"/>
-          <w:sz w:val="24"/>
-          <w:szCs w:val="24"/>
-          <w:lang w:val="en-US" w:eastAsia="fr-CA"/>
-        </w:rPr>
-        <w:t xml:space="preserve">, J. </w:t>
-      </w:r>
-      <w:proofErr w:type="spellStart"/>
-      <w:r>
-        <w:rPr>
-          <w:rFonts w:ascii="Times New Roman" w:eastAsia="Times New Roman" w:hAnsi="Times New Roman" w:cs="Times New Roman"/>
-          <w:sz w:val="24"/>
-          <w:szCs w:val="24"/>
-          <w:lang w:val="en-US" w:eastAsia="fr-CA"/>
-        </w:rPr>
-        <w:t>SQMtools</w:t>
-      </w:r>
-      <w:proofErr w:type="spellEnd"/>
-      <w:r>
-        <w:rPr>
-          <w:rFonts w:ascii="Times New Roman" w:eastAsia="Times New Roman" w:hAnsi="Times New Roman" w:cs="Times New Roman"/>
-          <w:sz w:val="24"/>
-          <w:szCs w:val="24"/>
-          <w:lang w:val="en-US" w:eastAsia="fr-CA"/>
-        </w:rPr>
-        <w:t xml:space="preserve">: automated processing and visual analysis of ’omics data with R and </w:t>
-      </w:r>
-      <w:proofErr w:type="spellStart"/>
-      <w:r>
-        <w:rPr>
-          <w:rFonts w:ascii="Times New Roman" w:eastAsia="Times New Roman" w:hAnsi="Times New Roman" w:cs="Times New Roman"/>
-          <w:sz w:val="24"/>
-          <w:szCs w:val="24"/>
-          <w:lang w:val="en-US" w:eastAsia="fr-CA"/>
-        </w:rPr>
-        <w:t>anvi’o</w:t>
-      </w:r>
-      <w:proofErr w:type="spellEnd"/>
-      <w:r>
-        <w:rPr>
-          <w:rFonts w:ascii="Times New Roman" w:eastAsia="Times New Roman" w:hAnsi="Times New Roman" w:cs="Times New Roman"/>
-          <w:sz w:val="24"/>
-          <w:szCs w:val="24"/>
-          <w:lang w:val="en-US" w:eastAsia="fr-CA"/>
-        </w:rPr>
-        <w:t xml:space="preserve">. </w:t>
-      </w:r>
-      <w:r>
-        <w:rPr>
-          <w:rFonts w:ascii="Times New Roman" w:eastAsia="Times New Roman" w:hAnsi="Times New Roman" w:cs="Times New Roman"/>
-          <w:i/>
-          <w:iCs/>
-          <w:sz w:val="24"/>
-          <w:szCs w:val="24"/>
-          <w:lang w:val="en-US" w:eastAsia="fr-CA"/>
-        </w:rPr>
-        <w:t>BMC Bioinformatics</w:t>
-      </w:r>
-      <w:r>
-        <w:rPr>
-          <w:rFonts w:ascii="Times New Roman" w:eastAsia="Times New Roman" w:hAnsi="Times New Roman" w:cs="Times New Roman"/>
-          <w:sz w:val="24"/>
-          <w:szCs w:val="24"/>
-          <w:lang w:val="en-US" w:eastAsia="fr-CA"/>
-        </w:rPr>
-        <w:t xml:space="preserve"> </w:t>
-      </w:r>
-      <w:r>
-        <w:rPr>
-          <w:rFonts w:ascii="Times New Roman" w:eastAsia="Times New Roman" w:hAnsi="Times New Roman" w:cs="Times New Roman"/>
-          <w:b/>
-          <w:bCs/>
-          <w:sz w:val="24"/>
-          <w:szCs w:val="24"/>
-          <w:lang w:val="en-US" w:eastAsia="fr-CA"/>
-        </w:rPr>
-        <w:t>21</w:t>
-      </w:r>
-      <w:r>
-        <w:rPr>
-          <w:rFonts w:ascii="Times New Roman" w:eastAsia="Times New Roman" w:hAnsi="Times New Roman" w:cs="Times New Roman"/>
-          <w:sz w:val="24"/>
-          <w:szCs w:val="24"/>
-          <w:lang w:val="en-US" w:eastAsia="fr-CA"/>
-        </w:rPr>
-        <w:t>, 358 (2020).</w:t>
-      </w:r>
-    </w:p>
-    <w:p>
-      <w:pPr>
-        <w:spacing w:after="0" w:line="360" w:lineRule="auto"/>
-        <w:jc w:val="right"/>
-        <w:rPr>
-          <w:rFonts w:ascii="Times New Roman" w:eastAsia="Times New Roman" w:hAnsi="Times New Roman" w:cs="Times New Roman"/>
-          <w:sz w:val="24"/>
-          <w:szCs w:val="24"/>
-          <w:lang w:val="en-US" w:eastAsia="fr-CA"/>
-        </w:rPr>
-      </w:pPr>
-      <w:r>
-        <w:rPr>
-          <w:rFonts w:ascii="Times New Roman" w:eastAsia="Times New Roman" w:hAnsi="Times New Roman" w:cs="Times New Roman"/>
-          <w:sz w:val="24"/>
-          <w:szCs w:val="24"/>
-          <w:lang w:val="en-US" w:eastAsia="fr-CA"/>
-        </w:rPr>
-        <w:t>11.</w:t>
-      </w:r>
-    </w:p>
-    <w:p>
-      <w:pPr>
-        <w:spacing w:after="0" w:line="360" w:lineRule="auto"/>
-        <w:rPr>
-          <w:rFonts w:ascii="Times New Roman" w:eastAsia="Times New Roman" w:hAnsi="Times New Roman" w:cs="Times New Roman"/>
-          <w:sz w:val="24"/>
-          <w:szCs w:val="24"/>
-          <w:lang w:eastAsia="fr-CA"/>
-        </w:rPr>
-      </w:pPr>
-      <w:proofErr w:type="spellStart"/>
-      <w:r>
-        <w:rPr>
-          <w:rFonts w:ascii="Times New Roman" w:eastAsia="Times New Roman" w:hAnsi="Times New Roman" w:cs="Times New Roman"/>
-          <w:sz w:val="24"/>
-          <w:szCs w:val="24"/>
-          <w:lang w:val="en-US" w:eastAsia="fr-CA"/>
-        </w:rPr>
-        <w:t>Tamames</w:t>
-      </w:r>
-      <w:proofErr w:type="spellEnd"/>
-      <w:r>
-        <w:rPr>
-          <w:rFonts w:ascii="Times New Roman" w:eastAsia="Times New Roman" w:hAnsi="Times New Roman" w:cs="Times New Roman"/>
-          <w:sz w:val="24"/>
-          <w:szCs w:val="24"/>
-          <w:lang w:val="en-US" w:eastAsia="fr-CA"/>
-        </w:rPr>
-        <w:t xml:space="preserve">, J. &amp; Puente-Sánchez, F. </w:t>
-      </w:r>
-      <w:proofErr w:type="spellStart"/>
-      <w:r>
-        <w:rPr>
-          <w:rFonts w:ascii="Times New Roman" w:eastAsia="Times New Roman" w:hAnsi="Times New Roman" w:cs="Times New Roman"/>
-          <w:sz w:val="24"/>
-          <w:szCs w:val="24"/>
-          <w:lang w:val="en-US" w:eastAsia="fr-CA"/>
-        </w:rPr>
-        <w:t>SqueezeMeta</w:t>
-      </w:r>
-      <w:proofErr w:type="spellEnd"/>
-      <w:r>
-        <w:rPr>
-          <w:rFonts w:ascii="Times New Roman" w:eastAsia="Times New Roman" w:hAnsi="Times New Roman" w:cs="Times New Roman"/>
-          <w:sz w:val="24"/>
-          <w:szCs w:val="24"/>
-          <w:lang w:val="en-US" w:eastAsia="fr-CA"/>
-        </w:rPr>
-        <w:t xml:space="preserve">, A Highly Portable, Fully Automatic Metagenomic Analysis Pipeline. </w:t>
-      </w:r>
-      <w:r>
-        <w:rPr>
-          <w:rFonts w:ascii="Times New Roman" w:eastAsia="Times New Roman" w:hAnsi="Times New Roman" w:cs="Times New Roman"/>
-          <w:i/>
-          <w:iCs/>
-          <w:sz w:val="24"/>
-          <w:szCs w:val="24"/>
-          <w:lang w:eastAsia="fr-CA"/>
-        </w:rPr>
-        <w:t xml:space="preserve">Front. </w:t>
-      </w:r>
-      <w:proofErr w:type="spellStart"/>
-      <w:r>
-        <w:rPr>
-          <w:rFonts w:ascii="Times New Roman" w:eastAsia="Times New Roman" w:hAnsi="Times New Roman" w:cs="Times New Roman"/>
-          <w:i/>
-          <w:iCs/>
-          <w:sz w:val="24"/>
-          <w:szCs w:val="24"/>
-          <w:lang w:eastAsia="fr-CA"/>
-        </w:rPr>
-        <w:t>Microbiol</w:t>
-      </w:r>
-      <w:proofErr w:type="spellEnd"/>
-      <w:r>
-        <w:rPr>
-          <w:rFonts w:ascii="Times New Roman" w:eastAsia="Times New Roman" w:hAnsi="Times New Roman" w:cs="Times New Roman"/>
-          <w:i/>
-          <w:iCs/>
-          <w:sz w:val="24"/>
-          <w:szCs w:val="24"/>
-          <w:lang w:eastAsia="fr-CA"/>
-        </w:rPr>
-        <w:t>.</w:t>
-      </w:r>
-      <w:r>
-        <w:rPr>
-          <w:rFonts w:ascii="Times New Roman" w:eastAsia="Times New Roman" w:hAnsi="Times New Roman" w:cs="Times New Roman"/>
-          <w:sz w:val="24"/>
-          <w:szCs w:val="24"/>
-          <w:lang w:eastAsia="fr-CA"/>
-        </w:rPr>
-        <w:t xml:space="preserve"> </w:t>
-      </w:r>
-      <w:r>
-        <w:rPr>
-          <w:rFonts w:ascii="Times New Roman" w:eastAsia="Times New Roman" w:hAnsi="Times New Roman" w:cs="Times New Roman"/>
-          <w:b/>
-          <w:bCs/>
-          <w:sz w:val="24"/>
-          <w:szCs w:val="24"/>
-          <w:lang w:eastAsia="fr-CA"/>
-        </w:rPr>
-        <w:t>9</w:t>
-      </w:r>
-      <w:r>
-        <w:rPr>
-          <w:rFonts w:ascii="Times New Roman" w:eastAsia="Times New Roman" w:hAnsi="Times New Roman" w:cs="Times New Roman"/>
-          <w:sz w:val="24"/>
-          <w:szCs w:val="24"/>
-          <w:lang w:eastAsia="fr-CA"/>
-        </w:rPr>
-        <w:t>, 3349 (2019).</w:t>
-      </w:r>
-    </w:p>
-    <w:p>
-      <w:pPr>
-        <w:spacing w:after="0" w:line="360" w:lineRule="auto"/>
-        <w:jc w:val="right"/>
-        <w:rPr>
-          <w:rFonts w:ascii="Times New Roman" w:eastAsia="Times New Roman" w:hAnsi="Times New Roman" w:cs="Times New Roman"/>
-          <w:sz w:val="24"/>
-          <w:szCs w:val="24"/>
-          <w:lang w:eastAsia="fr-CA"/>
-        </w:rPr>
-      </w:pPr>
-      <w:r>
-        <w:rPr>
-          <w:rFonts w:ascii="Times New Roman" w:eastAsia="Times New Roman" w:hAnsi="Times New Roman" w:cs="Times New Roman"/>
-          <w:sz w:val="24"/>
-          <w:szCs w:val="24"/>
-          <w:lang w:eastAsia="fr-CA"/>
-        </w:rPr>
-        <w:t>12.</w:t>
-      </w:r>
-    </w:p>
-    <w:p>
-      <w:pPr>
-        <w:spacing w:after="0" w:line="360" w:lineRule="auto"/>
-        <w:rPr>
-          <w:rFonts w:ascii="Times New Roman" w:eastAsia="Times New Roman" w:hAnsi="Times New Roman" w:cs="Times New Roman"/>
-          <w:sz w:val="24"/>
-          <w:szCs w:val="24"/>
-          <w:lang w:eastAsia="fr-CA"/>
-        </w:rPr>
-      </w:pPr>
-      <w:proofErr w:type="spellStart"/>
-      <w:r>
-        <w:rPr>
-          <w:rFonts w:ascii="Times New Roman" w:eastAsia="Times New Roman" w:hAnsi="Times New Roman" w:cs="Times New Roman"/>
-          <w:sz w:val="24"/>
-          <w:szCs w:val="24"/>
-          <w:lang w:val="en-US" w:eastAsia="fr-CA"/>
-        </w:rPr>
-        <w:t>Kieft</w:t>
-      </w:r>
-      <w:proofErr w:type="spellEnd"/>
-      <w:r>
-        <w:rPr>
-          <w:rFonts w:ascii="Times New Roman" w:eastAsia="Times New Roman" w:hAnsi="Times New Roman" w:cs="Times New Roman"/>
-          <w:sz w:val="24"/>
-          <w:szCs w:val="24"/>
-          <w:lang w:val="en-US" w:eastAsia="fr-CA"/>
-        </w:rPr>
-        <w:t xml:space="preserve">, K., Zhou, Z. &amp; </w:t>
-      </w:r>
-      <w:proofErr w:type="spellStart"/>
-      <w:r>
-        <w:rPr>
-          <w:rFonts w:ascii="Times New Roman" w:eastAsia="Times New Roman" w:hAnsi="Times New Roman" w:cs="Times New Roman"/>
-          <w:sz w:val="24"/>
-          <w:szCs w:val="24"/>
-          <w:lang w:val="en-US" w:eastAsia="fr-CA"/>
-        </w:rPr>
-        <w:t>Anantharaman</w:t>
-      </w:r>
-      <w:proofErr w:type="spellEnd"/>
-      <w:r>
-        <w:rPr>
-          <w:rFonts w:ascii="Times New Roman" w:eastAsia="Times New Roman" w:hAnsi="Times New Roman" w:cs="Times New Roman"/>
-          <w:sz w:val="24"/>
-          <w:szCs w:val="24"/>
-          <w:lang w:val="en-US" w:eastAsia="fr-CA"/>
-        </w:rPr>
-        <w:t xml:space="preserve">, K. VIBRANT: automated recovery, annotation and curation of microbial viruses, and evaluation of viral community function from genomic sequences. </w:t>
-      </w:r>
-      <w:r>
-        <w:rPr>
-          <w:rFonts w:ascii="Times New Roman" w:eastAsia="Times New Roman" w:hAnsi="Times New Roman" w:cs="Times New Roman"/>
-          <w:i/>
-          <w:iCs/>
-          <w:sz w:val="24"/>
-          <w:szCs w:val="24"/>
-          <w:lang w:eastAsia="fr-CA"/>
-        </w:rPr>
-        <w:t>Microbiome</w:t>
-      </w:r>
-      <w:r>
-        <w:rPr>
-          <w:rFonts w:ascii="Times New Roman" w:eastAsia="Times New Roman" w:hAnsi="Times New Roman" w:cs="Times New Roman"/>
-          <w:sz w:val="24"/>
-          <w:szCs w:val="24"/>
-          <w:lang w:eastAsia="fr-CA"/>
-        </w:rPr>
-        <w:t xml:space="preserve"> </w:t>
-      </w:r>
-      <w:r>
-        <w:rPr>
-          <w:rFonts w:ascii="Times New Roman" w:eastAsia="Times New Roman" w:hAnsi="Times New Roman" w:cs="Times New Roman"/>
-          <w:b/>
-          <w:bCs/>
-          <w:sz w:val="24"/>
-          <w:szCs w:val="24"/>
-          <w:lang w:eastAsia="fr-CA"/>
-        </w:rPr>
-        <w:t>8</w:t>
-      </w:r>
-      <w:r>
-        <w:rPr>
-          <w:rFonts w:ascii="Times New Roman" w:eastAsia="Times New Roman" w:hAnsi="Times New Roman" w:cs="Times New Roman"/>
-          <w:sz w:val="24"/>
-          <w:szCs w:val="24"/>
-          <w:lang w:eastAsia="fr-CA"/>
-        </w:rPr>
-        <w:t>, 90 (2020).</w:t>
-      </w:r>
-    </w:p>
-    <w:p>
-      <w:pPr>
-        <w:spacing w:after="0" w:line="360" w:lineRule="auto"/>
-        <w:jc w:val="right"/>
-        <w:rPr>
-          <w:rFonts w:ascii="Times New Roman" w:eastAsia="Times New Roman" w:hAnsi="Times New Roman" w:cs="Times New Roman"/>
-          <w:sz w:val="24"/>
-          <w:szCs w:val="24"/>
-          <w:lang w:eastAsia="fr-CA"/>
-        </w:rPr>
-      </w:pPr>
-      <w:r>
-        <w:rPr>
-          <w:rFonts w:ascii="Times New Roman" w:eastAsia="Times New Roman" w:hAnsi="Times New Roman" w:cs="Times New Roman"/>
-          <w:sz w:val="24"/>
-          <w:szCs w:val="24"/>
-          <w:lang w:eastAsia="fr-CA"/>
         </w:rPr>
         <w:t>13.</w:t>
       </w:r>

</xml_diff>

<commit_message>
formattage, ajout détails pour checkv et virsorter dans snakemake
</commit_message>
<xml_diff>
--- a/rapport.docx
+++ b/rapport.docx
@@ -1114,6 +1114,90 @@
           <w:sz w:val="24"/>
           <w:szCs w:val="24"/>
         </w:rPr>
+        <w:drawing>
+          <wp:inline distT="0" distB="0" distL="0" distR="0" wp14:anchorId="2A85B894" wp14:editId="0462404E">
+            <wp:extent cx="3591685" cy="2260600"/>
+            <wp:effectExtent l="0" t="0" r="8890" b="6350"/>
+            <wp:docPr id="1" name="Image 1" descr="Une image contenant texte&#10;&#10;Description générée automatiquement"/>
+            <wp:cNvGraphicFramePr>
+              <a:graphicFrameLocks xmlns:a="http://schemas.openxmlformats.org/drawingml/2006/main" noChangeAspect="1"/>
+            </wp:cNvGraphicFramePr>
+            <a:graphic xmlns:a="http://schemas.openxmlformats.org/drawingml/2006/main">
+              <a:graphicData uri="http://schemas.openxmlformats.org/drawingml/2006/picture">
+                <pic:pic xmlns:pic="http://schemas.openxmlformats.org/drawingml/2006/picture">
+                  <pic:nvPicPr>
+                    <pic:cNvPr id="1" name="Image 1" descr="Une image contenant texte&#10;&#10;Description générée automatiquement"/>
+                    <pic:cNvPicPr/>
+                  </pic:nvPicPr>
+                  <pic:blipFill>
+                    <a:blip r:embed="rId7"/>
+                    <a:stretch>
+                      <a:fillRect/>
+                    </a:stretch>
+                  </pic:blipFill>
+                  <pic:spPr>
+                    <a:xfrm>
+                      <a:off x="0" y="0"/>
+                      <a:ext cx="3596599" cy="2263693"/>
+                    </a:xfrm>
+                    <a:prstGeom prst="rect">
+                      <a:avLst/>
+                    </a:prstGeom>
+                  </pic:spPr>
+                </pic:pic>
+              </a:graphicData>
+            </a:graphic>
+          </wp:inline>
+        </w:drawing>
+      </w:r>
+      <w:r>
+        <w:rPr>
+          <w:rFonts w:ascii="Times New Roman" w:hAnsi="Times New Roman" w:cs="Times New Roman"/>
+          <w:sz w:val="24"/>
+          <w:szCs w:val="24"/>
+        </w:rPr>
+        <w:drawing>
+          <wp:inline distT="0" distB="0" distL="0" distR="0" wp14:anchorId="3953AC25" wp14:editId="7BDDA666">
+            <wp:extent cx="3308350" cy="879929"/>
+            <wp:effectExtent l="0" t="0" r="6350" b="0"/>
+            <wp:docPr id="3" name="Image 3" descr="Une image contenant texte&#10;&#10;Description générée automatiquement"/>
+            <wp:cNvGraphicFramePr>
+              <a:graphicFrameLocks xmlns:a="http://schemas.openxmlformats.org/drawingml/2006/main" noChangeAspect="1"/>
+            </wp:cNvGraphicFramePr>
+            <a:graphic xmlns:a="http://schemas.openxmlformats.org/drawingml/2006/main">
+              <a:graphicData uri="http://schemas.openxmlformats.org/drawingml/2006/picture">
+                <pic:pic xmlns:pic="http://schemas.openxmlformats.org/drawingml/2006/picture">
+                  <pic:nvPicPr>
+                    <pic:cNvPr id="3" name="Image 3" descr="Une image contenant texte&#10;&#10;Description générée automatiquement"/>
+                    <pic:cNvPicPr/>
+                  </pic:nvPicPr>
+                  <pic:blipFill>
+                    <a:blip r:embed="rId8"/>
+                    <a:stretch>
+                      <a:fillRect/>
+                    </a:stretch>
+                  </pic:blipFill>
+                  <pic:spPr>
+                    <a:xfrm>
+                      <a:off x="0" y="0"/>
+                      <a:ext cx="3335491" cy="887148"/>
+                    </a:xfrm>
+                    <a:prstGeom prst="rect">
+                      <a:avLst/>
+                    </a:prstGeom>
+                  </pic:spPr>
+                </pic:pic>
+              </a:graphicData>
+            </a:graphic>
+          </wp:inline>
+        </w:drawing>
+      </w:r>
+      <w:r>
+        <w:rPr>
+          <w:rFonts w:ascii="Times New Roman" w:hAnsi="Times New Roman" w:cs="Times New Roman"/>
+          <w:sz w:val="24"/>
+          <w:szCs w:val="24"/>
+        </w:rPr>
         <w:br w:type="page"/>
       </w:r>
     </w:p>
@@ -1313,20 +1397,21 @@
           <w:szCs w:val="24"/>
           <w:highlight w:val="yellow"/>
         </w:rPr>
-        <w:t>Intro sur (co)asssemblage</w:t>
-      </w:r>
-    </w:p>
-    <w:p>
-      <w:pPr>
-        <w:spacing w:line="360" w:lineRule="auto"/>
+        <w:t>Intro sur (</w:t>
+      </w:r>
+      <w:proofErr w:type="spellStart"/>
+      <w:r>
         <w:rPr>
           <w:rFonts w:ascii="Times New Roman" w:hAnsi="Times New Roman" w:cs="Times New Roman"/>
           <w:i/>
           <w:iCs/>
           <w:sz w:val="24"/>
           <w:szCs w:val="24"/>
-        </w:rPr>
-      </w:pPr>
+          <w:highlight w:val="yellow"/>
+        </w:rPr>
+        <w:t>co</w:t>
+      </w:r>
+      <w:proofErr w:type="spellEnd"/>
       <w:r>
         <w:rPr>
           <w:rFonts w:ascii="Times New Roman" w:hAnsi="Times New Roman" w:cs="Times New Roman"/>
@@ -1334,6 +1419,42 @@
           <w:iCs/>
           <w:sz w:val="24"/>
           <w:szCs w:val="24"/>
+          <w:highlight w:val="yellow"/>
+        </w:rPr>
+        <w:t>)</w:t>
+      </w:r>
+      <w:proofErr w:type="spellStart"/>
+      <w:r>
+        <w:rPr>
+          <w:rFonts w:ascii="Times New Roman" w:hAnsi="Times New Roman" w:cs="Times New Roman"/>
+          <w:i/>
+          <w:iCs/>
+          <w:sz w:val="24"/>
+          <w:szCs w:val="24"/>
+          <w:highlight w:val="yellow"/>
+        </w:rPr>
+        <w:t>asssemblage</w:t>
+      </w:r>
+      <w:proofErr w:type="spellEnd"/>
+    </w:p>
+    <w:p>
+      <w:pPr>
+        <w:spacing w:line="360" w:lineRule="auto"/>
+        <w:rPr>
+          <w:rFonts w:ascii="Times New Roman" w:hAnsi="Times New Roman" w:cs="Times New Roman"/>
+          <w:i/>
+          <w:iCs/>
+          <w:sz w:val="24"/>
+          <w:szCs w:val="24"/>
+        </w:rPr>
+      </w:pPr>
+      <w:r>
+        <w:rPr>
+          <w:rFonts w:ascii="Times New Roman" w:hAnsi="Times New Roman" w:cs="Times New Roman"/>
+          <w:i/>
+          <w:iCs/>
+          <w:sz w:val="24"/>
+          <w:szCs w:val="24"/>
         </w:rPr>
         <w:tab/>
         <w:t>Contigs</w:t>
@@ -1359,12 +1480,9 @@
           <w:szCs w:val="24"/>
         </w:rPr>
         <w:tab/>
-        <w:t>reads</w:t>
-      </w:r>
-    </w:p>
-    <w:p>
-      <w:pPr>
-        <w:spacing w:line="360" w:lineRule="auto"/>
+      </w:r>
+      <w:proofErr w:type="spellStart"/>
+      <w:r>
         <w:rPr>
           <w:rFonts w:ascii="Times New Roman" w:hAnsi="Times New Roman" w:cs="Times New Roman"/>
           <w:i/>
@@ -1372,6 +1490,20 @@
           <w:sz w:val="24"/>
           <w:szCs w:val="24"/>
         </w:rPr>
+        <w:t>reads</w:t>
+      </w:r>
+      <w:proofErr w:type="spellEnd"/>
+    </w:p>
+    <w:p>
+      <w:pPr>
+        <w:spacing w:line="360" w:lineRule="auto"/>
+        <w:rPr>
+          <w:rFonts w:ascii="Times New Roman" w:hAnsi="Times New Roman" w:cs="Times New Roman"/>
+          <w:i/>
+          <w:iCs/>
+          <w:sz w:val="24"/>
+          <w:szCs w:val="24"/>
+        </w:rPr>
       </w:pPr>
     </w:p>
     <w:p>
@@ -1459,6 +1591,7 @@
           <w:color w:val="FF0000"/>
           <w:sz w:val="24"/>
           <w:szCs w:val="24"/>
+          <w:lang w:val="en-US"/>
         </w:rPr>
       </w:pPr>
       <w:r>
@@ -1566,8 +1699,18 @@
           <w:sz w:val="24"/>
           <w:szCs w:val="24"/>
         </w:rPr>
-        <w:t>environnement bioconda</w:t>
-      </w:r>
+        <w:t xml:space="preserve">environnement </w:t>
+      </w:r>
+      <w:proofErr w:type="spellStart"/>
+      <w:r>
+        <w:rPr>
+          <w:rFonts w:ascii="Times New Roman" w:hAnsi="Times New Roman" w:cs="Times New Roman"/>
+          <w:sz w:val="24"/>
+          <w:szCs w:val="24"/>
+        </w:rPr>
+        <w:t>bioconda</w:t>
+      </w:r>
+      <w:proofErr w:type="spellEnd"/>
     </w:p>
     <w:p>
       <w:pPr>
@@ -1596,6 +1739,7 @@
           <w:szCs w:val="24"/>
         </w:rPr>
       </w:pPr>
+      <w:proofErr w:type="spellStart"/>
       <w:r>
         <w:rPr>
           <w:rFonts w:ascii="Times New Roman" w:hAnsi="Times New Roman" w:cs="Times New Roman"/>
@@ -1604,6 +1748,7 @@
         </w:rPr>
         <w:t>CheckV</w:t>
       </w:r>
+      <w:proofErr w:type="spellEnd"/>
     </w:p>
     <w:p>
       <w:pPr>
@@ -1901,6 +2046,7 @@
         </w:rPr>
       </w:pPr>
       <w:bookmarkStart w:id="6" w:name="_Toc103337210"/>
+      <w:proofErr w:type="spellStart"/>
       <w:r>
         <w:rPr>
           <w:rFonts w:cs="Times New Roman"/>
@@ -1910,6 +2056,7 @@
         <w:t>Bibliographie</w:t>
       </w:r>
       <w:bookmarkEnd w:id="6"/>
+      <w:proofErr w:type="spellEnd"/>
     </w:p>
     <w:p>
       <w:pPr>
@@ -1951,6 +2098,7 @@
         </w:rPr>
         <w:t xml:space="preserve">Hockenberry, A. J. &amp; Wilke, C. O. BACPHLIP: predicting bacteriophage lifestyle from conserved protein domains. </w:t>
       </w:r>
+      <w:proofErr w:type="spellStart"/>
       <w:r>
         <w:rPr>
           <w:rFonts w:ascii="Times New Roman" w:eastAsia="Times New Roman" w:hAnsi="Times New Roman" w:cs="Times New Roman"/>
@@ -1962,6 +2110,7 @@
         </w:rPr>
         <w:t>PeerJ</w:t>
       </w:r>
+      <w:proofErr w:type="spellEnd"/>
       <w:r>
         <w:rPr>
           <w:rFonts w:ascii="Times New Roman" w:eastAsia="Times New Roman" w:hAnsi="Times New Roman" w:cs="Times New Roman"/>
@@ -2104,14 +2253,25 @@
           <w:lang w:val="en-US" w:eastAsia="fr-CA"/>
         </w:rPr>
       </w:pPr>
-      <w:r>
-        <w:rPr>
-          <w:rFonts w:ascii="Times New Roman" w:eastAsia="Times New Roman" w:hAnsi="Times New Roman" w:cs="Times New Roman"/>
-          <w:sz w:val="24"/>
-          <w:szCs w:val="24"/>
-          <w:lang w:val="en-US" w:eastAsia="fr-CA"/>
-        </w:rPr>
-        <w:t xml:space="preserve">Nayfach, S. </w:t>
+      <w:proofErr w:type="spellStart"/>
+      <w:r>
+        <w:rPr>
+          <w:rFonts w:ascii="Times New Roman" w:eastAsia="Times New Roman" w:hAnsi="Times New Roman" w:cs="Times New Roman"/>
+          <w:sz w:val="24"/>
+          <w:szCs w:val="24"/>
+          <w:lang w:val="en-US" w:eastAsia="fr-CA"/>
+        </w:rPr>
+        <w:t>Nayfach</w:t>
+      </w:r>
+      <w:proofErr w:type="spellEnd"/>
+      <w:r>
+        <w:rPr>
+          <w:rFonts w:ascii="Times New Roman" w:eastAsia="Times New Roman" w:hAnsi="Times New Roman" w:cs="Times New Roman"/>
+          <w:sz w:val="24"/>
+          <w:szCs w:val="24"/>
+          <w:lang w:val="en-US" w:eastAsia="fr-CA"/>
+        </w:rPr>
+        <w:t xml:space="preserve">, S. </w:t>
       </w:r>
       <w:r>
         <w:rPr>
@@ -2131,7 +2291,27 @@
           <w:szCs w:val="24"/>
           <w:lang w:val="en-US" w:eastAsia="fr-CA"/>
         </w:rPr>
-        <w:t xml:space="preserve"> CheckV assesses the quality and completeness of metagenome-assembled viral genomes. </w:t>
+        <w:t xml:space="preserve"> </w:t>
+      </w:r>
+      <w:proofErr w:type="spellStart"/>
+      <w:r>
+        <w:rPr>
+          <w:rFonts w:ascii="Times New Roman" w:eastAsia="Times New Roman" w:hAnsi="Times New Roman" w:cs="Times New Roman"/>
+          <w:sz w:val="24"/>
+          <w:szCs w:val="24"/>
+          <w:lang w:val="en-US" w:eastAsia="fr-CA"/>
+        </w:rPr>
+        <w:t>CheckV</w:t>
+      </w:r>
+      <w:proofErr w:type="spellEnd"/>
+      <w:r>
+        <w:rPr>
+          <w:rFonts w:ascii="Times New Roman" w:eastAsia="Times New Roman" w:hAnsi="Times New Roman" w:cs="Times New Roman"/>
+          <w:sz w:val="24"/>
+          <w:szCs w:val="24"/>
+          <w:lang w:val="en-US" w:eastAsia="fr-CA"/>
+        </w:rPr>
+        <w:t xml:space="preserve"> assesses the quality and completeness of metagenome-assembled viral genomes. </w:t>
       </w:r>
       <w:r>
         <w:rPr>
@@ -2142,8 +2322,21 @@
           <w:szCs w:val="24"/>
           <w:lang w:val="en-US" w:eastAsia="fr-CA"/>
         </w:rPr>
-        <w:t>Nat Biotechnol</w:t>
-      </w:r>
+        <w:t xml:space="preserve">Nat </w:t>
+      </w:r>
+      <w:proofErr w:type="spellStart"/>
+      <w:r>
+        <w:rPr>
+          <w:rFonts w:ascii="Times New Roman" w:eastAsia="Times New Roman" w:hAnsi="Times New Roman" w:cs="Times New Roman"/>
+          <w:i/>
+          <w:iCs/>
+          <w:sz w:val="24"/>
+          <w:szCs w:val="24"/>
+          <w:lang w:val="en-US" w:eastAsia="fr-CA"/>
+        </w:rPr>
+        <w:t>Biotechnol</w:t>
+      </w:r>
+      <w:proofErr w:type="spellEnd"/>
       <w:r>
         <w:rPr>
           <w:rFonts w:ascii="Times New Roman" w:eastAsia="Times New Roman" w:hAnsi="Times New Roman" w:cs="Times New Roman"/>
@@ -2205,14 +2398,85 @@
           <w:lang w:val="en-US" w:eastAsia="fr-CA"/>
         </w:rPr>
       </w:pPr>
-      <w:r>
-        <w:rPr>
-          <w:rFonts w:ascii="Times New Roman" w:eastAsia="Times New Roman" w:hAnsi="Times New Roman" w:cs="Times New Roman"/>
-          <w:sz w:val="24"/>
-          <w:szCs w:val="24"/>
-          <w:lang w:val="en-US" w:eastAsia="fr-CA"/>
-        </w:rPr>
-        <w:t xml:space="preserve">Ruohan, W., Xianglilan, Z., Jianping, W. &amp; Shuai Cheng, L. I. DeepHost: phage host prediction with convolutional neural network. </w:t>
+      <w:proofErr w:type="spellStart"/>
+      <w:r>
+        <w:rPr>
+          <w:rFonts w:ascii="Times New Roman" w:eastAsia="Times New Roman" w:hAnsi="Times New Roman" w:cs="Times New Roman"/>
+          <w:sz w:val="24"/>
+          <w:szCs w:val="24"/>
+          <w:lang w:val="en-US" w:eastAsia="fr-CA"/>
+        </w:rPr>
+        <w:t>Ruohan</w:t>
+      </w:r>
+      <w:proofErr w:type="spellEnd"/>
+      <w:r>
+        <w:rPr>
+          <w:rFonts w:ascii="Times New Roman" w:eastAsia="Times New Roman" w:hAnsi="Times New Roman" w:cs="Times New Roman"/>
+          <w:sz w:val="24"/>
+          <w:szCs w:val="24"/>
+          <w:lang w:val="en-US" w:eastAsia="fr-CA"/>
+        </w:rPr>
+        <w:t xml:space="preserve">, W., </w:t>
+      </w:r>
+      <w:proofErr w:type="spellStart"/>
+      <w:r>
+        <w:rPr>
+          <w:rFonts w:ascii="Times New Roman" w:eastAsia="Times New Roman" w:hAnsi="Times New Roman" w:cs="Times New Roman"/>
+          <w:sz w:val="24"/>
+          <w:szCs w:val="24"/>
+          <w:lang w:val="en-US" w:eastAsia="fr-CA"/>
+        </w:rPr>
+        <w:t>Xianglilan</w:t>
+      </w:r>
+      <w:proofErr w:type="spellEnd"/>
+      <w:r>
+        <w:rPr>
+          <w:rFonts w:ascii="Times New Roman" w:eastAsia="Times New Roman" w:hAnsi="Times New Roman" w:cs="Times New Roman"/>
+          <w:sz w:val="24"/>
+          <w:szCs w:val="24"/>
+          <w:lang w:val="en-US" w:eastAsia="fr-CA"/>
+        </w:rPr>
+        <w:t xml:space="preserve">, Z., </w:t>
+      </w:r>
+      <w:proofErr w:type="spellStart"/>
+      <w:r>
+        <w:rPr>
+          <w:rFonts w:ascii="Times New Roman" w:eastAsia="Times New Roman" w:hAnsi="Times New Roman" w:cs="Times New Roman"/>
+          <w:sz w:val="24"/>
+          <w:szCs w:val="24"/>
+          <w:lang w:val="en-US" w:eastAsia="fr-CA"/>
+        </w:rPr>
+        <w:t>Jianping</w:t>
+      </w:r>
+      <w:proofErr w:type="spellEnd"/>
+      <w:r>
+        <w:rPr>
+          <w:rFonts w:ascii="Times New Roman" w:eastAsia="Times New Roman" w:hAnsi="Times New Roman" w:cs="Times New Roman"/>
+          <w:sz w:val="24"/>
+          <w:szCs w:val="24"/>
+          <w:lang w:val="en-US" w:eastAsia="fr-CA"/>
+        </w:rPr>
+        <w:t xml:space="preserve">, W. &amp; Shuai Cheng, L. I. </w:t>
+      </w:r>
+      <w:proofErr w:type="spellStart"/>
+      <w:r>
+        <w:rPr>
+          <w:rFonts w:ascii="Times New Roman" w:eastAsia="Times New Roman" w:hAnsi="Times New Roman" w:cs="Times New Roman"/>
+          <w:sz w:val="24"/>
+          <w:szCs w:val="24"/>
+          <w:lang w:val="en-US" w:eastAsia="fr-CA"/>
+        </w:rPr>
+        <w:t>DeepHost</w:t>
+      </w:r>
+      <w:proofErr w:type="spellEnd"/>
+      <w:r>
+        <w:rPr>
+          <w:rFonts w:ascii="Times New Roman" w:eastAsia="Times New Roman" w:hAnsi="Times New Roman" w:cs="Times New Roman"/>
+          <w:sz w:val="24"/>
+          <w:szCs w:val="24"/>
+          <w:lang w:val="en-US" w:eastAsia="fr-CA"/>
+        </w:rPr>
+        <w:t xml:space="preserve">: phage host prediction with convolutional neural network. </w:t>
       </w:r>
       <w:r>
         <w:rPr>
@@ -2293,7 +2557,47 @@
           <w:szCs w:val="24"/>
           <w:lang w:val="en-US" w:eastAsia="fr-CA"/>
         </w:rPr>
-        <w:t xml:space="preserve">Dion, M. B., Oechslin, F. &amp; Moineau, S. Phage diversity, genomics and phylogeny. </w:t>
+        <w:t xml:space="preserve">Dion, M. B., </w:t>
+      </w:r>
+      <w:proofErr w:type="spellStart"/>
+      <w:r>
+        <w:rPr>
+          <w:rFonts w:ascii="Times New Roman" w:eastAsia="Times New Roman" w:hAnsi="Times New Roman" w:cs="Times New Roman"/>
+          <w:sz w:val="24"/>
+          <w:szCs w:val="24"/>
+          <w:lang w:val="en-US" w:eastAsia="fr-CA"/>
+        </w:rPr>
+        <w:t>Oechslin</w:t>
+      </w:r>
+      <w:proofErr w:type="spellEnd"/>
+      <w:r>
+        <w:rPr>
+          <w:rFonts w:ascii="Times New Roman" w:eastAsia="Times New Roman" w:hAnsi="Times New Roman" w:cs="Times New Roman"/>
+          <w:sz w:val="24"/>
+          <w:szCs w:val="24"/>
+          <w:lang w:val="en-US" w:eastAsia="fr-CA"/>
+        </w:rPr>
+        <w:t xml:space="preserve">, F. &amp; </w:t>
+      </w:r>
+      <w:proofErr w:type="spellStart"/>
+      <w:r>
+        <w:rPr>
+          <w:rFonts w:ascii="Times New Roman" w:eastAsia="Times New Roman" w:hAnsi="Times New Roman" w:cs="Times New Roman"/>
+          <w:sz w:val="24"/>
+          <w:szCs w:val="24"/>
+          <w:lang w:val="en-US" w:eastAsia="fr-CA"/>
+        </w:rPr>
+        <w:t>Moineau</w:t>
+      </w:r>
+      <w:proofErr w:type="spellEnd"/>
+      <w:r>
+        <w:rPr>
+          <w:rFonts w:ascii="Times New Roman" w:eastAsia="Times New Roman" w:hAnsi="Times New Roman" w:cs="Times New Roman"/>
+          <w:sz w:val="24"/>
+          <w:szCs w:val="24"/>
+          <w:lang w:val="en-US" w:eastAsia="fr-CA"/>
+        </w:rPr>
+        <w:t xml:space="preserve">, S. Phage diversity, genomics and phylogeny. </w:t>
       </w:r>
       <w:r>
         <w:rPr>
@@ -2304,8 +2608,21 @@
           <w:szCs w:val="24"/>
           <w:lang w:val="en-US" w:eastAsia="fr-CA"/>
         </w:rPr>
-        <w:t>Nat Rev Microbiol</w:t>
-      </w:r>
+        <w:t xml:space="preserve">Nat Rev </w:t>
+      </w:r>
+      <w:proofErr w:type="spellStart"/>
+      <w:r>
+        <w:rPr>
+          <w:rFonts w:ascii="Times New Roman" w:eastAsia="Times New Roman" w:hAnsi="Times New Roman" w:cs="Times New Roman"/>
+          <w:i/>
+          <w:iCs/>
+          <w:sz w:val="24"/>
+          <w:szCs w:val="24"/>
+          <w:lang w:val="en-US" w:eastAsia="fr-CA"/>
+        </w:rPr>
+        <w:t>Microbiol</w:t>
+      </w:r>
+      <w:proofErr w:type="spellEnd"/>
       <w:r>
         <w:rPr>
           <w:rFonts w:ascii="Times New Roman" w:eastAsia="Times New Roman" w:hAnsi="Times New Roman" w:cs="Times New Roman"/>
@@ -2367,14 +2684,25 @@
           <w:lang w:val="en-US" w:eastAsia="fr-CA"/>
         </w:rPr>
       </w:pPr>
-      <w:r>
-        <w:rPr>
-          <w:rFonts w:ascii="Times New Roman" w:eastAsia="Times New Roman" w:hAnsi="Times New Roman" w:cs="Times New Roman"/>
-          <w:sz w:val="24"/>
-          <w:szCs w:val="24"/>
-          <w:lang w:val="en-US" w:eastAsia="fr-CA"/>
-        </w:rPr>
-        <w:t xml:space="preserve">Yukgehnaish, K. </w:t>
+      <w:proofErr w:type="spellStart"/>
+      <w:r>
+        <w:rPr>
+          <w:rFonts w:ascii="Times New Roman" w:eastAsia="Times New Roman" w:hAnsi="Times New Roman" w:cs="Times New Roman"/>
+          <w:sz w:val="24"/>
+          <w:szCs w:val="24"/>
+          <w:lang w:val="en-US" w:eastAsia="fr-CA"/>
+        </w:rPr>
+        <w:t>Yukgehnaish</w:t>
+      </w:r>
+      <w:proofErr w:type="spellEnd"/>
+      <w:r>
+        <w:rPr>
+          <w:rFonts w:ascii="Times New Roman" w:eastAsia="Times New Roman" w:hAnsi="Times New Roman" w:cs="Times New Roman"/>
+          <w:sz w:val="24"/>
+          <w:szCs w:val="24"/>
+          <w:lang w:val="en-US" w:eastAsia="fr-CA"/>
+        </w:rPr>
+        <w:t xml:space="preserve">, K. </w:t>
       </w:r>
       <w:r>
         <w:rPr>
@@ -2394,7 +2722,27 @@
           <w:szCs w:val="24"/>
           <w:lang w:val="en-US" w:eastAsia="fr-CA"/>
         </w:rPr>
-        <w:t xml:space="preserve"> PhageLeads: Rapid Assessment of Phage Therapeutic Suitability Using an Ensemble Machine Learning Approach. </w:t>
+        <w:t xml:space="preserve"> </w:t>
+      </w:r>
+      <w:proofErr w:type="spellStart"/>
+      <w:r>
+        <w:rPr>
+          <w:rFonts w:ascii="Times New Roman" w:eastAsia="Times New Roman" w:hAnsi="Times New Roman" w:cs="Times New Roman"/>
+          <w:sz w:val="24"/>
+          <w:szCs w:val="24"/>
+          <w:lang w:val="en-US" w:eastAsia="fr-CA"/>
+        </w:rPr>
+        <w:t>PhageLeads</w:t>
+      </w:r>
+      <w:proofErr w:type="spellEnd"/>
+      <w:r>
+        <w:rPr>
+          <w:rFonts w:ascii="Times New Roman" w:eastAsia="Times New Roman" w:hAnsi="Times New Roman" w:cs="Times New Roman"/>
+          <w:sz w:val="24"/>
+          <w:szCs w:val="24"/>
+          <w:lang w:val="en-US" w:eastAsia="fr-CA"/>
+        </w:rPr>
+        <w:t xml:space="preserve">: Rapid Assessment of Phage Therapeutic Suitability Using an Ensemble Machine Learning Approach. </w:t>
       </w:r>
       <w:r>
         <w:rPr>
@@ -2468,14 +2816,65 @@
           <w:lang w:val="en-US" w:eastAsia="fr-CA"/>
         </w:rPr>
       </w:pPr>
-      <w:r>
-        <w:rPr>
-          <w:rFonts w:ascii="Times New Roman" w:eastAsia="Times New Roman" w:hAnsi="Times New Roman" w:cs="Times New Roman"/>
-          <w:sz w:val="24"/>
-          <w:szCs w:val="24"/>
-          <w:lang w:val="en-US" w:eastAsia="fr-CA"/>
-        </w:rPr>
-        <w:t xml:space="preserve">Zielezinski, A., Deorowicz, S. &amp; Gudyś, A. PHIST: fast and accurate prediction of prokaryotic hosts from metagenomic viral sequences. </w:t>
+      <w:proofErr w:type="spellStart"/>
+      <w:r>
+        <w:rPr>
+          <w:rFonts w:ascii="Times New Roman" w:eastAsia="Times New Roman" w:hAnsi="Times New Roman" w:cs="Times New Roman"/>
+          <w:sz w:val="24"/>
+          <w:szCs w:val="24"/>
+          <w:lang w:val="en-US" w:eastAsia="fr-CA"/>
+        </w:rPr>
+        <w:t>Zielezinski</w:t>
+      </w:r>
+      <w:proofErr w:type="spellEnd"/>
+      <w:r>
+        <w:rPr>
+          <w:rFonts w:ascii="Times New Roman" w:eastAsia="Times New Roman" w:hAnsi="Times New Roman" w:cs="Times New Roman"/>
+          <w:sz w:val="24"/>
+          <w:szCs w:val="24"/>
+          <w:lang w:val="en-US" w:eastAsia="fr-CA"/>
+        </w:rPr>
+        <w:t xml:space="preserve">, A., </w:t>
+      </w:r>
+      <w:proofErr w:type="spellStart"/>
+      <w:r>
+        <w:rPr>
+          <w:rFonts w:ascii="Times New Roman" w:eastAsia="Times New Roman" w:hAnsi="Times New Roman" w:cs="Times New Roman"/>
+          <w:sz w:val="24"/>
+          <w:szCs w:val="24"/>
+          <w:lang w:val="en-US" w:eastAsia="fr-CA"/>
+        </w:rPr>
+        <w:t>Deorowicz</w:t>
+      </w:r>
+      <w:proofErr w:type="spellEnd"/>
+      <w:r>
+        <w:rPr>
+          <w:rFonts w:ascii="Times New Roman" w:eastAsia="Times New Roman" w:hAnsi="Times New Roman" w:cs="Times New Roman"/>
+          <w:sz w:val="24"/>
+          <w:szCs w:val="24"/>
+          <w:lang w:val="en-US" w:eastAsia="fr-CA"/>
+        </w:rPr>
+        <w:t xml:space="preserve">, S. &amp; </w:t>
+      </w:r>
+      <w:proofErr w:type="spellStart"/>
+      <w:r>
+        <w:rPr>
+          <w:rFonts w:ascii="Times New Roman" w:eastAsia="Times New Roman" w:hAnsi="Times New Roman" w:cs="Times New Roman"/>
+          <w:sz w:val="24"/>
+          <w:szCs w:val="24"/>
+          <w:lang w:val="en-US" w:eastAsia="fr-CA"/>
+        </w:rPr>
+        <w:t>Gudyś</w:t>
+      </w:r>
+      <w:proofErr w:type="spellEnd"/>
+      <w:r>
+        <w:rPr>
+          <w:rFonts w:ascii="Times New Roman" w:eastAsia="Times New Roman" w:hAnsi="Times New Roman" w:cs="Times New Roman"/>
+          <w:sz w:val="24"/>
+          <w:szCs w:val="24"/>
+          <w:lang w:val="en-US" w:eastAsia="fr-CA"/>
+        </w:rPr>
+        <w:t xml:space="preserve">, A. PHIST: fast and accurate prediction of prokaryotic hosts from metagenomic viral sequences. </w:t>
       </w:r>
       <w:r>
         <w:rPr>
@@ -2549,14 +2948,25 @@
           <w:lang w:val="en-US" w:eastAsia="fr-CA"/>
         </w:rPr>
       </w:pPr>
-      <w:r>
-        <w:rPr>
-          <w:rFonts w:ascii="Times New Roman" w:eastAsia="Times New Roman" w:hAnsi="Times New Roman" w:cs="Times New Roman"/>
-          <w:sz w:val="24"/>
-          <w:szCs w:val="24"/>
-          <w:lang w:val="en-US" w:eastAsia="fr-CA"/>
-        </w:rPr>
-        <w:t xml:space="preserve">Boeckaerts, D. </w:t>
+      <w:proofErr w:type="spellStart"/>
+      <w:r>
+        <w:rPr>
+          <w:rFonts w:ascii="Times New Roman" w:eastAsia="Times New Roman" w:hAnsi="Times New Roman" w:cs="Times New Roman"/>
+          <w:sz w:val="24"/>
+          <w:szCs w:val="24"/>
+          <w:lang w:val="en-US" w:eastAsia="fr-CA"/>
+        </w:rPr>
+        <w:t>Boeckaerts</w:t>
+      </w:r>
+      <w:proofErr w:type="spellEnd"/>
+      <w:r>
+        <w:rPr>
+          <w:rFonts w:ascii="Times New Roman" w:eastAsia="Times New Roman" w:hAnsi="Times New Roman" w:cs="Times New Roman"/>
+          <w:sz w:val="24"/>
+          <w:szCs w:val="24"/>
+          <w:lang w:val="en-US" w:eastAsia="fr-CA"/>
+        </w:rPr>
+        <w:t xml:space="preserve">, D. </w:t>
       </w:r>
       <w:r>
         <w:rPr>
@@ -2650,14 +3060,45 @@
           <w:lang w:val="en-US" w:eastAsia="fr-CA"/>
         </w:rPr>
       </w:pPr>
-      <w:r>
-        <w:rPr>
-          <w:rFonts w:ascii="Times New Roman" w:eastAsia="Times New Roman" w:hAnsi="Times New Roman" w:cs="Times New Roman"/>
-          <w:sz w:val="24"/>
-          <w:szCs w:val="24"/>
-          <w:lang w:val="en-US" w:eastAsia="fr-CA"/>
-        </w:rPr>
-        <w:t xml:space="preserve">Buchfink, B., Reuter, K. &amp; Drost, H.-G. Sensitive protein alignments at tree-of-life scale using DIAMOND. </w:t>
+      <w:proofErr w:type="spellStart"/>
+      <w:r>
+        <w:rPr>
+          <w:rFonts w:ascii="Times New Roman" w:eastAsia="Times New Roman" w:hAnsi="Times New Roman" w:cs="Times New Roman"/>
+          <w:sz w:val="24"/>
+          <w:szCs w:val="24"/>
+          <w:lang w:val="en-US" w:eastAsia="fr-CA"/>
+        </w:rPr>
+        <w:t>Buchfink</w:t>
+      </w:r>
+      <w:proofErr w:type="spellEnd"/>
+      <w:r>
+        <w:rPr>
+          <w:rFonts w:ascii="Times New Roman" w:eastAsia="Times New Roman" w:hAnsi="Times New Roman" w:cs="Times New Roman"/>
+          <w:sz w:val="24"/>
+          <w:szCs w:val="24"/>
+          <w:lang w:val="en-US" w:eastAsia="fr-CA"/>
+        </w:rPr>
+        <w:t xml:space="preserve">, B., Reuter, K. &amp; </w:t>
+      </w:r>
+      <w:proofErr w:type="spellStart"/>
+      <w:r>
+        <w:rPr>
+          <w:rFonts w:ascii="Times New Roman" w:eastAsia="Times New Roman" w:hAnsi="Times New Roman" w:cs="Times New Roman"/>
+          <w:sz w:val="24"/>
+          <w:szCs w:val="24"/>
+          <w:lang w:val="en-US" w:eastAsia="fr-CA"/>
+        </w:rPr>
+        <w:t>Drost</w:t>
+      </w:r>
+      <w:proofErr w:type="spellEnd"/>
+      <w:r>
+        <w:rPr>
+          <w:rFonts w:ascii="Times New Roman" w:eastAsia="Times New Roman" w:hAnsi="Times New Roman" w:cs="Times New Roman"/>
+          <w:sz w:val="24"/>
+          <w:szCs w:val="24"/>
+          <w:lang w:val="en-US" w:eastAsia="fr-CA"/>
+        </w:rPr>
+        <w:t xml:space="preserve">, H.-G. Sensitive protein alignments at tree-of-life scale using DIAMOND. </w:t>
       </w:r>
       <w:r>
         <w:rPr>
@@ -2739,7 +3180,67 @@
           <w:lang w:val="en-US" w:eastAsia="fr-CA"/>
         </w:rPr>
         <w:lastRenderedPageBreak/>
-        <w:t xml:space="preserve">Puente-Sánchez, F., García-García, N. &amp; Tamames, J. SQMtools: automated processing and visual analysis of ’omics data with R and anvi’o. </w:t>
+        <w:t xml:space="preserve">Puente-Sánchez, F., García-García, N. &amp; </w:t>
+      </w:r>
+      <w:proofErr w:type="spellStart"/>
+      <w:r>
+        <w:rPr>
+          <w:rFonts w:ascii="Times New Roman" w:eastAsia="Times New Roman" w:hAnsi="Times New Roman" w:cs="Times New Roman"/>
+          <w:sz w:val="24"/>
+          <w:szCs w:val="24"/>
+          <w:lang w:val="en-US" w:eastAsia="fr-CA"/>
+        </w:rPr>
+        <w:t>Tamames</w:t>
+      </w:r>
+      <w:proofErr w:type="spellEnd"/>
+      <w:r>
+        <w:rPr>
+          <w:rFonts w:ascii="Times New Roman" w:eastAsia="Times New Roman" w:hAnsi="Times New Roman" w:cs="Times New Roman"/>
+          <w:sz w:val="24"/>
+          <w:szCs w:val="24"/>
+          <w:lang w:val="en-US" w:eastAsia="fr-CA"/>
+        </w:rPr>
+        <w:t xml:space="preserve">, J. </w:t>
+      </w:r>
+      <w:proofErr w:type="spellStart"/>
+      <w:r>
+        <w:rPr>
+          <w:rFonts w:ascii="Times New Roman" w:eastAsia="Times New Roman" w:hAnsi="Times New Roman" w:cs="Times New Roman"/>
+          <w:sz w:val="24"/>
+          <w:szCs w:val="24"/>
+          <w:lang w:val="en-US" w:eastAsia="fr-CA"/>
+        </w:rPr>
+        <w:t>SQMtools</w:t>
+      </w:r>
+      <w:proofErr w:type="spellEnd"/>
+      <w:r>
+        <w:rPr>
+          <w:rFonts w:ascii="Times New Roman" w:eastAsia="Times New Roman" w:hAnsi="Times New Roman" w:cs="Times New Roman"/>
+          <w:sz w:val="24"/>
+          <w:szCs w:val="24"/>
+          <w:lang w:val="en-US" w:eastAsia="fr-CA"/>
+        </w:rPr>
+        <w:t xml:space="preserve">: automated processing and visual analysis of ’omics data with R and </w:t>
+      </w:r>
+      <w:proofErr w:type="spellStart"/>
+      <w:r>
+        <w:rPr>
+          <w:rFonts w:ascii="Times New Roman" w:eastAsia="Times New Roman" w:hAnsi="Times New Roman" w:cs="Times New Roman"/>
+          <w:sz w:val="24"/>
+          <w:szCs w:val="24"/>
+          <w:lang w:val="en-US" w:eastAsia="fr-CA"/>
+        </w:rPr>
+        <w:t>anvi’o</w:t>
+      </w:r>
+      <w:proofErr w:type="spellEnd"/>
+      <w:r>
+        <w:rPr>
+          <w:rFonts w:ascii="Times New Roman" w:eastAsia="Times New Roman" w:hAnsi="Times New Roman" w:cs="Times New Roman"/>
+          <w:sz w:val="24"/>
+          <w:szCs w:val="24"/>
+          <w:lang w:val="en-US" w:eastAsia="fr-CA"/>
+        </w:rPr>
+        <w:t xml:space="preserve">. </w:t>
       </w:r>
       <w:r>
         <w:rPr>
@@ -2813,14 +3314,45 @@
           <w:lang w:val="en-US" w:eastAsia="fr-CA"/>
         </w:rPr>
       </w:pPr>
-      <w:r>
-        <w:rPr>
-          <w:rFonts w:ascii="Times New Roman" w:eastAsia="Times New Roman" w:hAnsi="Times New Roman" w:cs="Times New Roman"/>
-          <w:sz w:val="24"/>
-          <w:szCs w:val="24"/>
-          <w:lang w:val="en-US" w:eastAsia="fr-CA"/>
-        </w:rPr>
-        <w:t xml:space="preserve">Tamames, J. &amp; Puente-Sánchez, F. SqueezeMeta, A Highly Portable, Fully Automatic Metagenomic Analysis Pipeline. </w:t>
+      <w:proofErr w:type="spellStart"/>
+      <w:r>
+        <w:rPr>
+          <w:rFonts w:ascii="Times New Roman" w:eastAsia="Times New Roman" w:hAnsi="Times New Roman" w:cs="Times New Roman"/>
+          <w:sz w:val="24"/>
+          <w:szCs w:val="24"/>
+          <w:lang w:val="en-US" w:eastAsia="fr-CA"/>
+        </w:rPr>
+        <w:t>Tamames</w:t>
+      </w:r>
+      <w:proofErr w:type="spellEnd"/>
+      <w:r>
+        <w:rPr>
+          <w:rFonts w:ascii="Times New Roman" w:eastAsia="Times New Roman" w:hAnsi="Times New Roman" w:cs="Times New Roman"/>
+          <w:sz w:val="24"/>
+          <w:szCs w:val="24"/>
+          <w:lang w:val="en-US" w:eastAsia="fr-CA"/>
+        </w:rPr>
+        <w:t xml:space="preserve">, J. &amp; Puente-Sánchez, F. </w:t>
+      </w:r>
+      <w:proofErr w:type="spellStart"/>
+      <w:r>
+        <w:rPr>
+          <w:rFonts w:ascii="Times New Roman" w:eastAsia="Times New Roman" w:hAnsi="Times New Roman" w:cs="Times New Roman"/>
+          <w:sz w:val="24"/>
+          <w:szCs w:val="24"/>
+          <w:lang w:val="en-US" w:eastAsia="fr-CA"/>
+        </w:rPr>
+        <w:t>SqueezeMeta</w:t>
+      </w:r>
+      <w:proofErr w:type="spellEnd"/>
+      <w:r>
+        <w:rPr>
+          <w:rFonts w:ascii="Times New Roman" w:eastAsia="Times New Roman" w:hAnsi="Times New Roman" w:cs="Times New Roman"/>
+          <w:sz w:val="24"/>
+          <w:szCs w:val="24"/>
+          <w:lang w:val="en-US" w:eastAsia="fr-CA"/>
+        </w:rPr>
+        <w:t xml:space="preserve">, A Highly Portable, Fully Automatic Metagenomic Analysis Pipeline. </w:t>
       </w:r>
       <w:r>
         <w:rPr>
@@ -2831,7 +3363,31 @@
           <w:szCs w:val="24"/>
           <w:lang w:val="en-US" w:eastAsia="fr-CA"/>
         </w:rPr>
-        <w:t>Front. Microbiol.</w:t>
+        <w:t xml:space="preserve">Front. </w:t>
+      </w:r>
+      <w:proofErr w:type="spellStart"/>
+      <w:r>
+        <w:rPr>
+          <w:rFonts w:ascii="Times New Roman" w:eastAsia="Times New Roman" w:hAnsi="Times New Roman" w:cs="Times New Roman"/>
+          <w:i/>
+          <w:iCs/>
+          <w:sz w:val="24"/>
+          <w:szCs w:val="24"/>
+          <w:lang w:val="en-US" w:eastAsia="fr-CA"/>
+        </w:rPr>
+        <w:t>Microbiol</w:t>
+      </w:r>
+      <w:proofErr w:type="spellEnd"/>
+      <w:r>
+        <w:rPr>
+          <w:rFonts w:ascii="Times New Roman" w:eastAsia="Times New Roman" w:hAnsi="Times New Roman" w:cs="Times New Roman"/>
+          <w:i/>
+          <w:iCs/>
+          <w:sz w:val="24"/>
+          <w:szCs w:val="24"/>
+          <w:lang w:val="en-US" w:eastAsia="fr-CA"/>
+        </w:rPr>
+        <w:t>.</w:t>
       </w:r>
       <w:r>
         <w:rPr>
@@ -2894,14 +3450,45 @@
           <w:lang w:val="en-US" w:eastAsia="fr-CA"/>
         </w:rPr>
       </w:pPr>
-      <w:r>
-        <w:rPr>
-          <w:rFonts w:ascii="Times New Roman" w:eastAsia="Times New Roman" w:hAnsi="Times New Roman" w:cs="Times New Roman"/>
-          <w:sz w:val="24"/>
-          <w:szCs w:val="24"/>
-          <w:lang w:val="en-US" w:eastAsia="fr-CA"/>
-        </w:rPr>
-        <w:t xml:space="preserve">Kieft, K., Zhou, Z. &amp; Anantharaman, K. VIBRANT: automated recovery, annotation and curation of microbial viruses, and evaluation of viral community function from genomic sequences. </w:t>
+      <w:proofErr w:type="spellStart"/>
+      <w:r>
+        <w:rPr>
+          <w:rFonts w:ascii="Times New Roman" w:eastAsia="Times New Roman" w:hAnsi="Times New Roman" w:cs="Times New Roman"/>
+          <w:sz w:val="24"/>
+          <w:szCs w:val="24"/>
+          <w:lang w:val="en-US" w:eastAsia="fr-CA"/>
+        </w:rPr>
+        <w:t>Kieft</w:t>
+      </w:r>
+      <w:proofErr w:type="spellEnd"/>
+      <w:r>
+        <w:rPr>
+          <w:rFonts w:ascii="Times New Roman" w:eastAsia="Times New Roman" w:hAnsi="Times New Roman" w:cs="Times New Roman"/>
+          <w:sz w:val="24"/>
+          <w:szCs w:val="24"/>
+          <w:lang w:val="en-US" w:eastAsia="fr-CA"/>
+        </w:rPr>
+        <w:t xml:space="preserve">, K., Zhou, Z. &amp; </w:t>
+      </w:r>
+      <w:proofErr w:type="spellStart"/>
+      <w:r>
+        <w:rPr>
+          <w:rFonts w:ascii="Times New Roman" w:eastAsia="Times New Roman" w:hAnsi="Times New Roman" w:cs="Times New Roman"/>
+          <w:sz w:val="24"/>
+          <w:szCs w:val="24"/>
+          <w:lang w:val="en-US" w:eastAsia="fr-CA"/>
+        </w:rPr>
+        <w:t>Anantharaman</w:t>
+      </w:r>
+      <w:proofErr w:type="spellEnd"/>
+      <w:r>
+        <w:rPr>
+          <w:rFonts w:ascii="Times New Roman" w:eastAsia="Times New Roman" w:hAnsi="Times New Roman" w:cs="Times New Roman"/>
+          <w:sz w:val="24"/>
+          <w:szCs w:val="24"/>
+          <w:lang w:val="en-US" w:eastAsia="fr-CA"/>
+        </w:rPr>
+        <w:t xml:space="preserve">, K. VIBRANT: automated recovery, annotation and curation of microbial viruses, and evaluation of viral community function from genomic sequences. </w:t>
       </w:r>
       <w:r>
         <w:rPr>

</xml_diff>